<commit_message>
Added the header in the document
</commit_message>
<xml_diff>
--- a/git.docx
+++ b/git.docx
@@ -6,6 +6,65 @@
       <w:pPr>
         <w:rPr>
           <w:b/>
+          <w:sz w:val="32"/>
+          <w:szCs w:val="32"/>
+        </w:rPr>
+      </w:pPr>
+      <w:r>
+        <w:rPr>
+          <w:b/>
+        </w:rPr>
+        <w:tab/>
+      </w:r>
+      <w:r>
+        <w:rPr>
+          <w:b/>
+        </w:rPr>
+        <w:tab/>
+      </w:r>
+      <w:r>
+        <w:rPr>
+          <w:b/>
+        </w:rPr>
+        <w:tab/>
+      </w:r>
+      <w:r>
+        <w:rPr>
+          <w:b/>
+        </w:rPr>
+        <w:tab/>
+      </w:r>
+      <w:r>
+        <w:rPr>
+          <w:b/>
+          <w:sz w:val="32"/>
+          <w:szCs w:val="32"/>
+        </w:rPr>
+        <w:t>GIT</w:t>
+      </w:r>
+      <w:r>
+        <w:rPr>
+          <w:b/>
+          <w:sz w:val="32"/>
+          <w:szCs w:val="32"/>
+        </w:rPr>
+        <w:t xml:space="preserve"> </w:t>
+      </w:r>
+      <w:r>
+        <w:rPr>
+          <w:b/>
+          <w:sz w:val="32"/>
+          <w:szCs w:val="32"/>
+        </w:rPr>
+        <w:t>(version control)</w:t>
+      </w:r>
+      <w:bookmarkStart w:id="0" w:name="_GoBack"/>
+      <w:bookmarkEnd w:id="0"/>
+    </w:p>
+    <w:p>
+      <w:pPr>
+        <w:rPr>
+          <w:b/>
         </w:rPr>
       </w:pPr>
       <w:r>
@@ -18,16 +77,8 @@
         <w:rPr>
           <w:b/>
         </w:rPr>
-        <w:t xml:space="preserve">Configuring </w:t>
-      </w:r>
-      <w:proofErr w:type="spellStart"/>
-      <w:r>
-        <w:rPr>
-          <w:b/>
-        </w:rPr>
-        <w:t>Git</w:t>
-      </w:r>
-      <w:proofErr w:type="spellEnd"/>
+        <w:t>Configuring Git</w:t>
+      </w:r>
     </w:p>
     <w:p>
       <w:pPr>
@@ -83,53 +134,7 @@
           <w:sz w:val="18"/>
           <w:szCs w:val="18"/>
         </w:rPr>
-        <w:t xml:space="preserve">$ </w:t>
-      </w:r>
-      <w:proofErr w:type="spellStart"/>
-      <w:proofErr w:type="gramStart"/>
-      <w:r>
-        <w:rPr>
-          <w:rFonts w:ascii="Courier New" w:eastAsia="Times New Roman" w:hAnsi="Courier New" w:cs="Courier New"/>
-          <w:color w:val="191919"/>
-          <w:spacing w:val="5"/>
-          <w:sz w:val="18"/>
-          <w:szCs w:val="18"/>
-        </w:rPr>
-        <w:t>git</w:t>
-      </w:r>
-      <w:proofErr w:type="spellEnd"/>
-      <w:proofErr w:type="gramEnd"/>
-      <w:r>
-        <w:rPr>
-          <w:rFonts w:ascii="Courier New" w:eastAsia="Times New Roman" w:hAnsi="Courier New" w:cs="Courier New"/>
-          <w:color w:val="191919"/>
-          <w:spacing w:val="5"/>
-          <w:sz w:val="18"/>
-          <w:szCs w:val="18"/>
-        </w:rPr>
-        <w:t xml:space="preserve"> </w:t>
-      </w:r>
-      <w:proofErr w:type="spellStart"/>
-      <w:r>
-        <w:rPr>
-          <w:rFonts w:ascii="Courier New" w:eastAsia="Times New Roman" w:hAnsi="Courier New" w:cs="Courier New"/>
-          <w:color w:val="191919"/>
-          <w:spacing w:val="5"/>
-          <w:sz w:val="18"/>
-          <w:szCs w:val="18"/>
-        </w:rPr>
-        <w:t>config</w:t>
-      </w:r>
-      <w:proofErr w:type="spellEnd"/>
-      <w:r>
-        <w:rPr>
-          <w:rFonts w:ascii="Courier New" w:eastAsia="Times New Roman" w:hAnsi="Courier New" w:cs="Courier New"/>
-          <w:color w:val="191919"/>
-          <w:spacing w:val="5"/>
-          <w:sz w:val="18"/>
-          <w:szCs w:val="18"/>
-        </w:rPr>
-        <w:t xml:space="preserve"> --</w:t>
+        <w:t>$ git config --</w:t>
       </w:r>
       <w:r>
         <w:rPr>
@@ -207,53 +212,7 @@
           <w:sz w:val="18"/>
           <w:szCs w:val="18"/>
         </w:rPr>
-        <w:t xml:space="preserve">$ </w:t>
-      </w:r>
-      <w:proofErr w:type="spellStart"/>
-      <w:proofErr w:type="gramStart"/>
-      <w:r>
-        <w:rPr>
-          <w:rFonts w:ascii="Courier New" w:eastAsia="Times New Roman" w:hAnsi="Courier New" w:cs="Courier New"/>
-          <w:color w:val="191919"/>
-          <w:spacing w:val="5"/>
-          <w:sz w:val="18"/>
-          <w:szCs w:val="18"/>
-        </w:rPr>
-        <w:t>git</w:t>
-      </w:r>
-      <w:proofErr w:type="spellEnd"/>
-      <w:proofErr w:type="gramEnd"/>
-      <w:r>
-        <w:rPr>
-          <w:rFonts w:ascii="Courier New" w:eastAsia="Times New Roman" w:hAnsi="Courier New" w:cs="Courier New"/>
-          <w:color w:val="191919"/>
-          <w:spacing w:val="5"/>
-          <w:sz w:val="18"/>
-          <w:szCs w:val="18"/>
-        </w:rPr>
-        <w:t xml:space="preserve"> </w:t>
-      </w:r>
-      <w:proofErr w:type="spellStart"/>
-      <w:r>
-        <w:rPr>
-          <w:rFonts w:ascii="Courier New" w:eastAsia="Times New Roman" w:hAnsi="Courier New" w:cs="Courier New"/>
-          <w:color w:val="191919"/>
-          <w:spacing w:val="5"/>
-          <w:sz w:val="18"/>
-          <w:szCs w:val="18"/>
-        </w:rPr>
-        <w:t>config</w:t>
-      </w:r>
-      <w:proofErr w:type="spellEnd"/>
-      <w:r>
-        <w:rPr>
-          <w:rFonts w:ascii="Courier New" w:eastAsia="Times New Roman" w:hAnsi="Courier New" w:cs="Courier New"/>
-          <w:color w:val="191919"/>
-          <w:spacing w:val="5"/>
-          <w:sz w:val="18"/>
-          <w:szCs w:val="18"/>
-        </w:rPr>
-        <w:t xml:space="preserve"> --</w:t>
+        <w:t>$ git config --</w:t>
       </w:r>
       <w:r>
         <w:rPr>
@@ -274,29 +233,7 @@
           <w:sz w:val="18"/>
           <w:szCs w:val="18"/>
         </w:rPr>
-        <w:t xml:space="preserve"> </w:t>
-      </w:r>
-      <w:proofErr w:type="spellStart"/>
-      <w:r>
-        <w:rPr>
-          <w:rFonts w:ascii="Courier New" w:eastAsia="Times New Roman" w:hAnsi="Courier New" w:cs="Courier New"/>
-          <w:color w:val="191919"/>
-          <w:spacing w:val="5"/>
-          <w:sz w:val="18"/>
-          <w:szCs w:val="18"/>
-        </w:rPr>
-        <w:t>user.email</w:t>
-      </w:r>
-      <w:proofErr w:type="spellEnd"/>
-      <w:r>
-        <w:rPr>
-          <w:rFonts w:ascii="Courier New" w:eastAsia="Times New Roman" w:hAnsi="Courier New" w:cs="Courier New"/>
-          <w:color w:val="191919"/>
-          <w:spacing w:val="5"/>
-          <w:sz w:val="18"/>
-          <w:szCs w:val="18"/>
-        </w:rPr>
-        <w:t xml:space="preserve"> myEmail@example.com</w:t>
+        <w:t xml:space="preserve"> user.email myEmail@example.com</w:t>
       </w:r>
     </w:p>
     <w:p>
@@ -397,15 +334,7 @@
         </w:numPr>
       </w:pPr>
       <w:r>
-        <w:t xml:space="preserve">Navigate to the project/repo directory in the </w:t>
-      </w:r>
-      <w:proofErr w:type="spellStart"/>
-      <w:r>
-        <w:t>git</w:t>
-      </w:r>
-      <w:proofErr w:type="spellEnd"/>
-      <w:r>
-        <w:t xml:space="preserve"> bash terminal.</w:t>
+        <w:t>Navigate to the project/repo directory in the git bash terminal.</w:t>
       </w:r>
     </w:p>
     <w:p>
@@ -477,49 +406,25 @@
       <w:r>
         <w:t xml:space="preserve">Execute the command – </w:t>
       </w:r>
+      <w:r>
+        <w:rPr>
+          <w:highlight w:val="yellow"/>
+        </w:rPr>
+        <w:t xml:space="preserve">git </w:t>
+      </w:r>
       <w:proofErr w:type="spellStart"/>
       <w:r>
         <w:rPr>
           <w:highlight w:val="yellow"/>
         </w:rPr>
-        <w:t>git</w:t>
+        <w:t>init</w:t>
       </w:r>
       <w:proofErr w:type="spellEnd"/>
       <w:r>
-        <w:rPr>
-          <w:highlight w:val="yellow"/>
-        </w:rPr>
-        <w:t xml:space="preserve"> </w:t>
-      </w:r>
-      <w:proofErr w:type="spellStart"/>
-      <w:r>
-        <w:rPr>
-          <w:highlight w:val="yellow"/>
-        </w:rPr>
-        <w:t>init</w:t>
-      </w:r>
-      <w:proofErr w:type="spellEnd"/>
-      <w:r>
         <w:t xml:space="preserve">   (</w:t>
       </w:r>
       <w:r>
-        <w:t xml:space="preserve">This will enable </w:t>
-      </w:r>
-      <w:proofErr w:type="spellStart"/>
-      <w:r>
-        <w:t>Git</w:t>
-      </w:r>
-      <w:proofErr w:type="spellEnd"/>
-      <w:r>
-        <w:t xml:space="preserve"> for this particular folder and create a hidden .</w:t>
-      </w:r>
-      <w:proofErr w:type="spellStart"/>
-      <w:r>
-        <w:t>git</w:t>
-      </w:r>
-      <w:proofErr w:type="spellEnd"/>
-      <w:r>
-        <w:t xml:space="preserve"> directory where the repository history and configuration will be stored.</w:t>
+        <w:t>This will enable Git for this particular folder and create a hidden .git directory where the repository history and configuration will be stored.</w:t>
       </w:r>
       <w:r>
         <w:t>)</w:t>
@@ -580,15 +485,7 @@
     </w:p>
     <w:p>
       <w:r>
-        <w:t xml:space="preserve">Now our </w:t>
-      </w:r>
-      <w:proofErr w:type="spellStart"/>
-      <w:r>
-        <w:t>git</w:t>
-      </w:r>
-      <w:proofErr w:type="spellEnd"/>
-      <w:r>
-        <w:t xml:space="preserve"> repository has been successfully created but is still empty.</w:t>
+        <w:t>Now our git repository has been successfully created but is still empty.</w:t>
       </w:r>
     </w:p>
     <w:p/>
@@ -609,6 +506,7 @@
     <w:p>
       <w:proofErr w:type="gramStart"/>
       <w:r>
+        <w:lastRenderedPageBreak/>
         <w:t>-</w:t>
       </w:r>
       <w:r>
@@ -621,22 +519,13 @@
     </w:p>
     <w:p>
       <w:r>
-        <w:lastRenderedPageBreak/>
         <w:t xml:space="preserve">Execute this command – </w:t>
       </w:r>
-      <w:proofErr w:type="spellStart"/>
-      <w:r>
-        <w:rPr>
-          <w:highlight w:val="yellow"/>
-        </w:rPr>
-        <w:t>git</w:t>
-      </w:r>
-      <w:proofErr w:type="spellEnd"/>
-      <w:r>
-        <w:rPr>
-          <w:highlight w:val="yellow"/>
-        </w:rPr>
-        <w:t xml:space="preserve"> status</w:t>
+      <w:r>
+        <w:rPr>
+          <w:highlight w:val="yellow"/>
+        </w:rPr>
+        <w:t>git status</w:t>
       </w:r>
       <w:r>
         <w:t xml:space="preserve"> (to see current status of the project)</w:t>
@@ -796,15 +685,7 @@
     <w:p>
       <w:proofErr w:type="gramStart"/>
       <w:r>
-        <w:t xml:space="preserve">Untracked means that the file is new and </w:t>
-      </w:r>
-      <w:proofErr w:type="spellStart"/>
-      <w:r>
-        <w:t>Git</w:t>
-      </w:r>
-      <w:proofErr w:type="spellEnd"/>
-      <w:r>
-        <w:t xml:space="preserve"> doesn’t know yet those if it should keep track of changes happening to the file or just ignore.</w:t>
+        <w:t>Untracked means that the file is new and Git doesn’t know yet those if it should keep track of changes happening to the file or just ignore.</w:t>
       </w:r>
       <w:proofErr w:type="gramEnd"/>
       <w:r>
@@ -839,15 +720,7 @@
     </w:p>
     <w:p>
       <w:r>
-        <w:t xml:space="preserve">This is done to add files to the staging area so </w:t>
-      </w:r>
-      <w:proofErr w:type="spellStart"/>
-      <w:r>
-        <w:t>Git</w:t>
-      </w:r>
-      <w:proofErr w:type="spellEnd"/>
-      <w:r>
-        <w:t xml:space="preserve"> can track changes made into the file</w:t>
+        <w:t>This is done to add files to the staging area so Git can track changes made into the file</w:t>
       </w:r>
       <w:r>
         <w:t>.</w:t>
@@ -857,19 +730,11 @@
       <w:r>
         <w:t xml:space="preserve">Execute the command to stag the file:  </w:t>
       </w:r>
-      <w:proofErr w:type="spellStart"/>
-      <w:r>
-        <w:rPr>
-          <w:highlight w:val="yellow"/>
-        </w:rPr>
-        <w:t>git</w:t>
-      </w:r>
-      <w:proofErr w:type="spellEnd"/>
-      <w:r>
-        <w:rPr>
-          <w:highlight w:val="yellow"/>
-        </w:rPr>
-        <w:t xml:space="preserve"> add </w:t>
+      <w:r>
+        <w:rPr>
+          <w:highlight w:val="yellow"/>
+        </w:rPr>
+        <w:t xml:space="preserve">git add </w:t>
       </w:r>
       <w:proofErr w:type="spellStart"/>
       <w:r>
@@ -1039,7 +904,6 @@
         </w:rPr>
         <w:t xml:space="preserve">$ </w:t>
       </w:r>
-      <w:proofErr w:type="spellStart"/>
       <w:proofErr w:type="gramStart"/>
       <w:r>
         <w:rPr>
@@ -1051,7 +915,6 @@
         </w:rPr>
         <w:t>git</w:t>
       </w:r>
-      <w:proofErr w:type="spellEnd"/>
       <w:proofErr w:type="gramEnd"/>
       <w:r>
         <w:rPr>
@@ -1152,7 +1015,6 @@
         </w:rPr>
         <w:t xml:space="preserve">$ </w:t>
       </w:r>
-      <w:proofErr w:type="spellStart"/>
       <w:proofErr w:type="gramStart"/>
       <w:r>
         <w:rPr>
@@ -1164,7 +1026,6 @@
         </w:rPr>
         <w:t>git</w:t>
       </w:r>
-      <w:proofErr w:type="spellEnd"/>
       <w:proofErr w:type="gramEnd"/>
       <w:r>
         <w:rPr>
@@ -1251,19 +1112,11 @@
       <w:r>
         <w:t xml:space="preserve">Execute the command:  </w:t>
       </w:r>
-      <w:proofErr w:type="spellStart"/>
-      <w:r>
-        <w:rPr>
-          <w:highlight w:val="yellow"/>
-        </w:rPr>
-        <w:t>git</w:t>
-      </w:r>
-      <w:proofErr w:type="spellEnd"/>
-      <w:r>
-        <w:rPr>
-          <w:highlight w:val="yellow"/>
-        </w:rPr>
-        <w:t xml:space="preserve"> commit –m “Commit message depicting some info about the commit”</w:t>
+      <w:r>
+        <w:rPr>
+          <w:highlight w:val="yellow"/>
+        </w:rPr>
+        <w:t>git commit –m “Commit message depicting some info about the commit”</w:t>
       </w:r>
     </w:p>
     <w:p>
@@ -1341,40 +1194,30 @@
       <w:r>
         <w:t>Every commit has its unique id in the form of a string of numbers and symbols. To see a list of all commits and their ids we can use </w:t>
       </w:r>
-      <w:proofErr w:type="spellStart"/>
+      <w:r>
+        <w:rPr>
+          <w:highlight w:val="yellow"/>
+        </w:rPr>
+        <w:t>git log</w:t>
+      </w:r>
+      <w:r>
+        <w:t>:</w:t>
+      </w:r>
+    </w:p>
+    <w:p>
+      <w:r>
+        <w:rPr>
+          <w:highlight w:val="yellow"/>
+        </w:rPr>
+        <w:t xml:space="preserve">$ </w:t>
+      </w:r>
+      <w:proofErr w:type="gramStart"/>
       <w:r>
         <w:rPr>
           <w:highlight w:val="yellow"/>
         </w:rPr>
         <w:t>git</w:t>
       </w:r>
-      <w:proofErr w:type="spellEnd"/>
-      <w:r>
-        <w:rPr>
-          <w:highlight w:val="yellow"/>
-        </w:rPr>
-        <w:t xml:space="preserve"> log</w:t>
-      </w:r>
-      <w:r>
-        <w:t>:</w:t>
-      </w:r>
-    </w:p>
-    <w:p>
-      <w:r>
-        <w:rPr>
-          <w:highlight w:val="yellow"/>
-        </w:rPr>
-        <w:t xml:space="preserve">$ </w:t>
-      </w:r>
-      <w:proofErr w:type="spellStart"/>
-      <w:proofErr w:type="gramStart"/>
-      <w:r>
-        <w:rPr>
-          <w:highlight w:val="yellow"/>
-        </w:rPr>
-        <w:t>git</w:t>
-      </w:r>
-      <w:proofErr w:type="spellEnd"/>
       <w:proofErr w:type="gramEnd"/>
       <w:r>
         <w:rPr>
@@ -1441,31 +1284,21 @@
     </w:p>
     <w:p>
       <w:r>
+        <w:lastRenderedPageBreak/>
         <w:t>**</w:t>
       </w:r>
       <w:r>
-        <w:t>To see what was new in a commit we can run </w:t>
-      </w:r>
-      <w:proofErr w:type="spellStart"/>
-      <w:r>
+        <w:t>To see what was new in a commit we can run git show [commit]:</w:t>
+      </w:r>
+    </w:p>
+    <w:p>
+      <w:proofErr w:type="gramStart"/>
+      <w:r>
+        <w:rPr>
+          <w:highlight w:val="yellow"/>
+        </w:rPr>
         <w:t>git</w:t>
       </w:r>
-      <w:proofErr w:type="spellEnd"/>
-      <w:r>
-        <w:t xml:space="preserve"> show [commit]:</w:t>
-      </w:r>
-    </w:p>
-    <w:p>
-      <w:proofErr w:type="spellStart"/>
-      <w:proofErr w:type="gramStart"/>
-      <w:r>
-        <w:rPr>
-          <w:highlight w:val="yellow"/>
-        </w:rPr>
-        <w:lastRenderedPageBreak/>
-        <w:t>git</w:t>
-      </w:r>
-      <w:proofErr w:type="spellEnd"/>
       <w:proofErr w:type="gramEnd"/>
       <w:r>
         <w:rPr>
@@ -1566,401 +1399,349 @@
         <w:t>**</w:t>
       </w:r>
       <w:r>
-        <w:t xml:space="preserve">In </w:t>
+        <w:t>In Git, the commit you are currently on is known as the HEAD commit. In many cases, the most recently made commit is the HEAD commit.</w:t>
+      </w:r>
+    </w:p>
+    <w:p>
+      <w:r>
+        <w:t>To see the HEAD commit, enter:</w:t>
+      </w:r>
+    </w:p>
+    <w:p>
+      <w:proofErr w:type="gramStart"/>
+      <w:r>
+        <w:rPr>
+          <w:highlight w:val="yellow"/>
+        </w:rPr>
+        <w:t>git</w:t>
+      </w:r>
+      <w:proofErr w:type="gramEnd"/>
+      <w:r>
+        <w:rPr>
+          <w:highlight w:val="yellow"/>
+        </w:rPr>
+        <w:t xml:space="preserve"> show HEAD</w:t>
+      </w:r>
+    </w:p>
+    <w:p>
+      <w:r>
+        <w:t>The output of this command will display everything the git log command displays for the HEAD commit, plus all the file changes that were committed.</w:t>
+      </w:r>
+    </w:p>
+    <w:p/>
+    <w:p>
+      <w:pPr>
+        <w:rPr>
+          <w:b/>
+        </w:rPr>
+      </w:pPr>
+      <w:r>
+        <w:rPr>
+          <w:b/>
+        </w:rPr>
+        <w:t>Step 8- Checking the difference in commits</w:t>
+      </w:r>
+    </w:p>
+    <w:p>
+      <w:r>
+        <w:t>**In this case we want the diff of our most recent commit, which we can refer to using the HEAD pointer.</w:t>
+      </w:r>
+    </w:p>
+    <w:p>
+      <w:proofErr w:type="gramStart"/>
+      <w:r>
+        <w:rPr>
+          <w:highlight w:val="yellow"/>
+        </w:rPr>
+        <w:t>git</w:t>
+      </w:r>
+      <w:proofErr w:type="gramEnd"/>
+      <w:r>
+        <w:rPr>
+          <w:highlight w:val="yellow"/>
+        </w:rPr>
+        <w:t xml:space="preserve"> diff HEAD</w:t>
+      </w:r>
+    </w:p>
+    <w:p>
+      <w:r>
+        <w:t>**</w:t>
+      </w:r>
+      <w:r>
+        <w:t>To see the difference between any two commits we can use </w:t>
+      </w:r>
+      <w:r>
+        <w:rPr>
+          <w:highlight w:val="yellow"/>
+        </w:rPr>
+        <w:t>git diff</w:t>
+      </w:r>
+      <w:r>
+        <w:t> with the [commit-from]</w:t>
+      </w:r>
+      <w:proofErr w:type="gramStart"/>
+      <w:r>
+        <w:t>..</w:t>
+      </w:r>
+      <w:proofErr w:type="gramEnd"/>
+      <w:r>
+        <w:t>[commit-to] syntax:</w:t>
+      </w:r>
+    </w:p>
+    <w:p>
+      <w:proofErr w:type="gramStart"/>
+      <w:r>
+        <w:rPr>
+          <w:highlight w:val="yellow"/>
+        </w:rPr>
+        <w:lastRenderedPageBreak/>
+        <w:t>git</w:t>
+      </w:r>
+      <w:proofErr w:type="gramEnd"/>
+      <w:r>
+        <w:rPr>
+          <w:highlight w:val="yellow"/>
+        </w:rPr>
+        <w:t xml:space="preserve"> diff 09bd8cc..ba25c0ff</w:t>
+      </w:r>
+    </w:p>
+    <w:p>
+      <w:r>
+        <w:t>**</w:t>
+      </w:r>
+      <w:r>
+        <w:t>run git diff with the --staged option to see the changes you just staged. You should see that </w:t>
+      </w:r>
+      <w:proofErr w:type="gramStart"/>
+      <w:r>
+        <w:t xml:space="preserve">what </w:t>
+      </w:r>
+      <w:r>
+        <w:t> was</w:t>
+      </w:r>
+      <w:proofErr w:type="gramEnd"/>
+      <w:r>
+        <w:t xml:space="preserve"> created.</w:t>
+      </w:r>
+    </w:p>
+    <w:p>
+      <w:proofErr w:type="gramStart"/>
+      <w:r>
+        <w:rPr>
+          <w:highlight w:val="yellow"/>
+        </w:rPr>
+        <w:t>git</w:t>
+      </w:r>
+      <w:proofErr w:type="gramEnd"/>
+      <w:r>
+        <w:rPr>
+          <w:highlight w:val="yellow"/>
+        </w:rPr>
+        <w:t xml:space="preserve"> diff –staged</w:t>
+      </w:r>
+    </w:p>
+    <w:p>
+      <w:pPr>
+        <w:rPr>
+          <w:bCs/>
+          <w:sz w:val="24"/>
+          <w:szCs w:val="24"/>
+        </w:rPr>
+      </w:pPr>
+    </w:p>
+    <w:p>
+      <w:pPr>
+        <w:rPr>
+          <w:b/>
+          <w:bCs/>
+        </w:rPr>
+      </w:pPr>
+      <w:r>
+        <w:rPr>
+          <w:b/>
+          <w:bCs/>
+        </w:rPr>
+        <w:t>Step 9</w:t>
+      </w:r>
+      <w:r>
+        <w:rPr>
+          <w:b/>
+          <w:bCs/>
+        </w:rPr>
+        <w:t>- Connecting to a remote repository - </w:t>
+      </w:r>
+      <w:r>
+        <w:rPr>
+          <w:b/>
+          <w:bCs/>
+          <w:highlight w:val="yellow"/>
+        </w:rPr>
+        <w:t>git remote add</w:t>
+      </w:r>
+    </w:p>
+    <w:p>
+      <w:pPr>
+        <w:rPr>
+          <w:bCs/>
+          <w:i/>
+          <w:iCs/>
+        </w:rPr>
+      </w:pPr>
+      <w:r>
+        <w:rPr>
+          <w:bCs/>
+        </w:rPr>
+        <w:t>In order to upload something to a remote repo, we first have to establish a connection with it. For the sake of this tutorial our repository's address will be </w:t>
+      </w:r>
+      <w:r>
+        <w:rPr>
+          <w:bCs/>
+          <w:i/>
+          <w:iCs/>
+        </w:rPr>
+        <w:t xml:space="preserve">your </w:t>
       </w:r>
       <w:proofErr w:type="spellStart"/>
       <w:r>
-        <w:t>Git</w:t>
+        <w:rPr>
+          <w:bCs/>
+          <w:i/>
+          <w:iCs/>
+        </w:rPr>
+        <w:t>Github</w:t>
       </w:r>
       <w:proofErr w:type="spellEnd"/>
       <w:r>
-        <w:t>, the commit you are currently on is known as the HEAD commit. In many cases, the most recently made commit is the HEAD commit.</w:t>
-      </w:r>
-    </w:p>
-    <w:p>
-      <w:r>
-        <w:t>To see the HEAD commit, enter:</w:t>
-      </w:r>
-    </w:p>
-    <w:p>
+        <w:rPr>
+          <w:bCs/>
+          <w:i/>
+          <w:iCs/>
+        </w:rPr>
+        <w:t xml:space="preserve"> repository address. </w:t>
+      </w:r>
+    </w:p>
+    <w:p>
+      <w:pPr>
+        <w:rPr>
+          <w:bCs/>
+          <w:i/>
+          <w:iCs/>
+        </w:rPr>
+      </w:pPr>
+      <w:r>
+        <w:rPr>
+          <w:bCs/>
+          <w:iCs/>
+        </w:rPr>
+        <w:t xml:space="preserve">To have repository address we have to create account on </w:t>
+      </w:r>
+      <w:proofErr w:type="spellStart"/>
+      <w:r>
+        <w:rPr>
+          <w:bCs/>
+          <w:iCs/>
+        </w:rPr>
+        <w:t>github</w:t>
+      </w:r>
+      <w:proofErr w:type="spellEnd"/>
+      <w:r>
+        <w:rPr>
+          <w:bCs/>
+          <w:iCs/>
+        </w:rPr>
+        <w:t xml:space="preserve"> or any </w:t>
+      </w:r>
       <w:proofErr w:type="spellStart"/>
       <w:proofErr w:type="gramStart"/>
       <w:r>
         <w:rPr>
-          <w:highlight w:val="yellow"/>
-        </w:rPr>
-        <w:t>git</w:t>
+          <w:bCs/>
+          <w:iCs/>
+        </w:rPr>
+        <w:t>vcs</w:t>
       </w:r>
       <w:proofErr w:type="spellEnd"/>
       <w:proofErr w:type="gramEnd"/>
       <w:r>
         <w:rPr>
-          <w:highlight w:val="yellow"/>
-        </w:rPr>
-        <w:t xml:space="preserve"> show HEAD</w:t>
-      </w:r>
-    </w:p>
-    <w:p>
-      <w:r>
-        <w:t>The output of this command will display everything the </w:t>
-      </w:r>
-      <w:proofErr w:type="spellStart"/>
-      <w:r>
-        <w:t>git</w:t>
-      </w:r>
-      <w:proofErr w:type="spellEnd"/>
-      <w:r>
-        <w:t xml:space="preserve"> log command displays for the HEAD commit, plus all the file changes that were committed.</w:t>
-      </w:r>
-    </w:p>
-    <w:p/>
-    <w:p>
-      <w:pPr>
-        <w:rPr>
-          <w:b/>
-        </w:rPr>
-      </w:pPr>
-      <w:r>
-        <w:rPr>
-          <w:b/>
-        </w:rPr>
-        <w:t>Step 8- Checking the difference in commits</w:t>
-      </w:r>
-    </w:p>
-    <w:p>
-      <w:r>
-        <w:t>**In this case we want the diff of our most recent commit, which we can refer to using the HEAD pointer.</w:t>
-      </w:r>
-    </w:p>
-    <w:p>
-      <w:proofErr w:type="spellStart"/>
-      <w:proofErr w:type="gramStart"/>
-      <w:r>
-        <w:rPr>
-          <w:highlight w:val="yellow"/>
-        </w:rPr>
-        <w:t>git</w:t>
-      </w:r>
-      <w:proofErr w:type="spellEnd"/>
-      <w:proofErr w:type="gramEnd"/>
-      <w:r>
-        <w:rPr>
-          <w:highlight w:val="yellow"/>
-        </w:rPr>
-        <w:t xml:space="preserve"> diff HEAD</w:t>
-      </w:r>
-    </w:p>
-    <w:p>
-      <w:r>
-        <w:t>**</w:t>
-      </w:r>
-      <w:r>
-        <w:t>To see the difference between any two commits we can use </w:t>
-      </w:r>
-      <w:proofErr w:type="spellStart"/>
-      <w:r>
-        <w:rPr>
-          <w:highlight w:val="yellow"/>
-        </w:rPr>
-        <w:t>git</w:t>
-      </w:r>
-      <w:proofErr w:type="spellEnd"/>
-      <w:r>
-        <w:rPr>
-          <w:highlight w:val="yellow"/>
-        </w:rPr>
-        <w:t xml:space="preserve"> diff</w:t>
-      </w:r>
-      <w:r>
-        <w:t> with the [commit-from]</w:t>
-      </w:r>
-      <w:proofErr w:type="gramStart"/>
-      <w:r>
-        <w:t>..</w:t>
-      </w:r>
-      <w:proofErr w:type="gramEnd"/>
-      <w:r>
-        <w:t>[commit-to] syntax:</w:t>
-      </w:r>
-    </w:p>
-    <w:p>
-      <w:proofErr w:type="spellStart"/>
-      <w:proofErr w:type="gramStart"/>
-      <w:r>
-        <w:rPr>
-          <w:highlight w:val="yellow"/>
-        </w:rPr>
-        <w:t>git</w:t>
-      </w:r>
-      <w:proofErr w:type="spellEnd"/>
-      <w:proofErr w:type="gramEnd"/>
-      <w:r>
-        <w:rPr>
-          <w:highlight w:val="yellow"/>
-        </w:rPr>
-        <w:t xml:space="preserve"> diff 09bd8cc..ba25c0ff</w:t>
-      </w:r>
-    </w:p>
-    <w:p>
-      <w:r>
-        <w:lastRenderedPageBreak/>
-        <w:t>**</w:t>
-      </w:r>
-      <w:r>
-        <w:t>run </w:t>
-      </w:r>
-      <w:proofErr w:type="spellStart"/>
-      <w:r>
-        <w:t>git</w:t>
-      </w:r>
-      <w:proofErr w:type="spellEnd"/>
-      <w:r>
-        <w:t xml:space="preserve"> diff with the --staged option to see the changes you just staged. You should see that </w:t>
-      </w:r>
-      <w:proofErr w:type="gramStart"/>
-      <w:r>
-        <w:t xml:space="preserve">what </w:t>
-      </w:r>
-      <w:r>
-        <w:t> was</w:t>
-      </w:r>
-      <w:proofErr w:type="gramEnd"/>
-      <w:r>
-        <w:t xml:space="preserve"> created.</w:t>
-      </w:r>
-    </w:p>
-    <w:p>
-      <w:proofErr w:type="spellStart"/>
-      <w:proofErr w:type="gramStart"/>
-      <w:r>
-        <w:rPr>
-          <w:highlight w:val="yellow"/>
-        </w:rPr>
-        <w:t>git</w:t>
-      </w:r>
-      <w:proofErr w:type="spellEnd"/>
-      <w:proofErr w:type="gramEnd"/>
-      <w:r>
-        <w:rPr>
-          <w:highlight w:val="yellow"/>
-        </w:rPr>
-        <w:t xml:space="preserve"> diff –staged</w:t>
-      </w:r>
-    </w:p>
-    <w:p>
-      <w:pPr>
-        <w:rPr>
-          <w:bCs/>
-          <w:sz w:val="24"/>
-          <w:szCs w:val="24"/>
-        </w:rPr>
-      </w:pPr>
-    </w:p>
-    <w:p>
-      <w:pPr>
-        <w:rPr>
-          <w:b/>
-          <w:bCs/>
-        </w:rPr>
-      </w:pPr>
-      <w:r>
-        <w:rPr>
-          <w:b/>
-          <w:bCs/>
-        </w:rPr>
-        <w:t>Step 9</w:t>
-      </w:r>
-      <w:r>
-        <w:rPr>
-          <w:b/>
-          <w:bCs/>
-        </w:rPr>
-        <w:t>- Connecting to a remote repository - </w:t>
-      </w:r>
-      <w:proofErr w:type="spellStart"/>
-      <w:r>
-        <w:rPr>
-          <w:b/>
-          <w:bCs/>
-          <w:highlight w:val="yellow"/>
-        </w:rPr>
-        <w:t>git</w:t>
-      </w:r>
-      <w:proofErr w:type="spellEnd"/>
-      <w:r>
-        <w:rPr>
-          <w:b/>
-          <w:bCs/>
-          <w:highlight w:val="yellow"/>
-        </w:rPr>
-        <w:t xml:space="preserve"> remote add</w:t>
-      </w:r>
-    </w:p>
-    <w:p>
-      <w:pPr>
-        <w:rPr>
           <w:bCs/>
           <w:i/>
           <w:iCs/>
         </w:rPr>
-      </w:pPr>
-      <w:r>
-        <w:rPr>
-          <w:bCs/>
-        </w:rPr>
-        <w:t>In order to upload something to a remote repo, we first have to establish a connection with it. For the sake of this tutorial our repository's address will be </w:t>
-      </w:r>
-      <w:r>
-        <w:rPr>
-          <w:bCs/>
-          <w:i/>
-          <w:iCs/>
-        </w:rPr>
-        <w:t xml:space="preserve">your </w:t>
+        <w:t>.</w:t>
+      </w:r>
+      <w:r>
+        <w:rPr>
+          <w:bCs/>
+        </w:rPr>
+        <w:t xml:space="preserve"> To</w:t>
+      </w:r>
+      <w:r>
+        <w:rPr>
+          <w:bCs/>
+        </w:rPr>
+        <w:t xml:space="preserve"> link our local repository with the one on </w:t>
       </w:r>
       <w:proofErr w:type="spellStart"/>
       <w:r>
         <w:rPr>
           <w:bCs/>
-          <w:i/>
-          <w:iCs/>
-        </w:rPr>
-        <w:t>Github</w:t>
+        </w:rPr>
+        <w:t>GitHub</w:t>
       </w:r>
       <w:proofErr w:type="spellEnd"/>
       <w:r>
         <w:rPr>
           <w:bCs/>
-          <w:i/>
-          <w:iCs/>
-        </w:rPr>
-        <w:t xml:space="preserve"> repository address. </w:t>
-      </w:r>
-    </w:p>
-    <w:p>
-      <w:pPr>
-        <w:rPr>
-          <w:bCs/>
-          <w:i/>
-          <w:iCs/>
-        </w:rPr>
-      </w:pPr>
-      <w:r>
-        <w:rPr>
-          <w:bCs/>
-          <w:iCs/>
-        </w:rPr>
-        <w:t xml:space="preserve">To have repository address we have to create account on </w:t>
-      </w:r>
-      <w:proofErr w:type="spellStart"/>
-      <w:r>
-        <w:rPr>
-          <w:bCs/>
-          <w:iCs/>
-        </w:rPr>
-        <w:t>github</w:t>
-      </w:r>
-      <w:proofErr w:type="spellEnd"/>
-      <w:r>
-        <w:rPr>
-          <w:bCs/>
-          <w:iCs/>
-        </w:rPr>
-        <w:t xml:space="preserve"> or any </w:t>
-      </w:r>
-      <w:proofErr w:type="spellStart"/>
+        </w:rPr>
+        <w:t>, we execute the following line in the terminal:</w:t>
+      </w:r>
+    </w:p>
+    <w:p>
+      <w:pPr>
+        <w:rPr>
+          <w:bCs/>
+        </w:rPr>
+      </w:pPr>
+      <w:r>
+        <w:rPr>
+          <w:bCs/>
+        </w:rPr>
+        <w:t>*</w:t>
+      </w:r>
+      <w:r>
+        <w:rPr>
+          <w:bCs/>
+        </w:rPr>
+        <w:t>This</w:t>
+      </w:r>
+      <w:r>
+        <w:rPr>
+          <w:bCs/>
+        </w:rPr>
+        <w:t xml:space="preserve"> is only an example. Replace the URI with your own repository address.</w:t>
+      </w:r>
+    </w:p>
+    <w:p>
+      <w:pPr>
+        <w:rPr>
+          <w:bCs/>
+        </w:rPr>
+      </w:pPr>
+      <w:r>
+        <w:rPr>
+          <w:bCs/>
+        </w:rPr>
+        <w:t xml:space="preserve">$ </w:t>
+      </w:r>
       <w:proofErr w:type="gramStart"/>
       <w:r>
         <w:rPr>
           <w:bCs/>
-          <w:iCs/>
-        </w:rPr>
-        <w:t>vcs</w:t>
-      </w:r>
-      <w:proofErr w:type="spellEnd"/>
-      <w:proofErr w:type="gramEnd"/>
-      <w:r>
-        <w:rPr>
-          <w:bCs/>
-          <w:i/>
-          <w:iCs/>
-        </w:rPr>
-        <w:t>.</w:t>
-      </w:r>
-      <w:r>
-        <w:rPr>
-          <w:bCs/>
-        </w:rPr>
-        <w:t xml:space="preserve"> To</w:t>
-      </w:r>
-      <w:r>
-        <w:rPr>
-          <w:bCs/>
-        </w:rPr>
-        <w:t xml:space="preserve"> link our local repository with the one on </w:t>
-      </w:r>
-      <w:proofErr w:type="spellStart"/>
-      <w:r>
-        <w:rPr>
-          <w:bCs/>
-        </w:rPr>
-        <w:t>GitHub</w:t>
-      </w:r>
-      <w:proofErr w:type="spellEnd"/>
-      <w:r>
-        <w:rPr>
-          <w:bCs/>
-        </w:rPr>
-        <w:t>, we execute the following line in the terminal:</w:t>
-      </w:r>
-    </w:p>
-    <w:p>
-      <w:pPr>
-        <w:rPr>
-          <w:bCs/>
-        </w:rPr>
-      </w:pPr>
-      <w:r>
-        <w:rPr>
-          <w:bCs/>
-        </w:rPr>
-        <w:t>*</w:t>
-      </w:r>
-      <w:r>
-        <w:rPr>
-          <w:bCs/>
-        </w:rPr>
-        <w:t>This</w:t>
-      </w:r>
-      <w:r>
-        <w:rPr>
-          <w:bCs/>
-        </w:rPr>
-        <w:t xml:space="preserve"> is only an example. Replace the URI with your own repository address.</w:t>
-      </w:r>
-    </w:p>
-    <w:p>
-      <w:pPr>
-        <w:rPr>
-          <w:bCs/>
-        </w:rPr>
-      </w:pPr>
-      <w:r>
-        <w:rPr>
-          <w:bCs/>
-        </w:rPr>
-        <w:t xml:space="preserve">$ </w:t>
-      </w:r>
-      <w:proofErr w:type="spellStart"/>
-      <w:proofErr w:type="gramStart"/>
-      <w:r>
-        <w:rPr>
-          <w:bCs/>
           <w:highlight w:val="yellow"/>
         </w:rPr>
         <w:t>git</w:t>
       </w:r>
-      <w:proofErr w:type="spellEnd"/>
       <w:proofErr w:type="gramEnd"/>
       <w:r>
         <w:rPr>
@@ -2065,21 +1846,7 @@
         <w:rPr>
           <w:bCs/>
         </w:rPr>
-        <w:t xml:space="preserve">A project may have many remote repositories at the same time. To be able to tell them apart we give them different names. Traditionally the main remote repository in </w:t>
-      </w:r>
-      <w:proofErr w:type="spellStart"/>
-      <w:r>
-        <w:rPr>
-          <w:bCs/>
-        </w:rPr>
-        <w:t>git</w:t>
-      </w:r>
-      <w:proofErr w:type="spellEnd"/>
-      <w:r>
-        <w:rPr>
-          <w:bCs/>
-        </w:rPr>
-        <w:t xml:space="preserve"> is called </w:t>
+        <w:t>A project may have many remote repositories at the same time. To be able to tell them apart we give them different names. Traditionally the main remote repository in git is called </w:t>
       </w:r>
       <w:r>
         <w:rPr>
@@ -2131,23 +1898,13 @@
         </w:rPr>
         <w:t>Uploading to a server - </w:t>
       </w:r>
-      <w:proofErr w:type="spellStart"/>
-      <w:r>
-        <w:rPr>
-          <w:b/>
-          <w:bCs/>
-          <w:highlight w:val="yellow"/>
-        </w:rPr>
-        <w:t>git</w:t>
-      </w:r>
-      <w:proofErr w:type="spellEnd"/>
-      <w:r>
-        <w:rPr>
-          <w:b/>
-          <w:bCs/>
-          <w:highlight w:val="yellow"/>
-        </w:rPr>
-        <w:t xml:space="preserve"> push</w:t>
+      <w:r>
+        <w:rPr>
+          <w:b/>
+          <w:bCs/>
+          <w:highlight w:val="yellow"/>
+        </w:rPr>
+        <w:t>git push</w:t>
       </w:r>
     </w:p>
     <w:p>
@@ -2198,35 +1955,7 @@
         <w:rPr>
           <w:bCs/>
         </w:rPr>
-        <w:t xml:space="preserve">The </w:t>
-      </w:r>
-      <w:proofErr w:type="spellStart"/>
-      <w:r>
-        <w:rPr>
-          <w:bCs/>
-        </w:rPr>
-        <w:t>Git</w:t>
-      </w:r>
-      <w:proofErr w:type="spellEnd"/>
-      <w:r>
-        <w:rPr>
-          <w:bCs/>
-        </w:rPr>
-        <w:t xml:space="preserve"> command to do this is </w:t>
-      </w:r>
-      <w:proofErr w:type="spellStart"/>
-      <w:r>
-        <w:rPr>
-          <w:bCs/>
-        </w:rPr>
-        <w:t>git</w:t>
-      </w:r>
-      <w:proofErr w:type="spellEnd"/>
-      <w:r>
-        <w:rPr>
-          <w:bCs/>
-        </w:rPr>
-        <w:t xml:space="preserve"> push and takes two parameters - the name of the remote repo (we called ours </w:t>
+        <w:t>The Git command to do this is git push and takes two parameters - the name of the remote repo (we called ours </w:t>
       </w:r>
       <w:r>
         <w:rPr>
@@ -2263,7 +1992,6 @@
           <w:bCs/>
         </w:rPr>
       </w:pPr>
-      <w:proofErr w:type="spellStart"/>
       <w:proofErr w:type="gramStart"/>
       <w:r>
         <w:rPr>
@@ -2272,7 +2000,6 @@
         </w:rPr>
         <w:t>git</w:t>
       </w:r>
-      <w:proofErr w:type="spellEnd"/>
       <w:proofErr w:type="gramEnd"/>
       <w:r>
         <w:rPr>
@@ -2293,6 +2020,7 @@
           <w:bCs/>
           <w:noProof/>
         </w:rPr>
+        <w:lastRenderedPageBreak/>
         <w:drawing>
           <wp:inline distT="0" distB="0" distL="0" distR="0">
             <wp:extent cx="5315692" cy="1438476"/>
@@ -2398,59 +2126,39 @@
         </w:rPr>
         <w:t>-Cloning a repository - </w:t>
       </w:r>
+      <w:r>
+        <w:rPr>
+          <w:b/>
+          <w:bCs/>
+          <w:highlight w:val="yellow"/>
+        </w:rPr>
+        <w:t>git clone</w:t>
+      </w:r>
+    </w:p>
+    <w:p>
+      <w:r>
+        <w:t xml:space="preserve">At this point, people can see and browse through your remote repository on </w:t>
+      </w:r>
       <w:proofErr w:type="spellStart"/>
       <w:r>
-        <w:rPr>
-          <w:b/>
-          <w:bCs/>
+        <w:t>Github</w:t>
+      </w:r>
+      <w:proofErr w:type="spellEnd"/>
+      <w:r>
+        <w:t>. They can download it locally and have a fully working copy of your project with the git clone command:</w:t>
+      </w:r>
+    </w:p>
+    <w:p>
+      <w:r>
+        <w:t xml:space="preserve">$ </w:t>
+      </w:r>
+      <w:proofErr w:type="gramStart"/>
+      <w:r>
+        <w:rPr>
           <w:highlight w:val="yellow"/>
         </w:rPr>
         <w:t>git</w:t>
       </w:r>
-      <w:proofErr w:type="spellEnd"/>
-      <w:r>
-        <w:rPr>
-          <w:b/>
-          <w:bCs/>
-          <w:highlight w:val="yellow"/>
-        </w:rPr>
-        <w:t xml:space="preserve"> clone</w:t>
-      </w:r>
-    </w:p>
-    <w:p>
-      <w:r>
-        <w:t xml:space="preserve">At this point, people can see and browse through your remote repository on </w:t>
-      </w:r>
-      <w:proofErr w:type="spellStart"/>
-      <w:r>
-        <w:t>Github</w:t>
-      </w:r>
-      <w:proofErr w:type="spellEnd"/>
-      <w:r>
-        <w:t>. They can download it locally and have a fully working copy of your project with the </w:t>
-      </w:r>
-      <w:proofErr w:type="spellStart"/>
-      <w:r>
-        <w:t>git</w:t>
-      </w:r>
-      <w:proofErr w:type="spellEnd"/>
-      <w:r>
-        <w:t xml:space="preserve"> clone command:</w:t>
-      </w:r>
-    </w:p>
-    <w:p>
-      <w:r>
-        <w:t xml:space="preserve">$ </w:t>
-      </w:r>
-      <w:proofErr w:type="spellStart"/>
-      <w:proofErr w:type="gramStart"/>
-      <w:r>
-        <w:rPr>
-          <w:highlight w:val="yellow"/>
-        </w:rPr>
-        <w:t>git</w:t>
-      </w:r>
-      <w:proofErr w:type="spellEnd"/>
       <w:proofErr w:type="gramEnd"/>
       <w:r>
         <w:rPr>
@@ -2611,50 +2319,39 @@
         </w:rPr>
         <w:t>- Getting changes from a server - </w:t>
       </w:r>
-      <w:proofErr w:type="spellStart"/>
-      <w:r>
-        <w:rPr>
-          <w:b/>
-          <w:bCs/>
-          <w:highlight w:val="yellow"/>
-        </w:rPr>
+      <w:r>
+        <w:rPr>
+          <w:b/>
+          <w:bCs/>
+          <w:highlight w:val="yellow"/>
+        </w:rPr>
+        <w:t>git pull</w:t>
+      </w:r>
+    </w:p>
+    <w:p>
+      <w:r>
+        <w:t>If you make updates to your repository, people can download your changes with a single command - </w:t>
+      </w:r>
+      <w:r>
+        <w:rPr>
+          <w:b/>
+          <w:bCs/>
+        </w:rPr>
+        <w:t>pull</w:t>
+      </w:r>
+      <w:r>
+        <w:t>:</w:t>
+      </w:r>
+    </w:p>
+    <w:p>
+      <w:proofErr w:type="gramStart"/>
+      <w:r>
+        <w:rPr>
+          <w:highlight w:val="yellow"/>
+        </w:rPr>
+        <w:lastRenderedPageBreak/>
         <w:t>git</w:t>
       </w:r>
-      <w:proofErr w:type="spellEnd"/>
-      <w:r>
-        <w:rPr>
-          <w:b/>
-          <w:bCs/>
-          <w:highlight w:val="yellow"/>
-        </w:rPr>
-        <w:t xml:space="preserve"> pull</w:t>
-      </w:r>
-    </w:p>
-    <w:p>
-      <w:r>
-        <w:t>If you make updates to your repository, people can download your changes with a single command - </w:t>
-      </w:r>
-      <w:r>
-        <w:rPr>
-          <w:b/>
-          <w:bCs/>
-        </w:rPr>
-        <w:t>pull</w:t>
-      </w:r>
-      <w:r>
-        <w:t>:</w:t>
-      </w:r>
-    </w:p>
-    <w:p>
-      <w:proofErr w:type="spellStart"/>
-      <w:proofErr w:type="gramStart"/>
-      <w:r>
-        <w:rPr>
-          <w:highlight w:val="yellow"/>
-        </w:rPr>
-        <w:t>git</w:t>
-      </w:r>
-      <w:proofErr w:type="spellEnd"/>
       <w:proofErr w:type="gramEnd"/>
       <w:r>
         <w:rPr>
@@ -2727,7 +2424,6 @@
         <w:rPr>
           <w:b/>
         </w:rPr>
-        <w:lastRenderedPageBreak/>
         <w:t>Step 13</w:t>
       </w:r>
       <w:r>
@@ -2806,23 +2502,7 @@
           <w:bCs/>
           <w:i/>
         </w:rPr>
-        <w:t>1. Creating new branches - </w:t>
-      </w:r>
-      <w:proofErr w:type="spellStart"/>
-      <w:r>
-        <w:rPr>
-          <w:bCs/>
-          <w:i/>
-        </w:rPr>
-        <w:t>git</w:t>
-      </w:r>
-      <w:proofErr w:type="spellEnd"/>
-      <w:r>
-        <w:rPr>
-          <w:bCs/>
-          <w:i/>
-        </w:rPr>
-        <w:t xml:space="preserve"> branch</w:t>
+        <w:t>1. Creating new branches - git branch</w:t>
       </w:r>
     </w:p>
     <w:p>
@@ -2839,27 +2519,17 @@
         <w:t>master</w:t>
       </w:r>
       <w:r>
-        <w:t>. To create additional branches use the </w:t>
-      </w:r>
-      <w:proofErr w:type="spellStart"/>
-      <w:r>
+        <w:t>. To create additional branches use the git branch &lt;name&gt;command:</w:t>
+      </w:r>
+    </w:p>
+    <w:p>
+      <w:proofErr w:type="gramStart"/>
+      <w:r>
+        <w:rPr>
+          <w:highlight w:val="yellow"/>
+        </w:rPr>
         <w:t>git</w:t>
       </w:r>
-      <w:proofErr w:type="spellEnd"/>
-      <w:r>
-        <w:t xml:space="preserve"> branch &lt;name&gt;command:</w:t>
-      </w:r>
-    </w:p>
-    <w:p>
-      <w:proofErr w:type="spellStart"/>
-      <w:proofErr w:type="gramStart"/>
-      <w:r>
-        <w:rPr>
-          <w:highlight w:val="yellow"/>
-        </w:rPr>
-        <w:t>git</w:t>
-      </w:r>
-      <w:proofErr w:type="spellEnd"/>
       <w:proofErr w:type="gramEnd"/>
       <w:r>
         <w:rPr>
@@ -2953,39 +2623,23 @@
         <w:rPr>
           <w:bCs/>
         </w:rPr>
-        <w:t>Now, when we run </w:t>
-      </w:r>
-      <w:proofErr w:type="spellStart"/>
-      <w:r>
-        <w:rPr>
-          <w:bCs/>
+        <w:t>Now, when we run git branch, we will see there are two options available:</w:t>
+      </w:r>
+    </w:p>
+    <w:p>
+      <w:pPr>
+        <w:rPr>
+          <w:bCs/>
+        </w:rPr>
+      </w:pPr>
+      <w:proofErr w:type="gramStart"/>
+      <w:r>
+        <w:rPr>
+          <w:bCs/>
+          <w:highlight w:val="yellow"/>
         </w:rPr>
         <w:t>git</w:t>
       </w:r>
-      <w:proofErr w:type="spellEnd"/>
-      <w:r>
-        <w:rPr>
-          <w:bCs/>
-        </w:rPr>
-        <w:t xml:space="preserve"> branch, we will see there are two options available:</w:t>
-      </w:r>
-    </w:p>
-    <w:p>
-      <w:pPr>
-        <w:rPr>
-          <w:bCs/>
-        </w:rPr>
-      </w:pPr>
-      <w:proofErr w:type="spellStart"/>
-      <w:proofErr w:type="gramStart"/>
-      <w:r>
-        <w:rPr>
-          <w:bCs/>
-          <w:highlight w:val="yellow"/>
-        </w:rPr>
-        <w:t>git</w:t>
-      </w:r>
-      <w:proofErr w:type="spellEnd"/>
       <w:proofErr w:type="gramEnd"/>
       <w:r>
         <w:rPr>
@@ -3059,64 +2713,33 @@
         <w:rPr>
           <w:bCs/>
         </w:rPr>
-        <w:t>Master is the current branch and is marked with an asterisk. However, we want to work on our new amazing features, so we need to switch to the other branch. This is done with the </w:t>
-      </w:r>
-      <w:proofErr w:type="spellStart"/>
-      <w:r>
-        <w:rPr>
-          <w:bCs/>
-        </w:rPr>
+        <w:t>Master is the current branch and is marked with an asterisk. However, we want to work on our new amazing features, so we need to switch to the other branch. This is done with the git checkout command, expecting one parameter - the branch to switch to.</w:t>
+      </w:r>
+    </w:p>
+    <w:p>
+      <w:pPr>
+        <w:rPr>
+          <w:bCs/>
+          <w:i/>
+        </w:rPr>
+      </w:pPr>
+      <w:r>
+        <w:rPr>
+          <w:bCs/>
+          <w:i/>
+        </w:rPr>
+        <w:t>2. Switching branches - git checkout</w:t>
+      </w:r>
+    </w:p>
+    <w:p>
+      <w:proofErr w:type="gramStart"/>
+      <w:r>
+        <w:rPr>
+          <w:highlight w:val="yellow"/>
+        </w:rPr>
+        <w:lastRenderedPageBreak/>
         <w:t>git</w:t>
       </w:r>
-      <w:proofErr w:type="spellEnd"/>
-      <w:r>
-        <w:rPr>
-          <w:bCs/>
-        </w:rPr>
-        <w:t xml:space="preserve"> checkout command, expecting one parameter - the branch to switch to.</w:t>
-      </w:r>
-    </w:p>
-    <w:p>
-      <w:pPr>
-        <w:rPr>
-          <w:bCs/>
-          <w:i/>
-        </w:rPr>
-      </w:pPr>
-      <w:r>
-        <w:rPr>
-          <w:bCs/>
-          <w:i/>
-        </w:rPr>
-        <w:t>2. Switching branches - </w:t>
-      </w:r>
-      <w:proofErr w:type="spellStart"/>
-      <w:r>
-        <w:rPr>
-          <w:bCs/>
-          <w:i/>
-        </w:rPr>
-        <w:t>git</w:t>
-      </w:r>
-      <w:proofErr w:type="spellEnd"/>
-      <w:r>
-        <w:rPr>
-          <w:bCs/>
-          <w:i/>
-        </w:rPr>
-        <w:t xml:space="preserve"> checkout</w:t>
-      </w:r>
-    </w:p>
-    <w:p>
-      <w:proofErr w:type="spellStart"/>
-      <w:proofErr w:type="gramStart"/>
-      <w:r>
-        <w:rPr>
-          <w:highlight w:val="yellow"/>
-        </w:rPr>
-        <w:t>git</w:t>
-      </w:r>
-      <w:proofErr w:type="spellEnd"/>
       <w:proofErr w:type="gramEnd"/>
       <w:r>
         <w:rPr>
@@ -3175,91 +2798,64 @@
     </w:p>
     <w:p>
       <w:r>
-        <w:t xml:space="preserve">After checkout if you again run </w:t>
-      </w:r>
-      <w:proofErr w:type="spellStart"/>
-      <w:r>
+        <w:t>After checkout if you again run git branch command the branch switched will be marked with asterisk.</w:t>
+      </w:r>
+    </w:p>
+    <w:p>
+      <w:pPr>
+        <w:rPr>
+          <w:bCs/>
+          <w:i/>
+        </w:rPr>
+      </w:pPr>
+      <w:r>
+        <w:rPr>
+          <w:bCs/>
+          <w:i/>
+        </w:rPr>
+        <w:t>3. Merging branches - git merge</w:t>
+      </w:r>
+    </w:p>
+    <w:p>
+      <w:pPr>
+        <w:rPr>
+          <w:bCs/>
+        </w:rPr>
+      </w:pPr>
+      <w:r>
+        <w:rPr>
+          <w:bCs/>
+        </w:rPr>
+        <w:t xml:space="preserve">Before merging new branch with master branch our dev1 branch should also </w:t>
+      </w:r>
+      <w:proofErr w:type="gramStart"/>
+      <w:r>
+        <w:rPr>
+          <w:bCs/>
+        </w:rPr>
+        <w:t>contain  some</w:t>
+      </w:r>
+      <w:proofErr w:type="gramEnd"/>
+      <w:r>
+        <w:rPr>
+          <w:bCs/>
+        </w:rPr>
+        <w:t xml:space="preserve"> file to merge so we will create some .txt or any type of files in it.</w:t>
+      </w:r>
+    </w:p>
+    <w:p>
+      <w:r>
+        <w:t>We will create it, add it, and commit it.</w:t>
+      </w:r>
+    </w:p>
+    <w:p>
+      <w:proofErr w:type="gramStart"/>
+      <w:r>
+        <w:rPr>
+          <w:highlight w:val="yellow"/>
+        </w:rPr>
         <w:t>git</w:t>
       </w:r>
-      <w:proofErr w:type="spellEnd"/>
-      <w:r>
-        <w:t xml:space="preserve"> branch command the branch switched will be marked with asterisk.</w:t>
-      </w:r>
-    </w:p>
-    <w:p>
-      <w:pPr>
-        <w:rPr>
-          <w:bCs/>
-          <w:i/>
-        </w:rPr>
-      </w:pPr>
-      <w:r>
-        <w:rPr>
-          <w:bCs/>
-          <w:i/>
-        </w:rPr>
-        <w:lastRenderedPageBreak/>
-        <w:t>3. Merging branches - </w:t>
-      </w:r>
-      <w:proofErr w:type="spellStart"/>
-      <w:r>
-        <w:rPr>
-          <w:bCs/>
-          <w:i/>
-        </w:rPr>
-        <w:t>git</w:t>
-      </w:r>
-      <w:proofErr w:type="spellEnd"/>
-      <w:r>
-        <w:rPr>
-          <w:bCs/>
-          <w:i/>
-        </w:rPr>
-        <w:t xml:space="preserve"> merge</w:t>
-      </w:r>
-    </w:p>
-    <w:p>
-      <w:pPr>
-        <w:rPr>
-          <w:bCs/>
-        </w:rPr>
-      </w:pPr>
-      <w:r>
-        <w:rPr>
-          <w:bCs/>
-        </w:rPr>
-        <w:t xml:space="preserve">Before merging new branch with master branch our dev1 branch should also </w:t>
-      </w:r>
-      <w:proofErr w:type="gramStart"/>
-      <w:r>
-        <w:rPr>
-          <w:bCs/>
-        </w:rPr>
-        <w:t>contain  some</w:t>
-      </w:r>
-      <w:proofErr w:type="gramEnd"/>
-      <w:r>
-        <w:rPr>
-          <w:bCs/>
-        </w:rPr>
-        <w:t xml:space="preserve"> file to merge so we will create some .txt or any type of files in it.</w:t>
-      </w:r>
-    </w:p>
-    <w:p>
-      <w:r>
-        <w:t>We will create it, add it, and commit it.</w:t>
-      </w:r>
-    </w:p>
-    <w:p>
-      <w:proofErr w:type="spellStart"/>
-      <w:proofErr w:type="gramStart"/>
-      <w:r>
-        <w:rPr>
-          <w:highlight w:val="yellow"/>
-        </w:rPr>
-        <w:t>git</w:t>
-      </w:r>
-      <w:proofErr w:type="spellEnd"/>
       <w:proofErr w:type="gramEnd"/>
       <w:r>
         <w:rPr>
@@ -3327,7 +2923,6 @@
       </w:r>
     </w:p>
     <w:p>
-      <w:proofErr w:type="spellStart"/>
       <w:proofErr w:type="gramStart"/>
       <w:r>
         <w:rPr>
@@ -3335,7 +2930,6 @@
         </w:rPr>
         <w:t>git</w:t>
       </w:r>
-      <w:proofErr w:type="spellEnd"/>
       <w:proofErr w:type="gramEnd"/>
       <w:r>
         <w:rPr>
@@ -3356,7 +2950,6 @@
       </w:r>
     </w:p>
     <w:p>
-      <w:proofErr w:type="spellStart"/>
       <w:proofErr w:type="gramStart"/>
       <w:r>
         <w:rPr>
@@ -3364,7 +2957,6 @@
         </w:rPr>
         <w:t>git</w:t>
       </w:r>
-      <w:proofErr w:type="spellEnd"/>
       <w:proofErr w:type="gramEnd"/>
       <w:r>
         <w:rPr>
@@ -3395,33 +2987,23 @@
         <w:t>feature.txt</w:t>
       </w:r>
       <w:r>
-        <w:t> was never created. To bring it in, we need to </w:t>
-      </w:r>
-      <w:proofErr w:type="spellStart"/>
-      <w:r>
+        <w:t xml:space="preserve"> was never created. To bring it in, we need to git merge the two branches together, applying the changes done </w:t>
+      </w:r>
+      <w:r>
+        <w:t>dev1</w:t>
+      </w:r>
+      <w:r>
+        <w:t> to the main version of the project.</w:t>
+      </w:r>
+    </w:p>
+    <w:p>
+      <w:proofErr w:type="gramStart"/>
+      <w:r>
+        <w:rPr>
+          <w:highlight w:val="yellow"/>
+        </w:rPr>
         <w:t>git</w:t>
       </w:r>
-      <w:proofErr w:type="spellEnd"/>
-      <w:r>
-        <w:t xml:space="preserve"> merge the two branches together, applying the changes done </w:t>
-      </w:r>
-      <w:r>
-        <w:t>dev1</w:t>
-      </w:r>
-      <w:r>
-        <w:t> to the main version of the project.</w:t>
-      </w:r>
-    </w:p>
-    <w:p>
-      <w:proofErr w:type="spellStart"/>
-      <w:proofErr w:type="gramStart"/>
-      <w:r>
-        <w:rPr>
-          <w:highlight w:val="yellow"/>
-        </w:rPr>
-        <w:t>git</w:t>
-      </w:r>
-      <w:proofErr w:type="spellEnd"/>
       <w:proofErr w:type="gramEnd"/>
       <w:r>
         <w:rPr>
@@ -3496,7 +3078,6 @@
       </w:r>
     </w:p>
     <w:p>
-      <w:proofErr w:type="spellStart"/>
       <w:proofErr w:type="gramStart"/>
       <w:r>
         <w:rPr>
@@ -3504,7 +3085,6 @@
         </w:rPr>
         <w:t>git</w:t>
       </w:r>
-      <w:proofErr w:type="spellEnd"/>
       <w:proofErr w:type="gramEnd"/>
       <w:r>
         <w:rPr>
@@ -3530,6 +3110,7 @@
         <w:rPr>
           <w:noProof/>
         </w:rPr>
+        <w:lastRenderedPageBreak/>
         <w:drawing>
           <wp:inline distT="0" distB="0" distL="0" distR="0">
             <wp:extent cx="5943600" cy="444500"/>
@@ -3614,1188 +3195,1094 @@
           <w:b/>
           <w:noProof/>
         </w:rPr>
+        <w:t>Step 14</w:t>
+      </w:r>
+      <w:r>
+        <w:rPr>
+          <w:b/>
+          <w:noProof/>
+        </w:rPr>
+        <w:t>- Unstage files</w:t>
+      </w:r>
+    </w:p>
+    <w:p>
+      <w:r>
+        <w:t>**</w:t>
+      </w:r>
+      <w:r>
+        <w:t xml:space="preserve">You can </w:t>
+      </w:r>
+      <w:proofErr w:type="spellStart"/>
+      <w:r>
+        <w:t>unstage</w:t>
+      </w:r>
+      <w:proofErr w:type="spellEnd"/>
+      <w:r>
+        <w:t xml:space="preserve"> files by using the git reset command. </w:t>
+      </w:r>
+    </w:p>
+    <w:p>
+      <w:proofErr w:type="gramStart"/>
+      <w:r>
+        <w:rPr>
+          <w:highlight w:val="yellow"/>
+        </w:rPr>
+        <w:t>git</w:t>
+      </w:r>
+      <w:proofErr w:type="gramEnd"/>
+      <w:r>
+        <w:rPr>
+          <w:highlight w:val="yellow"/>
+        </w:rPr>
+        <w:t xml:space="preserve"> reset filename</w:t>
+      </w:r>
+    </w:p>
+    <w:p/>
+    <w:p>
+      <w:r>
+        <w:t>**</w:t>
+      </w:r>
+      <w:r>
+        <w:t>We can </w:t>
+      </w:r>
+      <w:proofErr w:type="spellStart"/>
+      <w:r>
+        <w:rPr>
+          <w:i/>
+          <w:iCs/>
+        </w:rPr>
+        <w:t>unstage</w:t>
+      </w:r>
+      <w:proofErr w:type="spellEnd"/>
+      <w:r>
+        <w:t> that file from the staging area using</w:t>
+      </w:r>
+    </w:p>
+    <w:p>
+      <w:proofErr w:type="gramStart"/>
+      <w:r>
+        <w:rPr>
+          <w:highlight w:val="yellow"/>
+        </w:rPr>
+        <w:t>git</w:t>
+      </w:r>
+      <w:proofErr w:type="gramEnd"/>
+      <w:r>
+        <w:rPr>
+          <w:highlight w:val="yellow"/>
+        </w:rPr>
+        <w:t xml:space="preserve"> reset HEAD filename</w:t>
+      </w:r>
+    </w:p>
+    <w:p>
+      <w:r>
+        <w:t>This command </w:t>
+      </w:r>
+      <w:r>
+        <w:rPr>
+          <w:i/>
+          <w:iCs/>
+        </w:rPr>
+        <w:t>resets</w:t>
+      </w:r>
+      <w:r>
+        <w:t> the file in the staging area to be the same as the HEAD commit. It does not discard file changes from the working directory; it just removes them from the staging area.</w:t>
+      </w:r>
+    </w:p>
+    <w:p>
+      <w:r>
+        <w:t>**We</w:t>
+      </w:r>
+      <w:r>
+        <w:t xml:space="preserve"> can </w:t>
+      </w:r>
+      <w:r>
+        <w:t xml:space="preserve">also </w:t>
+      </w:r>
+      <w:r>
+        <w:t>do this with</w:t>
+      </w:r>
+      <w:r>
+        <w:t xml:space="preserve"> this command to reset to that particular commit</w:t>
+      </w:r>
+      <w:r>
+        <w:t>:</w:t>
+      </w:r>
+    </w:p>
+    <w:p>
+      <w:proofErr w:type="gramStart"/>
+      <w:r>
+        <w:rPr>
+          <w:highlight w:val="yellow"/>
+        </w:rPr>
+        <w:t>git</w:t>
+      </w:r>
+      <w:proofErr w:type="gramEnd"/>
+      <w:r>
+        <w:rPr>
+          <w:highlight w:val="yellow"/>
+        </w:rPr>
+        <w:t xml:space="preserve"> reset </w:t>
+      </w:r>
+      <w:proofErr w:type="spellStart"/>
+      <w:r>
+        <w:rPr>
+          <w:highlight w:val="yellow"/>
+        </w:rPr>
+        <w:t>commit_SHA</w:t>
+      </w:r>
+      <w:proofErr w:type="spellEnd"/>
+      <w:r>
+        <w:t xml:space="preserve"> </w:t>
+      </w:r>
+      <w:r>
+        <w:sym w:font="Wingdings" w:char="F0DF"/>
+      </w:r>
+      <w:proofErr w:type="spellStart"/>
+      <w:r>
+        <w:t>sha</w:t>
+      </w:r>
+      <w:proofErr w:type="spellEnd"/>
+      <w:r>
+        <w:t>-id of commit</w:t>
+      </w:r>
+    </w:p>
+    <w:p/>
+    <w:p/>
+    <w:p>
+      <w:pPr>
+        <w:rPr>
+          <w:b/>
+        </w:rPr>
+      </w:pPr>
+      <w:r>
+        <w:rPr>
+          <w:b/>
+        </w:rPr>
+        <w:t xml:space="preserve">Step 15- </w:t>
+      </w:r>
+      <w:r>
+        <w:rPr>
+          <w:b/>
+        </w:rPr>
+        <w:t>Removing All the Things</w:t>
+      </w:r>
+    </w:p>
+    <w:p>
+      <w:r>
+        <w:t xml:space="preserve">You can finally remove </w:t>
+      </w:r>
+      <w:r>
+        <w:t xml:space="preserve">files you want to remove </w:t>
+      </w:r>
+      <w:r>
+        <w:t>by using the </w:t>
+      </w:r>
+      <w:r>
+        <w:rPr>
+          <w:highlight w:val="yellow"/>
+        </w:rPr>
+        <w:t xml:space="preserve">git </w:t>
+      </w:r>
+      <w:proofErr w:type="spellStart"/>
+      <w:r>
+        <w:rPr>
+          <w:highlight w:val="yellow"/>
+        </w:rPr>
+        <w:t>rm</w:t>
+      </w:r>
+      <w:proofErr w:type="spellEnd"/>
+      <w:r>
+        <w:t> command which will not only remove the actual files from disk, but will also stage the removal of the files for us.</w:t>
+      </w:r>
+    </w:p>
+    <w:p>
+      <w:r>
+        <w:t xml:space="preserve">We can use a wildcard </w:t>
+      </w:r>
+      <w:r>
+        <w:t xml:space="preserve">to get all the </w:t>
+      </w:r>
+      <w:r>
+        <w:t>.txt files</w:t>
+      </w:r>
+      <w:r>
+        <w:t xml:space="preserve"> in one sweep:</w:t>
+      </w:r>
+    </w:p>
+    <w:p>
+      <w:proofErr w:type="gramStart"/>
+      <w:r>
+        <w:rPr>
+          <w:highlight w:val="yellow"/>
+        </w:rPr>
+        <w:t>git</w:t>
+      </w:r>
+      <w:proofErr w:type="gramEnd"/>
+      <w:r>
+        <w:rPr>
+          <w:highlight w:val="yellow"/>
+        </w:rPr>
+        <w:t xml:space="preserve"> </w:t>
+      </w:r>
+      <w:proofErr w:type="spellStart"/>
+      <w:r>
+        <w:rPr>
+          <w:highlight w:val="yellow"/>
+        </w:rPr>
+        <w:t>rm</w:t>
+      </w:r>
+      <w:proofErr w:type="spellEnd"/>
+      <w:r>
+        <w:rPr>
+          <w:highlight w:val="yellow"/>
+        </w:rPr>
+        <w:t xml:space="preserve"> '*.txt'</w:t>
+      </w:r>
+    </w:p>
+    <w:p>
+      <w:pPr>
+        <w:rPr>
+          <w:bCs/>
+        </w:rPr>
+      </w:pPr>
+    </w:p>
+    <w:p>
+      <w:pPr>
+        <w:rPr>
+          <w:b/>
+          <w:bCs/>
+        </w:rPr>
+      </w:pPr>
+      <w:r>
+        <w:rPr>
+          <w:b/>
+          <w:bCs/>
+        </w:rPr>
+        <w:t xml:space="preserve">Step 16- </w:t>
+      </w:r>
+      <w:r>
+        <w:rPr>
+          <w:b/>
+          <w:bCs/>
+        </w:rPr>
+        <w:t>Reverting a file to a previous version</w:t>
+      </w:r>
+    </w:p>
+    <w:p>
+      <w:r>
+        <w:t xml:space="preserve">Git allows us to return any selected file back to the way it was in a certain commit. This is done via the git checkout command, which we used earlier to switch branches, but can also be used to </w:t>
+      </w:r>
+      <w:r>
+        <w:t>sw</w:t>
+      </w:r>
+      <w:r>
+        <w:t>itch between commits.</w:t>
+      </w:r>
+    </w:p>
+    <w:p>
+      <w:r>
         <w:lastRenderedPageBreak/>
-        <w:t>Step 14</w:t>
-      </w:r>
-      <w:r>
-        <w:rPr>
-          <w:b/>
-          <w:noProof/>
-        </w:rPr>
-        <w:t>- Unstage files</w:t>
-      </w:r>
-    </w:p>
+        <w:t>In the following example we will take </w:t>
+      </w:r>
+      <w:r>
+        <w:rPr>
+          <w:i/>
+          <w:iCs/>
+        </w:rPr>
+        <w:t>hello.txt </w:t>
+      </w:r>
+      <w:r>
+        <w:t>and reverse everything we've done to it since the initial commit. To do so we have to supply the id of the commit we want to go back to, as well as the full path to our file.</w:t>
+      </w:r>
+    </w:p>
+    <w:p>
+      <w:proofErr w:type="gramStart"/>
+      <w:r>
+        <w:rPr>
+          <w:highlight w:val="yellow"/>
+        </w:rPr>
+        <w:t>git</w:t>
+      </w:r>
+      <w:proofErr w:type="gramEnd"/>
+      <w:r>
+        <w:rPr>
+          <w:highlight w:val="yellow"/>
+        </w:rPr>
+        <w:t xml:space="preserve"> checkout 09bd8cc1 hello.txt</w:t>
+      </w:r>
+    </w:p>
+    <w:p>
+      <w:r>
+        <w:t xml:space="preserve">The command contains the </w:t>
+      </w:r>
+      <w:proofErr w:type="spellStart"/>
+      <w:r>
+        <w:t>sha</w:t>
+      </w:r>
+      <w:proofErr w:type="spellEnd"/>
+      <w:r>
+        <w:t xml:space="preserve">-id of the commit to which we want to move and the file name.                         </w:t>
+      </w:r>
+    </w:p>
+    <w:p/>
     <w:p>
       <w:r>
         <w:t>**</w:t>
       </w:r>
       <w:r>
-        <w:t xml:space="preserve">You can </w:t>
+        <w:t>The newest commit can be accessed by the HEAD alias.</w:t>
+      </w:r>
+    </w:p>
+    <w:p>
+      <w:proofErr w:type="gramStart"/>
+      <w:r>
+        <w:rPr>
+          <w:highlight w:val="yellow"/>
+        </w:rPr>
+        <w:t>git</w:t>
+      </w:r>
+      <w:proofErr w:type="gramEnd"/>
+      <w:r>
+        <w:rPr>
+          <w:highlight w:val="yellow"/>
+        </w:rPr>
+        <w:t xml:space="preserve"> revert HEAD</w:t>
+      </w:r>
+    </w:p>
+    <w:p>
+      <w:r>
+        <w:t>**</w:t>
+      </w:r>
+      <w:r>
+        <w:t>For other commits it's best to use an id.</w:t>
+      </w:r>
+    </w:p>
+    <w:p>
+      <w:proofErr w:type="gramStart"/>
+      <w:r>
+        <w:rPr>
+          <w:highlight w:val="yellow"/>
+        </w:rPr>
+        <w:t>git</w:t>
+      </w:r>
+      <w:proofErr w:type="gramEnd"/>
+      <w:r>
+        <w:rPr>
+          <w:highlight w:val="yellow"/>
+        </w:rPr>
+        <w:t xml:space="preserve"> revert b10cc123</w:t>
+      </w:r>
+    </w:p>
+    <w:p>
+      <w:r>
+        <w:t>When reverting older commits, keep in mind that merge conflicts are very likely to appear. This happens when a file has been altered by another more recent commit, and now Git cannot find the right lines to revert, since they aren't there anymore.</w:t>
+      </w:r>
+    </w:p>
+    <w:p>
+      <w:pPr>
+        <w:rPr>
+          <w:b/>
+          <w:bCs/>
+        </w:rPr>
+      </w:pPr>
+    </w:p>
+    <w:p>
+      <w:pPr>
+        <w:rPr>
+          <w:b/>
+          <w:bCs/>
+        </w:rPr>
+      </w:pPr>
+    </w:p>
+    <w:p>
+      <w:pPr>
+        <w:rPr>
+          <w:b/>
+          <w:bCs/>
+        </w:rPr>
+      </w:pPr>
+      <w:r>
+        <w:rPr>
+          <w:b/>
+          <w:bCs/>
+        </w:rPr>
+        <w:t>Step 17</w:t>
+      </w:r>
+      <w:r>
+        <w:rPr>
+          <w:b/>
+          <w:bCs/>
+        </w:rPr>
+        <w:t>-</w:t>
+      </w:r>
+      <w:r>
+        <w:rPr>
+          <w:b/>
+          <w:bCs/>
+        </w:rPr>
+        <w:t>Resolving Merge Conflicts</w:t>
+      </w:r>
+    </w:p>
+    <w:p>
+      <w:r>
+        <w:t>Conflicts</w:t>
+      </w:r>
+      <w:r>
+        <w:t xml:space="preserve"> regularly appear when merging branches or pulling someone else's work. Sometimes conflicts are handled automatically by git, but other times the person dealing with them </w:t>
+      </w:r>
+      <w:r>
+        <w:t>has to decide.</w:t>
+      </w:r>
+    </w:p>
+    <w:p>
+      <w:r>
+        <w:t>This is an</w:t>
+      </w:r>
+      <w:r>
+        <w:t xml:space="preserve"> example where we're trying to merge two branches called </w:t>
       </w:r>
       <w:proofErr w:type="spellStart"/>
       <w:r>
-        <w:t>unstage</w:t>
+        <w:t>john_branch</w:t>
       </w:r>
       <w:proofErr w:type="spellEnd"/>
       <w:r>
-        <w:t xml:space="preserve"> files by using the </w:t>
+        <w:t xml:space="preserve"> and </w:t>
       </w:r>
       <w:proofErr w:type="spellStart"/>
       <w:r>
-        <w:t>git</w:t>
+        <w:t>tim_branch</w:t>
       </w:r>
       <w:proofErr w:type="spellEnd"/>
       <w:r>
-        <w:t xml:space="preserve"> reset command. </w:t>
-      </w:r>
-    </w:p>
-    <w:p>
+        <w:t>. Both John and Tim are writing in the same file a function that displays all the elements in an array.</w:t>
+      </w:r>
+    </w:p>
+    <w:p>
+      <w:r>
+        <w:t xml:space="preserve">John is using </w:t>
+      </w:r>
+      <w:proofErr w:type="gramStart"/>
+      <w:r>
+        <w:t>a for</w:t>
+      </w:r>
+      <w:proofErr w:type="gramEnd"/>
+      <w:r>
+        <w:t xml:space="preserve"> loop:</w:t>
+      </w:r>
+    </w:p>
+    <w:p>
+      <w:pPr>
+        <w:shd w:val="clear" w:color="auto" w:fill="F2F2F2" w:themeFill="background1" w:themeFillShade="F2"/>
+      </w:pPr>
+      <w:r>
+        <w:t xml:space="preserve">// Use </w:t>
+      </w:r>
+      <w:proofErr w:type="gramStart"/>
+      <w:r>
+        <w:t>a for</w:t>
+      </w:r>
+      <w:proofErr w:type="gramEnd"/>
+      <w:r>
+        <w:t xml:space="preserve"> loop to console.log contents.</w:t>
+      </w:r>
+    </w:p>
+    <w:p>
+      <w:pPr>
+        <w:shd w:val="clear" w:color="auto" w:fill="F2F2F2" w:themeFill="background1" w:themeFillShade="F2"/>
+      </w:pPr>
+      <w:proofErr w:type="gramStart"/>
+      <w:r>
+        <w:t>for(</w:t>
+      </w:r>
+      <w:proofErr w:type="spellStart"/>
+      <w:proofErr w:type="gramEnd"/>
+      <w:r>
+        <w:t>var</w:t>
+      </w:r>
+      <w:proofErr w:type="spellEnd"/>
+      <w:r>
+        <w:t xml:space="preserve"> </w:t>
+      </w:r>
+      <w:proofErr w:type="spellStart"/>
+      <w:r>
+        <w:t>i</w:t>
+      </w:r>
+      <w:proofErr w:type="spellEnd"/>
+      <w:r>
+        <w:t xml:space="preserve">=0; </w:t>
+      </w:r>
+      <w:proofErr w:type="spellStart"/>
+      <w:r>
+        <w:t>i</w:t>
+      </w:r>
+      <w:proofErr w:type="spellEnd"/>
+      <w:r>
+        <w:t>&lt;</w:t>
+      </w:r>
+      <w:proofErr w:type="spellStart"/>
+      <w:r>
+        <w:t>arr.length</w:t>
+      </w:r>
+      <w:proofErr w:type="spellEnd"/>
+      <w:r>
+        <w:t xml:space="preserve">; </w:t>
+      </w:r>
+      <w:proofErr w:type="spellStart"/>
+      <w:r>
+        <w:t>i</w:t>
+      </w:r>
+      <w:proofErr w:type="spellEnd"/>
+      <w:r>
+        <w:t>++) {</w:t>
+      </w:r>
+    </w:p>
+    <w:p>
+      <w:pPr>
+        <w:shd w:val="clear" w:color="auto" w:fill="F2F2F2" w:themeFill="background1" w:themeFillShade="F2"/>
+      </w:pPr>
+      <w:r>
+        <w:t xml:space="preserve">    </w:t>
+      </w:r>
+      <w:proofErr w:type="gramStart"/>
+      <w:r>
+        <w:t>console.log(</w:t>
+      </w:r>
+      <w:proofErr w:type="spellStart"/>
+      <w:proofErr w:type="gramEnd"/>
+      <w:r>
+        <w:t>arr</w:t>
+      </w:r>
+      <w:proofErr w:type="spellEnd"/>
+      <w:r>
+        <w:t>[</w:t>
+      </w:r>
+      <w:proofErr w:type="spellStart"/>
+      <w:r>
+        <w:t>i</w:t>
+      </w:r>
+      <w:proofErr w:type="spellEnd"/>
+      <w:r>
+        <w:t>]);</w:t>
+      </w:r>
+    </w:p>
+    <w:p>
+      <w:pPr>
+        <w:shd w:val="clear" w:color="auto" w:fill="F2F2F2" w:themeFill="background1" w:themeFillShade="F2"/>
+      </w:pPr>
+      <w:r>
+        <w:t>}</w:t>
+      </w:r>
+    </w:p>
+    <w:p>
+      <w:r>
+        <w:t xml:space="preserve">Tim prefers </w:t>
+      </w:r>
+      <w:proofErr w:type="spellStart"/>
+      <w:r>
+        <w:t>forEach</w:t>
+      </w:r>
+      <w:proofErr w:type="spellEnd"/>
+      <w:r>
+        <w:t>:</w:t>
+      </w:r>
+    </w:p>
+    <w:p>
+      <w:pPr>
+        <w:shd w:val="clear" w:color="auto" w:fill="F2F2F2" w:themeFill="background1" w:themeFillShade="F2"/>
+      </w:pPr>
+      <w:r>
+        <w:t xml:space="preserve">// Use </w:t>
+      </w:r>
+      <w:proofErr w:type="spellStart"/>
+      <w:r>
+        <w:t>forEach</w:t>
+      </w:r>
+      <w:proofErr w:type="spellEnd"/>
+      <w:r>
+        <w:t xml:space="preserve"> to console.log contents.</w:t>
+      </w:r>
+    </w:p>
+    <w:p>
+      <w:pPr>
+        <w:shd w:val="clear" w:color="auto" w:fill="F2F2F2" w:themeFill="background1" w:themeFillShade="F2"/>
+      </w:pPr>
       <w:proofErr w:type="spellStart"/>
       <w:proofErr w:type="gramStart"/>
       <w:r>
-        <w:rPr>
-          <w:highlight w:val="yellow"/>
-        </w:rPr>
+        <w:t>arr.forEach</w:t>
+      </w:r>
+      <w:proofErr w:type="spellEnd"/>
+      <w:r>
+        <w:t>(</w:t>
+      </w:r>
+      <w:proofErr w:type="gramEnd"/>
+      <w:r>
+        <w:t>function(item) {</w:t>
+      </w:r>
+    </w:p>
+    <w:p>
+      <w:pPr>
+        <w:shd w:val="clear" w:color="auto" w:fill="F2F2F2" w:themeFill="background1" w:themeFillShade="F2"/>
+      </w:pPr>
+      <w:r>
+        <w:lastRenderedPageBreak/>
+        <w:t xml:space="preserve">    </w:t>
+      </w:r>
+      <w:proofErr w:type="gramStart"/>
+      <w:r>
+        <w:t>console.log(</w:t>
+      </w:r>
+      <w:proofErr w:type="gramEnd"/>
+      <w:r>
+        <w:t>item);</w:t>
+      </w:r>
+    </w:p>
+    <w:p>
+      <w:pPr>
+        <w:shd w:val="clear" w:color="auto" w:fill="F2F2F2" w:themeFill="background1" w:themeFillShade="F2"/>
+      </w:pPr>
+      <w:r>
+        <w:t>});</w:t>
+      </w:r>
+    </w:p>
+    <w:p>
+      <w:r>
+        <w:t>They both commit their code on their respective branch. Now if they try to merge the two branches they will see the following error message:</w:t>
+      </w:r>
+    </w:p>
+    <w:p>
+      <w:pPr>
+        <w:shd w:val="clear" w:color="auto" w:fill="F2F2F2" w:themeFill="background1" w:themeFillShade="F2"/>
+      </w:pPr>
+      <w:r>
+        <w:t xml:space="preserve">$ </w:t>
+      </w:r>
+      <w:proofErr w:type="gramStart"/>
+      <w:r>
         <w:t>git</w:t>
       </w:r>
+      <w:proofErr w:type="gramEnd"/>
+      <w:r>
+        <w:t xml:space="preserve"> merge </w:t>
+      </w:r>
+      <w:proofErr w:type="spellStart"/>
+      <w:r>
+        <w:t>tim_branch</w:t>
+      </w:r>
       <w:proofErr w:type="spellEnd"/>
+      <w:r>
+        <w:t xml:space="preserve"> </w:t>
+      </w:r>
+    </w:p>
+    <w:p>
+      <w:pPr>
+        <w:shd w:val="clear" w:color="auto" w:fill="F2F2F2" w:themeFill="background1" w:themeFillShade="F2"/>
+      </w:pPr>
+    </w:p>
+    <w:p>
+      <w:pPr>
+        <w:shd w:val="clear" w:color="auto" w:fill="F2F2F2" w:themeFill="background1" w:themeFillShade="F2"/>
+      </w:pPr>
+      <w:r>
+        <w:t>Auto-merging print_array.js</w:t>
+      </w:r>
+    </w:p>
+    <w:p>
+      <w:pPr>
+        <w:shd w:val="clear" w:color="auto" w:fill="F2F2F2" w:themeFill="background1" w:themeFillShade="F2"/>
+      </w:pPr>
+      <w:r>
+        <w:t>CONFLICT (content): Merge conflict in print_array.js</w:t>
+      </w:r>
+    </w:p>
+    <w:p>
+      <w:pPr>
+        <w:shd w:val="clear" w:color="auto" w:fill="F2F2F2" w:themeFill="background1" w:themeFillShade="F2"/>
+      </w:pPr>
+      <w:r>
+        <w:t>Automatic merge failed; fix conflicts and then commit the result.</w:t>
+      </w:r>
+    </w:p>
+    <w:p>
+      <w:r>
+        <w:t>Git wasn't able to merge the branches automatically, so now it's up to the dev</w:t>
+      </w:r>
+      <w:r>
+        <w:t>eloper</w:t>
+      </w:r>
+      <w:r>
+        <w:t>s to manually resolve the conflict. If they open the file where the conflict resides, they'll see that Git has inserted a marker on the conflicting lines.</w:t>
+      </w:r>
+    </w:p>
+    <w:p>
+      <w:pPr>
+        <w:shd w:val="clear" w:color="auto" w:fill="F2F2F2" w:themeFill="background1" w:themeFillShade="F2"/>
+      </w:pPr>
+      <w:r>
+        <w:t>&lt;&lt;&lt;&lt;&lt;&lt;&lt; HEAD</w:t>
+      </w:r>
+    </w:p>
+    <w:p>
+      <w:pPr>
+        <w:shd w:val="clear" w:color="auto" w:fill="F2F2F2" w:themeFill="background1" w:themeFillShade="F2"/>
+      </w:pPr>
+      <w:r>
+        <w:t xml:space="preserve">// Use </w:t>
+      </w:r>
+      <w:proofErr w:type="gramStart"/>
+      <w:r>
+        <w:t>a for</w:t>
+      </w:r>
       <w:proofErr w:type="gramEnd"/>
       <w:r>
-        <w:rPr>
-          <w:highlight w:val="yellow"/>
-        </w:rPr>
-        <w:t xml:space="preserve"> reset filename</w:t>
-      </w:r>
-    </w:p>
-    <w:p/>
-    <w:p>
-      <w:r>
-        <w:t>**</w:t>
-      </w:r>
-      <w:r>
-        <w:t>We can </w:t>
+        <w:t xml:space="preserve"> loop to console.log contents.</w:t>
+      </w:r>
+    </w:p>
+    <w:p>
+      <w:pPr>
+        <w:shd w:val="clear" w:color="auto" w:fill="F2F2F2" w:themeFill="background1" w:themeFillShade="F2"/>
+      </w:pPr>
+      <w:proofErr w:type="gramStart"/>
+      <w:r>
+        <w:t>for(</w:t>
       </w:r>
       <w:proofErr w:type="spellStart"/>
-      <w:r>
-        <w:rPr>
-          <w:i/>
-          <w:iCs/>
-        </w:rPr>
-        <w:t>unstage</w:t>
+      <w:proofErr w:type="gramEnd"/>
+      <w:r>
+        <w:t>var</w:t>
       </w:r>
       <w:proofErr w:type="spellEnd"/>
       <w:r>
-        <w:t> that file from the staging area using</w:t>
-      </w:r>
-    </w:p>
-    <w:p>
+        <w:t xml:space="preserve"> </w:t>
+      </w:r>
+      <w:proofErr w:type="spellStart"/>
+      <w:r>
+        <w:t>i</w:t>
+      </w:r>
+      <w:proofErr w:type="spellEnd"/>
+      <w:r>
+        <w:t xml:space="preserve">=0; </w:t>
+      </w:r>
+      <w:proofErr w:type="spellStart"/>
+      <w:r>
+        <w:t>i</w:t>
+      </w:r>
+      <w:proofErr w:type="spellEnd"/>
+      <w:r>
+        <w:t>&lt;</w:t>
+      </w:r>
+      <w:proofErr w:type="spellStart"/>
+      <w:r>
+        <w:t>arr.length</w:t>
+      </w:r>
+      <w:proofErr w:type="spellEnd"/>
+      <w:r>
+        <w:t xml:space="preserve">; </w:t>
+      </w:r>
+      <w:proofErr w:type="spellStart"/>
+      <w:r>
+        <w:t>i</w:t>
+      </w:r>
+      <w:proofErr w:type="spellEnd"/>
+      <w:r>
+        <w:t>++) {</w:t>
+      </w:r>
+    </w:p>
+    <w:p>
+      <w:pPr>
+        <w:shd w:val="clear" w:color="auto" w:fill="F2F2F2" w:themeFill="background1" w:themeFillShade="F2"/>
+      </w:pPr>
+      <w:r>
+        <w:t xml:space="preserve">    </w:t>
+      </w:r>
+      <w:proofErr w:type="gramStart"/>
+      <w:r>
+        <w:t>console.log(</w:t>
+      </w:r>
+      <w:proofErr w:type="spellStart"/>
+      <w:proofErr w:type="gramEnd"/>
+      <w:r>
+        <w:t>arr</w:t>
+      </w:r>
+      <w:proofErr w:type="spellEnd"/>
+      <w:r>
+        <w:t>[</w:t>
+      </w:r>
+      <w:proofErr w:type="spellStart"/>
+      <w:r>
+        <w:t>i</w:t>
+      </w:r>
+      <w:proofErr w:type="spellEnd"/>
+      <w:r>
+        <w:t>]);</w:t>
+      </w:r>
+    </w:p>
+    <w:p>
+      <w:pPr>
+        <w:shd w:val="clear" w:color="auto" w:fill="F2F2F2" w:themeFill="background1" w:themeFillShade="F2"/>
+      </w:pPr>
+      <w:r>
+        <w:t>}</w:t>
+      </w:r>
+    </w:p>
+    <w:p>
+      <w:pPr>
+        <w:shd w:val="clear" w:color="auto" w:fill="F2F2F2" w:themeFill="background1" w:themeFillShade="F2"/>
+      </w:pPr>
+      <w:r>
+        <w:t>=======</w:t>
+      </w:r>
+    </w:p>
+    <w:p>
+      <w:pPr>
+        <w:shd w:val="clear" w:color="auto" w:fill="F2F2F2" w:themeFill="background1" w:themeFillShade="F2"/>
+      </w:pPr>
+      <w:r>
+        <w:t xml:space="preserve">// Use </w:t>
+      </w:r>
+      <w:proofErr w:type="spellStart"/>
+      <w:r>
+        <w:t>forEach</w:t>
+      </w:r>
+      <w:proofErr w:type="spellEnd"/>
+      <w:r>
+        <w:t xml:space="preserve"> to console.log contents.</w:t>
+      </w:r>
+    </w:p>
+    <w:p>
+      <w:pPr>
+        <w:shd w:val="clear" w:color="auto" w:fill="F2F2F2" w:themeFill="background1" w:themeFillShade="F2"/>
+      </w:pPr>
       <w:proofErr w:type="spellStart"/>
       <w:proofErr w:type="gramStart"/>
       <w:r>
-        <w:rPr>
-          <w:highlight w:val="yellow"/>
-        </w:rPr>
-        <w:t>git</w:t>
+        <w:t>arr.forEach</w:t>
       </w:r>
       <w:proofErr w:type="spellEnd"/>
+      <w:r>
+        <w:t>(</w:t>
+      </w:r>
       <w:proofErr w:type="gramEnd"/>
       <w:r>
-        <w:rPr>
-          <w:highlight w:val="yellow"/>
-        </w:rPr>
-        <w:t xml:space="preserve"> reset HEAD filename</w:t>
-      </w:r>
-    </w:p>
-    <w:p>
-      <w:r>
-        <w:t>This command </w:t>
-      </w:r>
-      <w:r>
-        <w:rPr>
-          <w:i/>
-          <w:iCs/>
-        </w:rPr>
-        <w:t>resets</w:t>
-      </w:r>
-      <w:r>
-        <w:t> the file in the staging area to be the same as the HEAD commit. It does not discard file changes from the working directory; it just removes them from the staging area.</w:t>
-      </w:r>
-    </w:p>
-    <w:p>
-      <w:r>
-        <w:t>**We</w:t>
-      </w:r>
-      <w:r>
-        <w:t xml:space="preserve"> can </w:t>
-      </w:r>
-      <w:r>
-        <w:t xml:space="preserve">also </w:t>
-      </w:r>
-      <w:r>
-        <w:t>do this with</w:t>
-      </w:r>
-      <w:r>
-        <w:t xml:space="preserve"> this command to reset to that particular commit</w:t>
-      </w:r>
-      <w:r>
-        <w:t>:</w:t>
-      </w:r>
-    </w:p>
-    <w:p>
+        <w:t>function(item) {</w:t>
+      </w:r>
+    </w:p>
+    <w:p>
+      <w:pPr>
+        <w:shd w:val="clear" w:color="auto" w:fill="F2F2F2" w:themeFill="background1" w:themeFillShade="F2"/>
+      </w:pPr>
+      <w:r>
+        <w:t xml:space="preserve">    </w:t>
+      </w:r>
+      <w:proofErr w:type="gramStart"/>
+      <w:r>
+        <w:t>console.log(</w:t>
+      </w:r>
+      <w:proofErr w:type="gramEnd"/>
+      <w:r>
+        <w:t>item);</w:t>
+      </w:r>
+    </w:p>
+    <w:p>
+      <w:pPr>
+        <w:shd w:val="clear" w:color="auto" w:fill="F2F2F2" w:themeFill="background1" w:themeFillShade="F2"/>
+      </w:pPr>
+      <w:r>
+        <w:t>});</w:t>
+      </w:r>
+    </w:p>
+    <w:p>
+      <w:pPr>
+        <w:shd w:val="clear" w:color="auto" w:fill="F2F2F2" w:themeFill="background1" w:themeFillShade="F2"/>
+      </w:pPr>
+      <w:r>
+        <w:t>&gt;&gt;&gt;&gt;&gt;&gt;&gt; Tim's commit.</w:t>
+      </w:r>
+    </w:p>
+    <w:p>
+      <w:r>
+        <w:t xml:space="preserve">Above the ===== we have the current HEAD commit, and below the conflicting one. This way we can clearly see the differences, and decide which </w:t>
+      </w:r>
+      <w:r>
+        <w:t>the better version is</w:t>
+      </w:r>
+      <w:r>
+        <w:t xml:space="preserve">, or write a new one </w:t>
+      </w:r>
+      <w:r>
+        <w:t>altogether</w:t>
+      </w:r>
+      <w:r>
+        <w:t>. In this situation we go for the latter and rewrite the whole thing, removing the markers to let Git know we're done.</w:t>
+      </w:r>
+    </w:p>
+    <w:p>
+      <w:pPr>
+        <w:shd w:val="clear" w:color="auto" w:fill="F2F2F2" w:themeFill="background1" w:themeFillShade="F2"/>
+      </w:pPr>
+      <w:r>
+        <w:t xml:space="preserve">// Not using for loop or </w:t>
+      </w:r>
+      <w:r>
+        <w:t>for each</w:t>
+      </w:r>
+      <w:r>
+        <w:t>.</w:t>
+      </w:r>
+    </w:p>
+    <w:p>
+      <w:pPr>
+        <w:shd w:val="clear" w:color="auto" w:fill="F2F2F2" w:themeFill="background1" w:themeFillShade="F2"/>
+      </w:pPr>
+      <w:r>
+        <w:lastRenderedPageBreak/>
+        <w:t xml:space="preserve">// Use </w:t>
+      </w:r>
       <w:proofErr w:type="spellStart"/>
       <w:proofErr w:type="gramStart"/>
       <w:r>
-        <w:rPr>
-          <w:highlight w:val="yellow"/>
-        </w:rPr>
-        <w:t>git</w:t>
+        <w:t>Array.toString</w:t>
       </w:r>
       <w:proofErr w:type="spellEnd"/>
+      <w:r>
+        <w:t>(</w:t>
+      </w:r>
       <w:proofErr w:type="gramEnd"/>
       <w:r>
-        <w:rPr>
-          <w:highlight w:val="yellow"/>
-        </w:rPr>
-        <w:t xml:space="preserve"> reset </w:t>
+        <w:t>) to console.log contents.</w:t>
+      </w:r>
+    </w:p>
+    <w:p>
+      <w:pPr>
+        <w:shd w:val="clear" w:color="auto" w:fill="F2F2F2" w:themeFill="background1" w:themeFillShade="F2"/>
+      </w:pPr>
+      <w:proofErr w:type="gramStart"/>
+      <w:r>
+        <w:t>console.log(</w:t>
       </w:r>
       <w:proofErr w:type="spellStart"/>
-      <w:r>
-        <w:rPr>
-          <w:highlight w:val="yellow"/>
-        </w:rPr>
-        <w:t>commit_SHA</w:t>
+      <w:proofErr w:type="gramEnd"/>
+      <w:r>
+        <w:t>arr.toString</w:t>
       </w:r>
       <w:proofErr w:type="spellEnd"/>
       <w:r>
-        <w:t xml:space="preserve"> </w:t>
-      </w:r>
-      <w:r>
-        <w:sym w:font="Wingdings" w:char="F0DF"/>
-      </w:r>
-      <w:proofErr w:type="spellStart"/>
-      <w:r>
-        <w:t>sha</w:t>
-      </w:r>
-      <w:proofErr w:type="spellEnd"/>
-      <w:r>
-        <w:t>-id of commit</w:t>
+        <w:t>());</w:t>
       </w:r>
     </w:p>
     <w:p/>
     <w:p/>
     <w:p>
-      <w:pPr>
-        <w:rPr>
-          <w:b/>
-        </w:rPr>
-      </w:pPr>
-      <w:r>
-        <w:rPr>
-          <w:b/>
-        </w:rPr>
-        <w:t xml:space="preserve">Step 15- </w:t>
-      </w:r>
-      <w:r>
-        <w:rPr>
-          <w:b/>
-        </w:rPr>
-        <w:t>Removing All the Things</w:t>
-      </w:r>
-    </w:p>
-    <w:p>
-      <w:r>
-        <w:t xml:space="preserve">You can finally remove </w:t>
-      </w:r>
-      <w:r>
-        <w:t xml:space="preserve">files you want to remove </w:t>
-      </w:r>
-      <w:r>
-        <w:t>by using the </w:t>
+      <w:r>
+        <w:t>When everything is set, a merge commit has to be done to finish the process.</w:t>
+      </w:r>
+    </w:p>
+    <w:p>
+      <w:pPr>
+        <w:rPr>
+          <w:highlight w:val="yellow"/>
+        </w:rPr>
+      </w:pPr>
+      <w:proofErr w:type="gramStart"/>
+      <w:r>
+        <w:rPr>
+          <w:highlight w:val="yellow"/>
+        </w:rPr>
+        <w:t>git</w:t>
+      </w:r>
+      <w:proofErr w:type="gramEnd"/>
+      <w:r>
+        <w:rPr>
+          <w:highlight w:val="yellow"/>
+        </w:rPr>
+        <w:t xml:space="preserve"> add </w:t>
+      </w:r>
+      <w:r>
+        <w:rPr>
+          <w:highlight w:val="yellow"/>
+        </w:rPr>
+        <w:t>–</w:t>
+      </w:r>
+      <w:r>
+        <w:rPr>
+          <w:highlight w:val="yellow"/>
+        </w:rPr>
+        <w:t>A</w:t>
+      </w:r>
+      <w:r>
+        <w:sym w:font="Wingdings" w:char="F0DF"/>
+      </w:r>
+      <w:r>
+        <w:t xml:space="preserve"> this add all the files to the staging area</w:t>
+      </w:r>
+    </w:p>
+    <w:p>
+      <w:proofErr w:type="gramStart"/>
+      <w:r>
+        <w:rPr>
+          <w:highlight w:val="yellow"/>
+        </w:rPr>
+        <w:t>git</w:t>
+      </w:r>
+      <w:proofErr w:type="gramEnd"/>
+      <w:r>
+        <w:rPr>
+          <w:highlight w:val="yellow"/>
+        </w:rPr>
+        <w:t xml:space="preserve"> commit -m "Array printing conflict resolved."</w:t>
+      </w:r>
+      <w:r>
+        <w:t xml:space="preserve">  </w:t>
+      </w:r>
+      <w:r>
+        <w:sym w:font="Wingdings" w:char="F0DF"/>
+      </w:r>
+      <w:proofErr w:type="gramStart"/>
+      <w:r>
+        <w:t>committing</w:t>
+      </w:r>
+      <w:proofErr w:type="gramEnd"/>
+      <w:r>
+        <w:t xml:space="preserve"> with proper info</w:t>
+      </w:r>
+    </w:p>
+    <w:p/>
+    <w:p>
+      <w:pPr>
+        <w:rPr>
+          <w:b/>
+          <w:bCs/>
+        </w:rPr>
+      </w:pPr>
+      <w:r>
+        <w:rPr>
+          <w:b/>
+          <w:bCs/>
+        </w:rPr>
+        <w:t>Step 18-</w:t>
+      </w:r>
+      <w:r>
+        <w:rPr>
+          <w:b/>
+          <w:bCs/>
+        </w:rPr>
+        <w:t xml:space="preserve"> Setting up .</w:t>
       </w:r>
       <w:proofErr w:type="spellStart"/>
       <w:r>
         <w:rPr>
-          <w:highlight w:val="yellow"/>
-        </w:rPr>
-        <w:t>git</w:t>
+          <w:b/>
+          <w:bCs/>
+        </w:rPr>
+        <w:t>gitignore</w:t>
       </w:r>
       <w:proofErr w:type="spellEnd"/>
-      <w:r>
-        <w:rPr>
-          <w:highlight w:val="yellow"/>
-        </w:rPr>
-        <w:t xml:space="preserve"> </w:t>
-      </w:r>
-      <w:proofErr w:type="spellStart"/>
-      <w:r>
-        <w:rPr>
-          <w:highlight w:val="yellow"/>
-        </w:rPr>
-        <w:t>rm</w:t>
-      </w:r>
-      <w:proofErr w:type="spellEnd"/>
-      <w:r>
-        <w:t> command which will not only remove the actual files from disk, but will also stage the removal of the files for us.</w:t>
-      </w:r>
-    </w:p>
-    <w:p>
-      <w:r>
-        <w:t xml:space="preserve">We can use a wildcard </w:t>
-      </w:r>
-      <w:r>
-        <w:t xml:space="preserve">to get all the </w:t>
-      </w:r>
-      <w:r>
-        <w:t>.txt files</w:t>
-      </w:r>
-      <w:r>
-        <w:t xml:space="preserve"> in one sweep:</w:t>
-      </w:r>
-    </w:p>
-    <w:p>
-      <w:proofErr w:type="spellStart"/>
-      <w:proofErr w:type="gramStart"/>
-      <w:r>
-        <w:rPr>
-          <w:highlight w:val="yellow"/>
-        </w:rPr>
-        <w:t>git</w:t>
-      </w:r>
-      <w:proofErr w:type="spellEnd"/>
-      <w:proofErr w:type="gramEnd"/>
-      <w:r>
-        <w:rPr>
-          <w:highlight w:val="yellow"/>
-        </w:rPr>
-        <w:t xml:space="preserve"> </w:t>
-      </w:r>
-      <w:proofErr w:type="spellStart"/>
-      <w:r>
-        <w:rPr>
-          <w:highlight w:val="yellow"/>
-        </w:rPr>
-        <w:t>rm</w:t>
-      </w:r>
-      <w:proofErr w:type="spellEnd"/>
-      <w:r>
-        <w:rPr>
-          <w:highlight w:val="yellow"/>
-        </w:rPr>
-        <w:t xml:space="preserve"> '*.txt'</w:t>
-      </w:r>
-    </w:p>
-    <w:p>
-      <w:pPr>
-        <w:rPr>
-          <w:bCs/>
-        </w:rPr>
-      </w:pPr>
-    </w:p>
-    <w:p>
-      <w:pPr>
-        <w:rPr>
-          <w:b/>
-          <w:bCs/>
-        </w:rPr>
-      </w:pPr>
-      <w:r>
-        <w:rPr>
-          <w:b/>
-          <w:bCs/>
-        </w:rPr>
-        <w:t xml:space="preserve">Step 16- </w:t>
-      </w:r>
-      <w:r>
-        <w:rPr>
-          <w:b/>
-          <w:bCs/>
-        </w:rPr>
-        <w:t>Reverting a file to a previous version</w:t>
-      </w:r>
-    </w:p>
-    <w:p>
-      <w:proofErr w:type="spellStart"/>
-      <w:r>
-        <w:t>Git</w:t>
-      </w:r>
-      <w:proofErr w:type="spellEnd"/>
-      <w:r>
-        <w:t xml:space="preserve"> allows us to return any selected file back to the way it was in a certain commit. This is done via the </w:t>
-      </w:r>
-      <w:proofErr w:type="spellStart"/>
-      <w:r>
-        <w:t>git</w:t>
-      </w:r>
-      <w:proofErr w:type="spellEnd"/>
-      <w:r>
-        <w:t xml:space="preserve"> checkout command, which we used earlier to switch branches, but can also be used to </w:t>
-      </w:r>
-      <w:r>
-        <w:t>sw</w:t>
-      </w:r>
-      <w:r>
-        <w:t>itch between commits.</w:t>
-      </w:r>
-    </w:p>
-    <w:p>
-      <w:r>
-        <w:t>In the following example we will take </w:t>
-      </w:r>
-      <w:r>
-        <w:rPr>
-          <w:i/>
-          <w:iCs/>
-        </w:rPr>
-        <w:t>hello.txt </w:t>
-      </w:r>
-      <w:r>
-        <w:t>and reverse everything we've done to it since the initial commit. To do so we have to supply the id of the commit we want to go back to, as well as the full path to our file.</w:t>
-      </w:r>
-    </w:p>
-    <w:p>
-      <w:proofErr w:type="spellStart"/>
-      <w:proofErr w:type="gramStart"/>
-      <w:r>
-        <w:rPr>
-          <w:highlight w:val="yellow"/>
-        </w:rPr>
-        <w:t>git</w:t>
-      </w:r>
-      <w:proofErr w:type="spellEnd"/>
-      <w:proofErr w:type="gramEnd"/>
-      <w:r>
-        <w:rPr>
-          <w:highlight w:val="yellow"/>
-        </w:rPr>
-        <w:t xml:space="preserve"> checkout 09bd8cc1 hello.txt</w:t>
-      </w:r>
-    </w:p>
-    <w:p>
-      <w:r>
-        <w:t xml:space="preserve">The command contains the </w:t>
-      </w:r>
-      <w:proofErr w:type="spellStart"/>
-      <w:r>
-        <w:t>sha</w:t>
-      </w:r>
-      <w:proofErr w:type="spellEnd"/>
-      <w:r>
-        <w:t xml:space="preserve">-id of the commit to which we want to move and the file name.                         </w:t>
-      </w:r>
-    </w:p>
-    <w:p/>
-    <w:p>
-      <w:r>
-        <w:lastRenderedPageBreak/>
-        <w:t>**</w:t>
-      </w:r>
-      <w:r>
-        <w:t>The newest commit can be accessed by the HEAD alias.</w:t>
-      </w:r>
-    </w:p>
-    <w:p>
-      <w:proofErr w:type="spellStart"/>
-      <w:proofErr w:type="gramStart"/>
-      <w:r>
-        <w:rPr>
-          <w:highlight w:val="yellow"/>
-        </w:rPr>
-        <w:t>git</w:t>
-      </w:r>
-      <w:proofErr w:type="spellEnd"/>
-      <w:proofErr w:type="gramEnd"/>
-      <w:r>
-        <w:rPr>
-          <w:highlight w:val="yellow"/>
-        </w:rPr>
-        <w:t xml:space="preserve"> revert HEAD</w:t>
-      </w:r>
-    </w:p>
-    <w:p>
-      <w:r>
-        <w:t>**</w:t>
-      </w:r>
-      <w:r>
-        <w:t>For other commits it's best to use an id.</w:t>
-      </w:r>
-    </w:p>
-    <w:p>
-      <w:proofErr w:type="spellStart"/>
-      <w:proofErr w:type="gramStart"/>
-      <w:r>
-        <w:rPr>
-          <w:highlight w:val="yellow"/>
-        </w:rPr>
-        <w:t>git</w:t>
-      </w:r>
-      <w:proofErr w:type="spellEnd"/>
-      <w:proofErr w:type="gramEnd"/>
-      <w:r>
-        <w:rPr>
-          <w:highlight w:val="yellow"/>
-        </w:rPr>
-        <w:t xml:space="preserve"> revert b10cc123</w:t>
-      </w:r>
-    </w:p>
-    <w:p>
-      <w:r>
-        <w:t xml:space="preserve">When reverting older commits, keep in mind that merge conflicts are very likely to appear. This happens when a file has been altered by another more recent commit, and now </w:t>
-      </w:r>
-      <w:proofErr w:type="spellStart"/>
-      <w:r>
-        <w:t>Git</w:t>
-      </w:r>
-      <w:proofErr w:type="spellEnd"/>
-      <w:r>
-        <w:t xml:space="preserve"> cannot find the right lines to revert, since they aren't there anymore.</w:t>
-      </w:r>
-    </w:p>
-    <w:p>
-      <w:pPr>
-        <w:rPr>
-          <w:b/>
-          <w:bCs/>
-        </w:rPr>
-      </w:pPr>
-    </w:p>
-    <w:p>
-      <w:pPr>
-        <w:rPr>
-          <w:b/>
-          <w:bCs/>
-        </w:rPr>
-      </w:pPr>
-    </w:p>
-    <w:p>
-      <w:pPr>
-        <w:rPr>
-          <w:b/>
-          <w:bCs/>
-        </w:rPr>
-      </w:pPr>
-      <w:r>
-        <w:rPr>
-          <w:b/>
-          <w:bCs/>
-        </w:rPr>
-        <w:t>Step 17</w:t>
-      </w:r>
-      <w:r>
-        <w:rPr>
-          <w:b/>
-          <w:bCs/>
-        </w:rPr>
-        <w:t>-</w:t>
-      </w:r>
-      <w:r>
-        <w:rPr>
-          <w:b/>
-          <w:bCs/>
-        </w:rPr>
-        <w:t>Resolving Merge Conflicts</w:t>
-      </w:r>
-    </w:p>
-    <w:p>
-      <w:r>
-        <w:t>Conflicts</w:t>
-      </w:r>
-      <w:r>
-        <w:t xml:space="preserve"> regularly appear when merging branches or pulling someone else's work. Sometimes conflicts are handled automatically by </w:t>
-      </w:r>
-      <w:proofErr w:type="spellStart"/>
-      <w:r>
-        <w:t>git</w:t>
-      </w:r>
-      <w:proofErr w:type="spellEnd"/>
-      <w:r>
-        <w:t xml:space="preserve">, but other times the person dealing with them </w:t>
-      </w:r>
-      <w:r>
-        <w:t>has to decide.</w:t>
-      </w:r>
-    </w:p>
-    <w:p>
-      <w:r>
-        <w:t>This is an</w:t>
-      </w:r>
-      <w:r>
-        <w:t xml:space="preserve"> example where we're trying to merge two branches called </w:t>
-      </w:r>
-      <w:proofErr w:type="spellStart"/>
-      <w:r>
-        <w:t>john_branch</w:t>
-      </w:r>
-      <w:proofErr w:type="spellEnd"/>
-      <w:r>
-        <w:t xml:space="preserve"> and </w:t>
-      </w:r>
-      <w:proofErr w:type="spellStart"/>
-      <w:r>
-        <w:t>tim_branch</w:t>
-      </w:r>
-      <w:proofErr w:type="spellEnd"/>
-      <w:r>
-        <w:t>. Both John and Tim are writing in the same file a function that displays all the elements in an array.</w:t>
-      </w:r>
-    </w:p>
-    <w:p>
-      <w:r>
-        <w:t xml:space="preserve">John is using </w:t>
-      </w:r>
-      <w:proofErr w:type="gramStart"/>
-      <w:r>
-        <w:t>a for</w:t>
-      </w:r>
-      <w:proofErr w:type="gramEnd"/>
-      <w:r>
-        <w:t xml:space="preserve"> loop:</w:t>
-      </w:r>
-    </w:p>
-    <w:p>
-      <w:pPr>
-        <w:shd w:val="clear" w:color="auto" w:fill="F2F2F2" w:themeFill="background1" w:themeFillShade="F2"/>
-      </w:pPr>
-      <w:r>
-        <w:t xml:space="preserve">// Use </w:t>
-      </w:r>
-      <w:proofErr w:type="gramStart"/>
-      <w:r>
-        <w:t>a for</w:t>
-      </w:r>
-      <w:proofErr w:type="gramEnd"/>
-      <w:r>
-        <w:t xml:space="preserve"> loop to console.log contents.</w:t>
-      </w:r>
-    </w:p>
-    <w:p>
-      <w:pPr>
-        <w:shd w:val="clear" w:color="auto" w:fill="F2F2F2" w:themeFill="background1" w:themeFillShade="F2"/>
-      </w:pPr>
-      <w:proofErr w:type="gramStart"/>
-      <w:r>
-        <w:t>for(</w:t>
-      </w:r>
-      <w:proofErr w:type="spellStart"/>
-      <w:proofErr w:type="gramEnd"/>
-      <w:r>
-        <w:t>var</w:t>
-      </w:r>
-      <w:proofErr w:type="spellEnd"/>
-      <w:r>
-        <w:t xml:space="preserve"> </w:t>
-      </w:r>
-      <w:proofErr w:type="spellStart"/>
-      <w:r>
-        <w:t>i</w:t>
-      </w:r>
-      <w:proofErr w:type="spellEnd"/>
-      <w:r>
-        <w:t xml:space="preserve">=0; </w:t>
-      </w:r>
-      <w:proofErr w:type="spellStart"/>
-      <w:r>
-        <w:t>i</w:t>
-      </w:r>
-      <w:proofErr w:type="spellEnd"/>
-      <w:r>
-        <w:t>&lt;</w:t>
-      </w:r>
-      <w:proofErr w:type="spellStart"/>
-      <w:r>
-        <w:t>arr.length</w:t>
-      </w:r>
-      <w:proofErr w:type="spellEnd"/>
-      <w:r>
-        <w:t xml:space="preserve">; </w:t>
-      </w:r>
-      <w:proofErr w:type="spellStart"/>
-      <w:r>
-        <w:t>i</w:t>
-      </w:r>
-      <w:proofErr w:type="spellEnd"/>
-      <w:r>
-        <w:t>++) {</w:t>
-      </w:r>
-    </w:p>
-    <w:p>
-      <w:pPr>
-        <w:shd w:val="clear" w:color="auto" w:fill="F2F2F2" w:themeFill="background1" w:themeFillShade="F2"/>
-      </w:pPr>
-      <w:r>
-        <w:t xml:space="preserve">    </w:t>
-      </w:r>
-      <w:proofErr w:type="gramStart"/>
-      <w:r>
-        <w:t>console.log(</w:t>
-      </w:r>
-      <w:proofErr w:type="spellStart"/>
-      <w:proofErr w:type="gramEnd"/>
-      <w:r>
-        <w:t>arr</w:t>
-      </w:r>
-      <w:proofErr w:type="spellEnd"/>
-      <w:r>
-        <w:t>[</w:t>
-      </w:r>
-      <w:proofErr w:type="spellStart"/>
-      <w:r>
-        <w:t>i</w:t>
-      </w:r>
-      <w:proofErr w:type="spellEnd"/>
-      <w:r>
-        <w:t>]);</w:t>
-      </w:r>
-    </w:p>
-    <w:p>
-      <w:pPr>
-        <w:shd w:val="clear" w:color="auto" w:fill="F2F2F2" w:themeFill="background1" w:themeFillShade="F2"/>
-      </w:pPr>
-      <w:r>
-        <w:t>}</w:t>
-      </w:r>
-    </w:p>
-    <w:p>
-      <w:r>
-        <w:t xml:space="preserve">Tim prefers </w:t>
-      </w:r>
-      <w:proofErr w:type="spellStart"/>
-      <w:r>
-        <w:t>forEach</w:t>
-      </w:r>
-      <w:proofErr w:type="spellEnd"/>
-      <w:r>
-        <w:t>:</w:t>
-      </w:r>
-    </w:p>
-    <w:p>
-      <w:pPr>
-        <w:shd w:val="clear" w:color="auto" w:fill="F2F2F2" w:themeFill="background1" w:themeFillShade="F2"/>
-      </w:pPr>
-      <w:r>
-        <w:t xml:space="preserve">// Use </w:t>
-      </w:r>
-      <w:proofErr w:type="spellStart"/>
-      <w:r>
-        <w:t>forEach</w:t>
-      </w:r>
-      <w:proofErr w:type="spellEnd"/>
-      <w:r>
-        <w:t xml:space="preserve"> to console.log contents.</w:t>
-      </w:r>
-    </w:p>
-    <w:p>
-      <w:pPr>
-        <w:shd w:val="clear" w:color="auto" w:fill="F2F2F2" w:themeFill="background1" w:themeFillShade="F2"/>
-      </w:pPr>
-      <w:proofErr w:type="spellStart"/>
-      <w:proofErr w:type="gramStart"/>
-      <w:r>
-        <w:t>arr.forEach</w:t>
-      </w:r>
-      <w:proofErr w:type="spellEnd"/>
-      <w:r>
-        <w:t>(</w:t>
-      </w:r>
-      <w:proofErr w:type="gramEnd"/>
-      <w:r>
-        <w:t>function(item) {</w:t>
-      </w:r>
-    </w:p>
-    <w:p>
-      <w:pPr>
-        <w:shd w:val="clear" w:color="auto" w:fill="F2F2F2" w:themeFill="background1" w:themeFillShade="F2"/>
-      </w:pPr>
-      <w:r>
-        <w:t xml:space="preserve">    </w:t>
-      </w:r>
-      <w:proofErr w:type="gramStart"/>
-      <w:r>
-        <w:t>console.log(</w:t>
-      </w:r>
-      <w:proofErr w:type="gramEnd"/>
-      <w:r>
-        <w:t>item);</w:t>
-      </w:r>
-    </w:p>
-    <w:p>
-      <w:pPr>
-        <w:shd w:val="clear" w:color="auto" w:fill="F2F2F2" w:themeFill="background1" w:themeFillShade="F2"/>
-      </w:pPr>
-      <w:r>
-        <w:t>});</w:t>
-      </w:r>
-    </w:p>
-    <w:p>
-      <w:r>
-        <w:t>They both commit their code on their respective branch. Now if they try to merge the two branches they will see the following error message:</w:t>
-      </w:r>
-    </w:p>
-    <w:p>
-      <w:pPr>
-        <w:shd w:val="clear" w:color="auto" w:fill="F2F2F2" w:themeFill="background1" w:themeFillShade="F2"/>
-      </w:pPr>
-      <w:r>
-        <w:t xml:space="preserve">$ </w:t>
-      </w:r>
-      <w:proofErr w:type="spellStart"/>
-      <w:proofErr w:type="gramStart"/>
-      <w:r>
-        <w:t>git</w:t>
-      </w:r>
-      <w:proofErr w:type="spellEnd"/>
-      <w:proofErr w:type="gramEnd"/>
-      <w:r>
-        <w:t xml:space="preserve"> merge </w:t>
-      </w:r>
-      <w:proofErr w:type="spellStart"/>
-      <w:r>
-        <w:t>tim_branch</w:t>
-      </w:r>
-      <w:proofErr w:type="spellEnd"/>
-      <w:r>
-        <w:t xml:space="preserve"> </w:t>
-      </w:r>
-    </w:p>
-    <w:p>
-      <w:pPr>
-        <w:shd w:val="clear" w:color="auto" w:fill="F2F2F2" w:themeFill="background1" w:themeFillShade="F2"/>
-      </w:pPr>
-    </w:p>
-    <w:p>
-      <w:pPr>
-        <w:shd w:val="clear" w:color="auto" w:fill="F2F2F2" w:themeFill="background1" w:themeFillShade="F2"/>
-      </w:pPr>
-      <w:r>
-        <w:t>Auto-merging print_array.js</w:t>
-      </w:r>
-    </w:p>
-    <w:p>
-      <w:pPr>
-        <w:shd w:val="clear" w:color="auto" w:fill="F2F2F2" w:themeFill="background1" w:themeFillShade="F2"/>
-      </w:pPr>
-      <w:r>
-        <w:t>CONFLICT (content): Merge conflict in print_array.js</w:t>
-      </w:r>
-    </w:p>
-    <w:p>
-      <w:pPr>
-        <w:shd w:val="clear" w:color="auto" w:fill="F2F2F2" w:themeFill="background1" w:themeFillShade="F2"/>
-      </w:pPr>
-      <w:r>
-        <w:t>Automatic merge failed; fix conflicts and then commit the result.</w:t>
-      </w:r>
-    </w:p>
-    <w:p>
-      <w:proofErr w:type="spellStart"/>
-      <w:r>
-        <w:t>Git</w:t>
-      </w:r>
-      <w:proofErr w:type="spellEnd"/>
-      <w:r>
-        <w:t xml:space="preserve"> wasn't able to merge the branches automatically, so now it's up to the dev</w:t>
-      </w:r>
-      <w:r>
-        <w:t>eloper</w:t>
-      </w:r>
-      <w:r>
-        <w:t xml:space="preserve">s to manually resolve the conflict. If they open the file where the conflict resides, they'll see that </w:t>
-      </w:r>
-      <w:proofErr w:type="spellStart"/>
-      <w:r>
-        <w:t>Git</w:t>
-      </w:r>
-      <w:proofErr w:type="spellEnd"/>
-      <w:r>
-        <w:t xml:space="preserve"> has inserted a marker on the conflicting lines.</w:t>
-      </w:r>
-    </w:p>
-    <w:p>
-      <w:pPr>
-        <w:shd w:val="clear" w:color="auto" w:fill="F2F2F2" w:themeFill="background1" w:themeFillShade="F2"/>
-      </w:pPr>
-      <w:r>
-        <w:t>&lt;&lt;&lt;&lt;&lt;&lt;&lt; HEAD</w:t>
-      </w:r>
-    </w:p>
-    <w:p>
-      <w:pPr>
-        <w:shd w:val="clear" w:color="auto" w:fill="F2F2F2" w:themeFill="background1" w:themeFillShade="F2"/>
-      </w:pPr>
-      <w:r>
-        <w:t xml:space="preserve">// Use </w:t>
-      </w:r>
-      <w:proofErr w:type="gramStart"/>
-      <w:r>
-        <w:t>a for</w:t>
-      </w:r>
-      <w:proofErr w:type="gramEnd"/>
-      <w:r>
-        <w:t xml:space="preserve"> loop to console.log contents.</w:t>
-      </w:r>
-    </w:p>
-    <w:p>
-      <w:pPr>
-        <w:shd w:val="clear" w:color="auto" w:fill="F2F2F2" w:themeFill="background1" w:themeFillShade="F2"/>
-      </w:pPr>
-      <w:proofErr w:type="gramStart"/>
-      <w:r>
-        <w:t>for(</w:t>
-      </w:r>
-      <w:proofErr w:type="spellStart"/>
-      <w:proofErr w:type="gramEnd"/>
-      <w:r>
-        <w:t>var</w:t>
-      </w:r>
-      <w:proofErr w:type="spellEnd"/>
-      <w:r>
-        <w:t xml:space="preserve"> </w:t>
-      </w:r>
-      <w:proofErr w:type="spellStart"/>
-      <w:r>
-        <w:t>i</w:t>
-      </w:r>
-      <w:proofErr w:type="spellEnd"/>
-      <w:r>
-        <w:t xml:space="preserve">=0; </w:t>
-      </w:r>
-      <w:proofErr w:type="spellStart"/>
-      <w:r>
-        <w:t>i</w:t>
-      </w:r>
-      <w:proofErr w:type="spellEnd"/>
-      <w:r>
-        <w:t>&lt;</w:t>
-      </w:r>
-      <w:proofErr w:type="spellStart"/>
-      <w:r>
-        <w:t>arr.length</w:t>
-      </w:r>
-      <w:proofErr w:type="spellEnd"/>
-      <w:r>
-        <w:t xml:space="preserve">; </w:t>
-      </w:r>
-      <w:proofErr w:type="spellStart"/>
-      <w:r>
-        <w:t>i</w:t>
-      </w:r>
-      <w:proofErr w:type="spellEnd"/>
-      <w:r>
-        <w:t>++) {</w:t>
-      </w:r>
-    </w:p>
-    <w:p>
-      <w:pPr>
-        <w:shd w:val="clear" w:color="auto" w:fill="F2F2F2" w:themeFill="background1" w:themeFillShade="F2"/>
-      </w:pPr>
-      <w:r>
-        <w:t xml:space="preserve">    </w:t>
-      </w:r>
-      <w:proofErr w:type="gramStart"/>
-      <w:r>
-        <w:t>console.log(</w:t>
-      </w:r>
-      <w:proofErr w:type="spellStart"/>
-      <w:proofErr w:type="gramEnd"/>
-      <w:r>
-        <w:t>arr</w:t>
-      </w:r>
-      <w:proofErr w:type="spellEnd"/>
-      <w:r>
-        <w:t>[</w:t>
-      </w:r>
-      <w:proofErr w:type="spellStart"/>
-      <w:r>
-        <w:t>i</w:t>
-      </w:r>
-      <w:proofErr w:type="spellEnd"/>
-      <w:r>
-        <w:t>]);</w:t>
-      </w:r>
-    </w:p>
-    <w:p>
-      <w:pPr>
-        <w:shd w:val="clear" w:color="auto" w:fill="F2F2F2" w:themeFill="background1" w:themeFillShade="F2"/>
-      </w:pPr>
-      <w:r>
-        <w:t>}</w:t>
-      </w:r>
-    </w:p>
-    <w:p>
-      <w:pPr>
-        <w:shd w:val="clear" w:color="auto" w:fill="F2F2F2" w:themeFill="background1" w:themeFillShade="F2"/>
-      </w:pPr>
-      <w:r>
-        <w:t>=======</w:t>
-      </w:r>
-    </w:p>
-    <w:p>
-      <w:pPr>
-        <w:shd w:val="clear" w:color="auto" w:fill="F2F2F2" w:themeFill="background1" w:themeFillShade="F2"/>
-      </w:pPr>
-      <w:r>
-        <w:t xml:space="preserve">// Use </w:t>
-      </w:r>
-      <w:proofErr w:type="spellStart"/>
-      <w:r>
-        <w:t>forEach</w:t>
-      </w:r>
-      <w:proofErr w:type="spellEnd"/>
-      <w:r>
-        <w:t xml:space="preserve"> to console.log contents.</w:t>
-      </w:r>
-    </w:p>
-    <w:p>
-      <w:pPr>
-        <w:shd w:val="clear" w:color="auto" w:fill="F2F2F2" w:themeFill="background1" w:themeFillShade="F2"/>
-      </w:pPr>
-      <w:proofErr w:type="spellStart"/>
-      <w:proofErr w:type="gramStart"/>
-      <w:r>
-        <w:t>arr.forEach</w:t>
-      </w:r>
-      <w:proofErr w:type="spellEnd"/>
-      <w:r>
-        <w:t>(</w:t>
-      </w:r>
-      <w:proofErr w:type="gramEnd"/>
-      <w:r>
-        <w:t>function(item) {</w:t>
-      </w:r>
-    </w:p>
-    <w:p>
-      <w:pPr>
-        <w:shd w:val="clear" w:color="auto" w:fill="F2F2F2" w:themeFill="background1" w:themeFillShade="F2"/>
-      </w:pPr>
-      <w:r>
-        <w:t xml:space="preserve">    </w:t>
-      </w:r>
-      <w:proofErr w:type="gramStart"/>
-      <w:r>
-        <w:t>console.log(</w:t>
-      </w:r>
-      <w:proofErr w:type="gramEnd"/>
-      <w:r>
-        <w:t>item);</w:t>
-      </w:r>
-    </w:p>
-    <w:p>
-      <w:pPr>
-        <w:shd w:val="clear" w:color="auto" w:fill="F2F2F2" w:themeFill="background1" w:themeFillShade="F2"/>
-      </w:pPr>
-      <w:r>
-        <w:t>});</w:t>
-      </w:r>
-    </w:p>
-    <w:p>
-      <w:pPr>
-        <w:shd w:val="clear" w:color="auto" w:fill="F2F2F2" w:themeFill="background1" w:themeFillShade="F2"/>
-      </w:pPr>
-      <w:r>
-        <w:t>&gt;&gt;&gt;&gt;&gt;&gt;&gt; Tim's commit.</w:t>
-      </w:r>
-    </w:p>
-    <w:p>
-      <w:r>
-        <w:t xml:space="preserve">Above the ===== we have the current HEAD commit, and below the conflicting one. This way we can clearly see the differences, and decide which </w:t>
-      </w:r>
-      <w:r>
-        <w:t>the better version is</w:t>
-      </w:r>
-      <w:r>
-        <w:t xml:space="preserve">, or write a new one </w:t>
-      </w:r>
-      <w:r>
-        <w:t>altogether</w:t>
-      </w:r>
-      <w:r>
-        <w:t xml:space="preserve">. In this situation we go for the latter and rewrite the whole thing, removing the markers to let </w:t>
-      </w:r>
-      <w:proofErr w:type="spellStart"/>
-      <w:r>
-        <w:t>Git</w:t>
-      </w:r>
-      <w:proofErr w:type="spellEnd"/>
-      <w:r>
-        <w:t xml:space="preserve"> know we're done.</w:t>
-      </w:r>
-    </w:p>
-    <w:p>
-      <w:pPr>
-        <w:shd w:val="clear" w:color="auto" w:fill="F2F2F2" w:themeFill="background1" w:themeFillShade="F2"/>
-      </w:pPr>
-      <w:r>
-        <w:t xml:space="preserve">// Not using for loop or </w:t>
-      </w:r>
-      <w:r>
-        <w:t>for each</w:t>
-      </w:r>
-      <w:r>
-        <w:t>.</w:t>
-      </w:r>
-    </w:p>
-    <w:p>
-      <w:pPr>
-        <w:shd w:val="clear" w:color="auto" w:fill="F2F2F2" w:themeFill="background1" w:themeFillShade="F2"/>
-      </w:pPr>
-      <w:r>
-        <w:t xml:space="preserve">// Use </w:t>
-      </w:r>
-      <w:proofErr w:type="spellStart"/>
-      <w:proofErr w:type="gramStart"/>
-      <w:r>
-        <w:t>Array.toString</w:t>
-      </w:r>
-      <w:proofErr w:type="spellEnd"/>
-      <w:r>
-        <w:t>(</w:t>
-      </w:r>
-      <w:proofErr w:type="gramEnd"/>
-      <w:r>
-        <w:t>) to console.log contents.</w:t>
-      </w:r>
-    </w:p>
-    <w:p>
-      <w:pPr>
-        <w:shd w:val="clear" w:color="auto" w:fill="F2F2F2" w:themeFill="background1" w:themeFillShade="F2"/>
-      </w:pPr>
-      <w:proofErr w:type="gramStart"/>
-      <w:r>
-        <w:t>console.log(</w:t>
-      </w:r>
-      <w:proofErr w:type="spellStart"/>
-      <w:proofErr w:type="gramEnd"/>
-      <w:r>
-        <w:t>arr.toString</w:t>
-      </w:r>
-      <w:proofErr w:type="spellEnd"/>
-      <w:r>
-        <w:t>());</w:t>
-      </w:r>
-    </w:p>
-    <w:p/>
-    <w:p/>
-    <w:p>
-      <w:r>
-        <w:lastRenderedPageBreak/>
-        <w:t>When everything is set, a merge commit has to be done to finish the process.</w:t>
-      </w:r>
-    </w:p>
-    <w:p>
-      <w:pPr>
-        <w:rPr>
-          <w:highlight w:val="yellow"/>
-        </w:rPr>
-      </w:pPr>
-      <w:proofErr w:type="spellStart"/>
-      <w:proofErr w:type="gramStart"/>
-      <w:r>
-        <w:rPr>
-          <w:highlight w:val="yellow"/>
-        </w:rPr>
-        <w:t>git</w:t>
-      </w:r>
-      <w:proofErr w:type="spellEnd"/>
-      <w:proofErr w:type="gramEnd"/>
-      <w:r>
-        <w:rPr>
-          <w:highlight w:val="yellow"/>
-        </w:rPr>
-        <w:t xml:space="preserve"> add </w:t>
-      </w:r>
-      <w:r>
-        <w:rPr>
-          <w:highlight w:val="yellow"/>
-        </w:rPr>
-        <w:t>–</w:t>
-      </w:r>
-      <w:r>
-        <w:rPr>
-          <w:highlight w:val="yellow"/>
-        </w:rPr>
-        <w:t>A</w:t>
-      </w:r>
-      <w:r>
-        <w:sym w:font="Wingdings" w:char="F0DF"/>
-      </w:r>
-      <w:r>
-        <w:t xml:space="preserve"> this add all the files to the staging area</w:t>
-      </w:r>
-    </w:p>
-    <w:p>
-      <w:proofErr w:type="spellStart"/>
-      <w:proofErr w:type="gramStart"/>
-      <w:r>
-        <w:rPr>
-          <w:highlight w:val="yellow"/>
-        </w:rPr>
-        <w:t>git</w:t>
-      </w:r>
-      <w:proofErr w:type="spellEnd"/>
-      <w:proofErr w:type="gramEnd"/>
-      <w:r>
-        <w:rPr>
-          <w:highlight w:val="yellow"/>
-        </w:rPr>
-        <w:t xml:space="preserve"> commit -m "Array printing conflict resolved."</w:t>
-      </w:r>
-      <w:r>
-        <w:t xml:space="preserve">  </w:t>
-      </w:r>
-      <w:r>
-        <w:sym w:font="Wingdings" w:char="F0DF"/>
-      </w:r>
-      <w:proofErr w:type="gramStart"/>
-      <w:r>
-        <w:t>committing</w:t>
-      </w:r>
-      <w:proofErr w:type="gramEnd"/>
-      <w:r>
-        <w:t xml:space="preserve"> with proper info</w:t>
-      </w:r>
-    </w:p>
-    <w:p/>
-    <w:p>
-      <w:pPr>
-        <w:rPr>
-          <w:b/>
-          <w:bCs/>
-        </w:rPr>
-      </w:pPr>
-      <w:r>
-        <w:rPr>
-          <w:b/>
-          <w:bCs/>
-        </w:rPr>
-        <w:t>Step 18-</w:t>
-      </w:r>
-      <w:r>
-        <w:rPr>
-          <w:b/>
-          <w:bCs/>
-        </w:rPr>
-        <w:t xml:space="preserve"> Setting up .</w:t>
-      </w:r>
-      <w:proofErr w:type="spellStart"/>
-      <w:r>
-        <w:rPr>
-          <w:b/>
-          <w:bCs/>
-        </w:rPr>
-        <w:t>gitignore</w:t>
-      </w:r>
-      <w:proofErr w:type="spellEnd"/>
-    </w:p>
-    <w:p>
-      <w:r>
-        <w:t>In most projects there are files or entire folders that we don't want to ever commit. We can make sure that they aren't accidentally included in our </w:t>
-      </w:r>
-      <w:proofErr w:type="spellStart"/>
-      <w:r>
-        <w:t>git</w:t>
-      </w:r>
-      <w:proofErr w:type="spellEnd"/>
-      <w:r>
-        <w:t xml:space="preserve"> add -A by creating a </w:t>
+    </w:p>
+    <w:p>
+      <w:r>
+        <w:t>In most projects there are files or entire folders that we don't want to ever commit. We can make sure that they aren't accidentally included in our git add -A by creating a </w:t>
       </w:r>
       <w:r>
         <w:rPr>
@@ -4989,6 +4476,7 @@
       </w:pPr>
       <w:proofErr w:type="spellStart"/>
       <w:r>
+        <w:lastRenderedPageBreak/>
         <w:t>node_modules</w:t>
       </w:r>
       <w:proofErr w:type="spellEnd"/>
@@ -5019,8 +4507,6 @@
       <w:r>
         <w:t>its</w:t>
       </w:r>
-      <w:bookmarkStart w:id="0" w:name="_GoBack"/>
-      <w:bookmarkEnd w:id="0"/>
       <w:r>
         <w:t xml:space="preserve"> usual function as a wild card.</w:t>
       </w:r>

</xml_diff>

<commit_message>
Two space lines are added to test the commit
</commit_message>
<xml_diff>
--- a/git.docx
+++ b/git.docx
@@ -58,8 +58,6 @@
         </w:rPr>
         <w:t>(version control)</w:t>
       </w:r>
-      <w:bookmarkStart w:id="0" w:name="_GoBack"/>
-      <w:bookmarkEnd w:id="0"/>
     </w:p>
     <w:p>
       <w:pPr>
@@ -410,16 +408,8 @@
         <w:rPr>
           <w:highlight w:val="yellow"/>
         </w:rPr>
-        <w:t xml:space="preserve">git </w:t>
-      </w:r>
-      <w:proofErr w:type="spellStart"/>
-      <w:r>
-        <w:rPr>
-          <w:highlight w:val="yellow"/>
-        </w:rPr>
-        <w:t>init</w:t>
-      </w:r>
-      <w:proofErr w:type="spellEnd"/>
+        <w:t>git init</w:t>
+      </w:r>
       <w:r>
         <w:t xml:space="preserve">   (</w:t>
       </w:r>
@@ -504,7 +494,6 @@
       </w:r>
     </w:p>
     <w:p>
-      <w:proofErr w:type="gramStart"/>
       <w:r>
         <w:lastRenderedPageBreak/>
         <w:t>-</w:t>
@@ -515,7 +504,6 @@
       <w:r>
         <w:t>.</w:t>
       </w:r>
-      <w:proofErr w:type="gramEnd"/>
     </w:p>
     <w:p>
       <w:r>
@@ -683,13 +671,8 @@
       </w:r>
     </w:p>
     <w:p>
-      <w:proofErr w:type="gramStart"/>
-      <w:r>
-        <w:t>Untracked means that the file is new and Git doesn’t know yet those if it should keep track of changes happening to the file or just ignore.</w:t>
-      </w:r>
-      <w:proofErr w:type="gramEnd"/>
-      <w:r>
-        <w:t xml:space="preserve"> To acknowledge the new file we need to stage it.</w:t>
+      <w:r>
+        <w:t>Untracked means that the file is new and Git doesn’t know yet those if it should keep track of changes happening to the file or just ignore. To acknowledge the new file we need to stage it.</w:t>
       </w:r>
     </w:p>
     <w:p>
@@ -734,16 +717,8 @@
         <w:rPr>
           <w:highlight w:val="yellow"/>
         </w:rPr>
-        <w:t xml:space="preserve">git add </w:t>
-      </w:r>
-      <w:proofErr w:type="spellStart"/>
-      <w:r>
-        <w:rPr>
-          <w:highlight w:val="yellow"/>
-        </w:rPr>
-        <w:t>file_name</w:t>
-      </w:r>
-      <w:proofErr w:type="spellEnd"/>
+        <w:t>git add file_name</w:t>
+      </w:r>
     </w:p>
     <w:p>
       <w:r>
@@ -902,29 +877,7 @@
           <w:sz w:val="18"/>
           <w:szCs w:val="18"/>
         </w:rPr>
-        <w:t xml:space="preserve">$ </w:t>
-      </w:r>
-      <w:proofErr w:type="gramStart"/>
-      <w:r>
-        <w:rPr>
-          <w:rFonts w:ascii="Courier New" w:eastAsia="Times New Roman" w:hAnsi="Courier New" w:cs="Courier New"/>
-          <w:color w:val="191919"/>
-          <w:spacing w:val="5"/>
-          <w:sz w:val="18"/>
-          <w:szCs w:val="18"/>
-        </w:rPr>
-        <w:t>git</w:t>
-      </w:r>
-      <w:proofErr w:type="gramEnd"/>
-      <w:r>
-        <w:rPr>
-          <w:rFonts w:ascii="Courier New" w:eastAsia="Times New Roman" w:hAnsi="Courier New" w:cs="Courier New"/>
-          <w:color w:val="191919"/>
-          <w:spacing w:val="5"/>
-          <w:sz w:val="18"/>
-          <w:szCs w:val="18"/>
-        </w:rPr>
-        <w:t xml:space="preserve"> </w:t>
+        <w:t xml:space="preserve">$ git </w:t>
       </w:r>
       <w:r>
         <w:rPr>
@@ -1013,29 +966,7 @@
           <w:sz w:val="18"/>
           <w:szCs w:val="18"/>
         </w:rPr>
-        <w:t xml:space="preserve">$ </w:t>
-      </w:r>
-      <w:proofErr w:type="gramStart"/>
-      <w:r>
-        <w:rPr>
-          <w:rFonts w:ascii="Courier New" w:eastAsia="Times New Roman" w:hAnsi="Courier New" w:cs="Courier New"/>
-          <w:color w:val="191919"/>
-          <w:spacing w:val="5"/>
-          <w:sz w:val="18"/>
-          <w:szCs w:val="18"/>
-        </w:rPr>
-        <w:t>git</w:t>
-      </w:r>
-      <w:proofErr w:type="gramEnd"/>
-      <w:r>
-        <w:rPr>
-          <w:rFonts w:ascii="Courier New" w:eastAsia="Times New Roman" w:hAnsi="Courier New" w:cs="Courier New"/>
-          <w:color w:val="191919"/>
-          <w:spacing w:val="5"/>
-          <w:sz w:val="18"/>
-          <w:szCs w:val="18"/>
-        </w:rPr>
-        <w:t xml:space="preserve"> </w:t>
+        <w:t xml:space="preserve">$ git </w:t>
       </w:r>
       <w:r>
         <w:rPr>
@@ -1209,21 +1140,7 @@
         <w:rPr>
           <w:highlight w:val="yellow"/>
         </w:rPr>
-        <w:t xml:space="preserve">$ </w:t>
-      </w:r>
-      <w:proofErr w:type="gramStart"/>
-      <w:r>
-        <w:rPr>
-          <w:highlight w:val="yellow"/>
-        </w:rPr>
-        <w:t>git</w:t>
-      </w:r>
-      <w:proofErr w:type="gramEnd"/>
-      <w:r>
-        <w:rPr>
-          <w:highlight w:val="yellow"/>
-        </w:rPr>
-        <w:t xml:space="preserve"> log</w:t>
+        <w:t>$ git log</w:t>
       </w:r>
     </w:p>
     <w:p>
@@ -1292,19 +1209,11 @@
       </w:r>
     </w:p>
     <w:p>
-      <w:proofErr w:type="gramStart"/>
       <w:r>
         <w:rPr>
           <w:highlight w:val="yellow"/>
         </w:rPr>
-        <w:t>git</w:t>
-      </w:r>
-      <w:proofErr w:type="gramEnd"/>
-      <w:r>
-        <w:rPr>
-          <w:highlight w:val="yellow"/>
-        </w:rPr>
-        <w:t xml:space="preserve"> show b10cc123</w:t>
+        <w:t>git show b10cc123</w:t>
       </w:r>
       <w:r>
         <w:t xml:space="preserve"> </w:t>
@@ -1313,36 +1222,12 @@
         <w:sym w:font="Wingdings" w:char="F0DF"/>
       </w:r>
       <w:r>
-        <w:t xml:space="preserve"> this is the first seven letters of the </w:t>
-      </w:r>
-      <w:proofErr w:type="spellStart"/>
-      <w:r>
-        <w:t>Sha</w:t>
-      </w:r>
-      <w:proofErr w:type="spellEnd"/>
-      <w:r>
-        <w:t>-id.</w:t>
-      </w:r>
-    </w:p>
-    <w:p>
-      <w:r>
-        <w:t xml:space="preserve">A detailed log containing </w:t>
-      </w:r>
-      <w:proofErr w:type="gramStart"/>
-      <w:r>
-        <w:t>every information</w:t>
-      </w:r>
-      <w:proofErr w:type="gramEnd"/>
-      <w:r>
-        <w:t xml:space="preserve"> about that particular commit with the given </w:t>
-      </w:r>
-      <w:proofErr w:type="spellStart"/>
-      <w:r>
-        <w:t>sha</w:t>
-      </w:r>
-      <w:proofErr w:type="spellEnd"/>
-      <w:r>
-        <w:t>-id will be shown.</w:t>
+        <w:t xml:space="preserve"> this is the first seven letters of the Sha-id.</w:t>
+      </w:r>
+    </w:p>
+    <w:p>
+      <w:r>
+        <w:t>A detailed log containing every information about that particular commit with the given sha-id will be shown.</w:t>
       </w:r>
     </w:p>
     <w:p>
@@ -1408,59 +1293,69 @@
       </w:r>
     </w:p>
     <w:p>
-      <w:proofErr w:type="gramStart"/>
       <w:r>
         <w:rPr>
           <w:highlight w:val="yellow"/>
         </w:rPr>
-        <w:t>git</w:t>
-      </w:r>
-      <w:proofErr w:type="gramEnd"/>
+        <w:t>git show HEAD</w:t>
+      </w:r>
+    </w:p>
+    <w:p>
+      <w:r>
+        <w:t>The output of this command will display everything the git log command displays for the HEAD commit, plus all the file changes that were committed.</w:t>
+      </w:r>
+    </w:p>
+    <w:p/>
+    <w:p>
+      <w:pPr>
+        <w:rPr>
+          <w:b/>
+        </w:rPr>
+      </w:pPr>
+      <w:r>
+        <w:rPr>
+          <w:b/>
+        </w:rPr>
+        <w:t>Step 8- Checking the difference in commits</w:t>
+      </w:r>
+    </w:p>
+    <w:p>
+      <w:r>
+        <w:t>**In this case we want the diff of our most recent commit, which we can refer to using the HEAD pointer.</w:t>
+      </w:r>
+    </w:p>
+    <w:p>
       <w:r>
         <w:rPr>
           <w:highlight w:val="yellow"/>
         </w:rPr>
-        <w:t xml:space="preserve"> show HEAD</w:t>
-      </w:r>
-    </w:p>
-    <w:p>
-      <w:r>
-        <w:t>The output of this command will display everything the git log command displays for the HEAD commit, plus all the file changes that were committed.</w:t>
-      </w:r>
-    </w:p>
-    <w:p/>
-    <w:p>
-      <w:pPr>
-        <w:rPr>
-          <w:b/>
-        </w:rPr>
-      </w:pPr>
-      <w:r>
-        <w:rPr>
-          <w:b/>
-        </w:rPr>
-        <w:t>Step 8- Checking the difference in commits</w:t>
-      </w:r>
-    </w:p>
-    <w:p>
-      <w:r>
-        <w:t>**In this case we want the diff of our most recent commit, which we can refer to using the HEAD pointer.</w:t>
-      </w:r>
-    </w:p>
-    <w:p>
-      <w:proofErr w:type="gramStart"/>
+        <w:t>git diff HEAD</w:t>
+      </w:r>
+    </w:p>
+    <w:p>
+      <w:r>
+        <w:t>**</w:t>
+      </w:r>
+      <w:r>
+        <w:t>To see the difference between any two commits we can use </w:t>
+      </w:r>
       <w:r>
         <w:rPr>
           <w:highlight w:val="yellow"/>
         </w:rPr>
-        <w:t>git</w:t>
-      </w:r>
-      <w:proofErr w:type="gramEnd"/>
+        <w:t>git diff</w:t>
+      </w:r>
+      <w:r>
+        <w:t> with the [commit-from]..[commit-to] syntax:</w:t>
+      </w:r>
+    </w:p>
+    <w:p>
       <w:r>
         <w:rPr>
           <w:highlight w:val="yellow"/>
         </w:rPr>
-        <w:t xml:space="preserve"> diff HEAD</w:t>
+        <w:lastRenderedPageBreak/>
+        <w:t>git diff 09bd8cc..ba25c0ff</w:t>
       </w:r>
     </w:p>
     <w:p>
@@ -1468,76 +1363,21 @@
         <w:t>**</w:t>
       </w:r>
       <w:r>
-        <w:t>To see the difference between any two commits we can use </w:t>
-      </w:r>
+        <w:t>run git diff with the --staged option to see the changes you just staged. You should see that </w:t>
+      </w:r>
+      <w:r>
+        <w:t xml:space="preserve">what </w:t>
+      </w:r>
+      <w:r>
+        <w:t> was created.</w:t>
+      </w:r>
+    </w:p>
+    <w:p>
       <w:r>
         <w:rPr>
           <w:highlight w:val="yellow"/>
         </w:rPr>
-        <w:t>git diff</w:t>
-      </w:r>
-      <w:r>
-        <w:t> with the [commit-from]</w:t>
-      </w:r>
-      <w:proofErr w:type="gramStart"/>
-      <w:r>
-        <w:t>..</w:t>
-      </w:r>
-      <w:proofErr w:type="gramEnd"/>
-      <w:r>
-        <w:t>[commit-to] syntax:</w:t>
-      </w:r>
-    </w:p>
-    <w:p>
-      <w:proofErr w:type="gramStart"/>
-      <w:r>
-        <w:rPr>
-          <w:highlight w:val="yellow"/>
-        </w:rPr>
-        <w:lastRenderedPageBreak/>
-        <w:t>git</w:t>
-      </w:r>
-      <w:proofErr w:type="gramEnd"/>
-      <w:r>
-        <w:rPr>
-          <w:highlight w:val="yellow"/>
-        </w:rPr>
-        <w:t xml:space="preserve"> diff 09bd8cc..ba25c0ff</w:t>
-      </w:r>
-    </w:p>
-    <w:p>
-      <w:r>
-        <w:t>**</w:t>
-      </w:r>
-      <w:r>
-        <w:t>run git diff with the --staged option to see the changes you just staged. You should see that </w:t>
-      </w:r>
-      <w:proofErr w:type="gramStart"/>
-      <w:r>
-        <w:t xml:space="preserve">what </w:t>
-      </w:r>
-      <w:r>
-        <w:t> was</w:t>
-      </w:r>
-      <w:proofErr w:type="gramEnd"/>
-      <w:r>
-        <w:t xml:space="preserve"> created.</w:t>
-      </w:r>
-    </w:p>
-    <w:p>
-      <w:proofErr w:type="gramStart"/>
-      <w:r>
-        <w:rPr>
-          <w:highlight w:val="yellow"/>
-        </w:rPr>
-        <w:t>git</w:t>
-      </w:r>
-      <w:proofErr w:type="gramEnd"/>
-      <w:r>
-        <w:rPr>
-          <w:highlight w:val="yellow"/>
-        </w:rPr>
-        <w:t xml:space="preserve"> diff –staged</w:t>
+        <w:t>git diff –staged</w:t>
       </w:r>
     </w:p>
     <w:p>
@@ -1599,75 +1439,37 @@
           <w:i/>
           <w:iCs/>
         </w:rPr>
-        <w:t xml:space="preserve">your </w:t>
-      </w:r>
-      <w:proofErr w:type="spellStart"/>
-      <w:r>
+        <w:t xml:space="preserve">your Github repository address. </w:t>
+      </w:r>
+    </w:p>
+    <w:p>
+      <w:pPr>
         <w:rPr>
           <w:bCs/>
           <w:i/>
           <w:iCs/>
         </w:rPr>
-        <w:t>Github</w:t>
-      </w:r>
-      <w:proofErr w:type="spellEnd"/>
+      </w:pPr>
+      <w:r>
+        <w:rPr>
+          <w:bCs/>
+          <w:iCs/>
+        </w:rPr>
+        <w:t xml:space="preserve">To have repository address we have to create account on github or any </w:t>
+      </w:r>
+      <w:r>
+        <w:rPr>
+          <w:bCs/>
+          <w:iCs/>
+        </w:rPr>
+        <w:t>vcs</w:t>
+      </w:r>
       <w:r>
         <w:rPr>
           <w:bCs/>
           <w:i/>
           <w:iCs/>
         </w:rPr>
-        <w:t xml:space="preserve"> repository address. </w:t>
-      </w:r>
-    </w:p>
-    <w:p>
-      <w:pPr>
-        <w:rPr>
-          <w:bCs/>
-          <w:i/>
-          <w:iCs/>
-        </w:rPr>
-      </w:pPr>
-      <w:r>
-        <w:rPr>
-          <w:bCs/>
-          <w:iCs/>
-        </w:rPr>
-        <w:t xml:space="preserve">To have repository address we have to create account on </w:t>
-      </w:r>
-      <w:proofErr w:type="spellStart"/>
-      <w:r>
-        <w:rPr>
-          <w:bCs/>
-          <w:iCs/>
-        </w:rPr>
-        <w:t>github</w:t>
-      </w:r>
-      <w:proofErr w:type="spellEnd"/>
-      <w:r>
-        <w:rPr>
-          <w:bCs/>
-          <w:iCs/>
-        </w:rPr>
-        <w:t xml:space="preserve"> or any </w:t>
-      </w:r>
-      <w:proofErr w:type="spellStart"/>
-      <w:proofErr w:type="gramStart"/>
-      <w:r>
-        <w:rPr>
-          <w:bCs/>
-          <w:iCs/>
-        </w:rPr>
-        <w:t>vcs</w:t>
-      </w:r>
-      <w:proofErr w:type="spellEnd"/>
-      <w:proofErr w:type="gramEnd"/>
-      <w:r>
-        <w:rPr>
-          <w:bCs/>
-          <w:i/>
-          <w:iCs/>
-        </w:rPr>
         <w:t>.</w:t>
       </w:r>
       <w:r>
@@ -1680,21 +1482,7 @@
         <w:rPr>
           <w:bCs/>
         </w:rPr>
-        <w:t xml:space="preserve"> link our local repository with the one on </w:t>
-      </w:r>
-      <w:proofErr w:type="spellStart"/>
-      <w:r>
-        <w:rPr>
-          <w:bCs/>
-        </w:rPr>
-        <w:t>GitHub</w:t>
-      </w:r>
-      <w:proofErr w:type="spellEnd"/>
-      <w:r>
-        <w:rPr>
-          <w:bCs/>
-        </w:rPr>
-        <w:t>, we execute the following line in the terminal:</w:t>
+        <w:t xml:space="preserve"> link our local repository with the one on GitHub, we execute the following line in the terminal:</w:t>
       </w:r>
     </w:p>
     <w:p>
@@ -1734,21 +1522,12 @@
         </w:rPr>
         <w:t xml:space="preserve">$ </w:t>
       </w:r>
-      <w:proofErr w:type="gramStart"/>
       <w:r>
         <w:rPr>
           <w:bCs/>
           <w:highlight w:val="yellow"/>
         </w:rPr>
-        <w:t>git</w:t>
-      </w:r>
-      <w:proofErr w:type="gramEnd"/>
-      <w:r>
-        <w:rPr>
-          <w:bCs/>
-          <w:highlight w:val="yellow"/>
-        </w:rPr>
-        <w:t xml:space="preserve"> remote add origin </w:t>
+        <w:t xml:space="preserve">git remote add origin </w:t>
       </w:r>
       <w:hyperlink r:id="rId17" w:history="1">
         <w:r>
@@ -1767,19 +1546,11 @@
           <w:bCs/>
         </w:rPr>
       </w:pPr>
-      <w:proofErr w:type="gramStart"/>
-      <w:r>
-        <w:rPr>
-          <w:bCs/>
-        </w:rPr>
-        <w:t>origin</w:t>
-      </w:r>
-      <w:proofErr w:type="gramEnd"/>
-      <w:r>
-        <w:rPr>
-          <w:bCs/>
-        </w:rPr>
-        <w:t xml:space="preserve"> is the name of our remote repository</w:t>
+      <w:r>
+        <w:rPr>
+          <w:bCs/>
+        </w:rPr>
+        <w:t>origin is the name of our remote repository</w:t>
       </w:r>
     </w:p>
     <w:p>
@@ -1992,21 +1763,12 @@
           <w:bCs/>
         </w:rPr>
       </w:pPr>
-      <w:proofErr w:type="gramStart"/>
       <w:r>
         <w:rPr>
           <w:bCs/>
           <w:highlight w:val="yellow"/>
         </w:rPr>
-        <w:t>git</w:t>
-      </w:r>
-      <w:proofErr w:type="gramEnd"/>
-      <w:r>
-        <w:rPr>
-          <w:bCs/>
-          <w:highlight w:val="yellow"/>
-        </w:rPr>
-        <w:t xml:space="preserve"> push origin master</w:t>
+        <w:t>git push origin master</w:t>
       </w:r>
     </w:p>
     <w:p>
@@ -2137,34 +1899,18 @@
     </w:p>
     <w:p>
       <w:r>
-        <w:t xml:space="preserve">At this point, people can see and browse through your remote repository on </w:t>
-      </w:r>
-      <w:proofErr w:type="spellStart"/>
-      <w:r>
-        <w:t>Github</w:t>
-      </w:r>
-      <w:proofErr w:type="spellEnd"/>
-      <w:r>
-        <w:t>. They can download it locally and have a fully working copy of your project with the git clone command:</w:t>
+        <w:t>At this point, people can see and browse through your remote repository on Github. They can download it locally and have a fully working copy of your project with the git clone command:</w:t>
       </w:r>
     </w:p>
     <w:p>
       <w:r>
         <w:t xml:space="preserve">$ </w:t>
       </w:r>
-      <w:proofErr w:type="gramStart"/>
       <w:r>
         <w:rPr>
           <w:highlight w:val="yellow"/>
         </w:rPr>
-        <w:t>git</w:t>
-      </w:r>
-      <w:proofErr w:type="gramEnd"/>
-      <w:r>
-        <w:rPr>
-          <w:highlight w:val="yellow"/>
-        </w:rPr>
-        <w:t xml:space="preserve"> clo</w:t>
+        <w:t>git clo</w:t>
       </w:r>
       <w:r>
         <w:rPr>
@@ -2232,15 +1978,7 @@
     </w:p>
     <w:p>
       <w:r>
-        <w:t xml:space="preserve">A new local repository is automatically created, with the </w:t>
-      </w:r>
-      <w:proofErr w:type="spellStart"/>
-      <w:r>
-        <w:t>github</w:t>
-      </w:r>
-      <w:proofErr w:type="spellEnd"/>
-      <w:r>
-        <w:t xml:space="preserve"> version configured as a remote.</w:t>
+        <w:t>A new local repository is automatically created, with the github version configured as a remote.</w:t>
       </w:r>
     </w:p>
     <w:p>
@@ -2344,20 +2082,12 @@
       </w:r>
     </w:p>
     <w:p>
-      <w:proofErr w:type="gramStart"/>
       <w:r>
         <w:rPr>
           <w:highlight w:val="yellow"/>
         </w:rPr>
         <w:lastRenderedPageBreak/>
-        <w:t>git</w:t>
-      </w:r>
-      <w:proofErr w:type="gramEnd"/>
-      <w:r>
-        <w:rPr>
-          <w:highlight w:val="yellow"/>
-        </w:rPr>
-        <w:t xml:space="preserve"> pull origin master</w:t>
+        <w:t>git pull origin master</w:t>
       </w:r>
     </w:p>
     <w:p>
@@ -2523,19 +2253,11 @@
       </w:r>
     </w:p>
     <w:p>
-      <w:proofErr w:type="gramStart"/>
       <w:r>
         <w:rPr>
           <w:highlight w:val="yellow"/>
         </w:rPr>
-        <w:t>git</w:t>
-      </w:r>
-      <w:proofErr w:type="gramEnd"/>
-      <w:r>
-        <w:rPr>
-          <w:highlight w:val="yellow"/>
-        </w:rPr>
-        <w:t xml:space="preserve"> branch dev1</w:t>
+        <w:t>git branch dev1</w:t>
       </w:r>
       <w:r>
         <w:sym w:font="Wingdings" w:char="F0DF"/>
@@ -2632,21 +2354,12 @@
           <w:bCs/>
         </w:rPr>
       </w:pPr>
-      <w:proofErr w:type="gramStart"/>
       <w:r>
         <w:rPr>
           <w:bCs/>
           <w:highlight w:val="yellow"/>
         </w:rPr>
-        <w:t>git</w:t>
-      </w:r>
-      <w:proofErr w:type="gramEnd"/>
-      <w:r>
-        <w:rPr>
-          <w:bCs/>
-          <w:highlight w:val="yellow"/>
-        </w:rPr>
-        <w:t xml:space="preserve"> branch</w:t>
+        <w:t>git branch</w:t>
       </w:r>
     </w:p>
     <w:p>
@@ -2723,29 +2436,31 @@
           <w:i/>
         </w:rPr>
       </w:pPr>
-      <w:r>
+    </w:p>
+    <w:p>
+      <w:pPr>
         <w:rPr>
           <w:bCs/>
           <w:i/>
         </w:rPr>
+      </w:pPr>
+      <w:bookmarkStart w:id="0" w:name="_GoBack"/>
+      <w:bookmarkEnd w:id="0"/>
+      <w:r>
+        <w:rPr>
+          <w:bCs/>
+          <w:i/>
+        </w:rPr>
+        <w:lastRenderedPageBreak/>
         <w:t>2. Switching branches - git checkout</w:t>
       </w:r>
     </w:p>
     <w:p>
-      <w:proofErr w:type="gramStart"/>
       <w:r>
         <w:rPr>
           <w:highlight w:val="yellow"/>
         </w:rPr>
-        <w:lastRenderedPageBreak/>
-        <w:t>git</w:t>
-      </w:r>
-      <w:proofErr w:type="gramEnd"/>
-      <w:r>
-        <w:rPr>
-          <w:highlight w:val="yellow"/>
-        </w:rPr>
-        <w:t xml:space="preserve"> checkout dev1</w:t>
+        <w:t>git checkout dev1</w:t>
       </w:r>
     </w:p>
     <w:p>
@@ -2826,21 +2541,7 @@
         <w:rPr>
           <w:bCs/>
         </w:rPr>
-        <w:t xml:space="preserve">Before merging new branch with master branch our dev1 branch should also </w:t>
-      </w:r>
-      <w:proofErr w:type="gramStart"/>
-      <w:r>
-        <w:rPr>
-          <w:bCs/>
-        </w:rPr>
-        <w:t>contain  some</w:t>
-      </w:r>
-      <w:proofErr w:type="gramEnd"/>
-      <w:r>
-        <w:rPr>
-          <w:bCs/>
-        </w:rPr>
-        <w:t xml:space="preserve"> file to merge so we will create some .txt or any type of files in it.</w:t>
+        <w:t>Before merging new branch with master branch our dev1 branch should also contain  some file to merge so we will create some .txt or any type of files in it.</w:t>
       </w:r>
     </w:p>
     <w:p>
@@ -2849,19 +2550,11 @@
       </w:r>
     </w:p>
     <w:p>
-      <w:proofErr w:type="gramStart"/>
       <w:r>
         <w:rPr>
           <w:highlight w:val="yellow"/>
         </w:rPr>
-        <w:t>git</w:t>
-      </w:r>
-      <w:proofErr w:type="gramEnd"/>
-      <w:r>
-        <w:rPr>
-          <w:highlight w:val="yellow"/>
-        </w:rPr>
-        <w:t xml:space="preserve"> add feature</w:t>
+        <w:t>git add feature</w:t>
       </w:r>
       <w:r>
         <w:rPr>
@@ -2923,46 +2616,30 @@
       </w:r>
     </w:p>
     <w:p>
-      <w:proofErr w:type="gramStart"/>
       <w:r>
         <w:rPr>
           <w:highlight w:val="yellow"/>
         </w:rPr>
-        <w:t>git</w:t>
-      </w:r>
-      <w:proofErr w:type="gramEnd"/>
+        <w:t>git commit -m "New feature complete."</w:t>
+      </w:r>
+    </w:p>
+    <w:p>
+      <w:r>
+        <w:t xml:space="preserve">The new feature is </w:t>
+      </w:r>
+      <w:r>
+        <w:t>complete;</w:t>
+      </w:r>
+      <w:r>
+        <w:t xml:space="preserve"> we can go back to the master branch.</w:t>
+      </w:r>
+    </w:p>
+    <w:p>
       <w:r>
         <w:rPr>
           <w:highlight w:val="yellow"/>
         </w:rPr>
-        <w:t xml:space="preserve"> commit -m "New feature complete."</w:t>
-      </w:r>
-    </w:p>
-    <w:p>
-      <w:r>
-        <w:t xml:space="preserve">The new feature is </w:t>
-      </w:r>
-      <w:r>
-        <w:t>complete;</w:t>
-      </w:r>
-      <w:r>
-        <w:t xml:space="preserve"> we can go back to the master branch.</w:t>
-      </w:r>
-    </w:p>
-    <w:p>
-      <w:proofErr w:type="gramStart"/>
-      <w:r>
-        <w:rPr>
-          <w:highlight w:val="yellow"/>
-        </w:rPr>
-        <w:t>git</w:t>
-      </w:r>
-      <w:proofErr w:type="gramEnd"/>
-      <w:r>
-        <w:rPr>
-          <w:highlight w:val="yellow"/>
-        </w:rPr>
-        <w:t xml:space="preserve"> checkout master</w:t>
+        <w:t>git checkout master</w:t>
       </w:r>
     </w:p>
     <w:p>
@@ -2997,19 +2674,11 @@
       </w:r>
     </w:p>
     <w:p>
-      <w:proofErr w:type="gramStart"/>
       <w:r>
         <w:rPr>
           <w:highlight w:val="yellow"/>
         </w:rPr>
-        <w:t>git</w:t>
-      </w:r>
-      <w:proofErr w:type="gramEnd"/>
-      <w:r>
-        <w:rPr>
-          <w:highlight w:val="yellow"/>
-        </w:rPr>
-        <w:t xml:space="preserve"> merge </w:t>
+        <w:t xml:space="preserve">git merge </w:t>
       </w:r>
       <w:r>
         <w:rPr>
@@ -3078,19 +2747,11 @@
       </w:r>
     </w:p>
     <w:p>
-      <w:proofErr w:type="gramStart"/>
       <w:r>
         <w:rPr>
           <w:highlight w:val="yellow"/>
         </w:rPr>
-        <w:t>git</w:t>
-      </w:r>
-      <w:proofErr w:type="gramEnd"/>
-      <w:r>
-        <w:rPr>
-          <w:highlight w:val="yellow"/>
-        </w:rPr>
-        <w:t xml:space="preserve"> branch -d</w:t>
+        <w:t>git branch -d</w:t>
       </w:r>
       <w:r>
         <w:rPr>
@@ -3210,31 +2871,15 @@
         <w:t>**</w:t>
       </w:r>
       <w:r>
-        <w:t xml:space="preserve">You can </w:t>
-      </w:r>
-      <w:proofErr w:type="spellStart"/>
-      <w:r>
-        <w:t>unstage</w:t>
-      </w:r>
-      <w:proofErr w:type="spellEnd"/>
-      <w:r>
-        <w:t xml:space="preserve"> files by using the git reset command. </w:t>
-      </w:r>
-    </w:p>
-    <w:p>
-      <w:proofErr w:type="gramStart"/>
+        <w:t xml:space="preserve">You can unstage files by using the git reset command. </w:t>
+      </w:r>
+    </w:p>
+    <w:p>
       <w:r>
         <w:rPr>
           <w:highlight w:val="yellow"/>
         </w:rPr>
-        <w:t>git</w:t>
-      </w:r>
-      <w:proofErr w:type="gramEnd"/>
-      <w:r>
-        <w:rPr>
-          <w:highlight w:val="yellow"/>
-        </w:rPr>
-        <w:t xml:space="preserve"> reset filename</w:t>
+        <w:t>git reset filename</w:t>
       </w:r>
     </w:p>
     <w:p/>
@@ -3245,7 +2890,6 @@
       <w:r>
         <w:t>We can </w:t>
       </w:r>
-      <w:proofErr w:type="spellStart"/>
       <w:r>
         <w:rPr>
           <w:i/>
@@ -3253,25 +2897,16 @@
         </w:rPr>
         <w:t>unstage</w:t>
       </w:r>
-      <w:proofErr w:type="spellEnd"/>
       <w:r>
         <w:t> that file from the staging area using</w:t>
       </w:r>
     </w:p>
     <w:p>
-      <w:proofErr w:type="gramStart"/>
       <w:r>
         <w:rPr>
           <w:highlight w:val="yellow"/>
         </w:rPr>
-        <w:t>git</w:t>
-      </w:r>
-      <w:proofErr w:type="gramEnd"/>
-      <w:r>
-        <w:rPr>
-          <w:highlight w:val="yellow"/>
-        </w:rPr>
-        <w:t xml:space="preserve"> reset HEAD filename</w:t>
+        <w:t>git reset HEAD filename</w:t>
       </w:r>
     </w:p>
     <w:p>
@@ -3310,41 +2945,20 @@
       </w:r>
     </w:p>
     <w:p>
-      <w:proofErr w:type="gramStart"/>
       <w:r>
         <w:rPr>
           <w:highlight w:val="yellow"/>
         </w:rPr>
-        <w:t>git</w:t>
-      </w:r>
-      <w:proofErr w:type="gramEnd"/>
-      <w:r>
-        <w:rPr>
-          <w:highlight w:val="yellow"/>
-        </w:rPr>
-        <w:t xml:space="preserve"> reset </w:t>
-      </w:r>
-      <w:proofErr w:type="spellStart"/>
-      <w:r>
-        <w:rPr>
-          <w:highlight w:val="yellow"/>
-        </w:rPr>
-        <w:t>commit_SHA</w:t>
-      </w:r>
-      <w:proofErr w:type="spellEnd"/>
+        <w:t>git reset commit_SHA</w:t>
+      </w:r>
       <w:r>
         <w:t xml:space="preserve"> </w:t>
       </w:r>
       <w:r>
         <w:sym w:font="Wingdings" w:char="F0DF"/>
       </w:r>
-      <w:proofErr w:type="spellStart"/>
-      <w:r>
-        <w:t>sha</w:t>
-      </w:r>
-      <w:proofErr w:type="spellEnd"/>
-      <w:r>
-        <w:t>-id of commit</w:t>
+      <w:r>
+        <w:t>sha-id of commit</w:t>
       </w:r>
     </w:p>
     <w:p/>
@@ -3382,62 +2996,32 @@
         <w:rPr>
           <w:highlight w:val="yellow"/>
         </w:rPr>
-        <w:t xml:space="preserve">git </w:t>
-      </w:r>
-      <w:proofErr w:type="spellStart"/>
+        <w:t>git rm</w:t>
+      </w:r>
+      <w:r>
+        <w:t> command which will not only remove the actual files from disk, but will also stage the removal of the files for us.</w:t>
+      </w:r>
+    </w:p>
+    <w:p>
+      <w:r>
+        <w:t xml:space="preserve">We can use a wildcard </w:t>
+      </w:r>
+      <w:r>
+        <w:t xml:space="preserve">to get all the </w:t>
+      </w:r>
+      <w:r>
+        <w:t>.txt files</w:t>
+      </w:r>
+      <w:r>
+        <w:t xml:space="preserve"> in one sweep:</w:t>
+      </w:r>
+    </w:p>
+    <w:p>
       <w:r>
         <w:rPr>
           <w:highlight w:val="yellow"/>
         </w:rPr>
-        <w:t>rm</w:t>
-      </w:r>
-      <w:proofErr w:type="spellEnd"/>
-      <w:r>
-        <w:t> command which will not only remove the actual files from disk, but will also stage the removal of the files for us.</w:t>
-      </w:r>
-    </w:p>
-    <w:p>
-      <w:r>
-        <w:t xml:space="preserve">We can use a wildcard </w:t>
-      </w:r>
-      <w:r>
-        <w:t xml:space="preserve">to get all the </w:t>
-      </w:r>
-      <w:r>
-        <w:t>.txt files</w:t>
-      </w:r>
-      <w:r>
-        <w:t xml:space="preserve"> in one sweep:</w:t>
-      </w:r>
-    </w:p>
-    <w:p>
-      <w:proofErr w:type="gramStart"/>
-      <w:r>
-        <w:rPr>
-          <w:highlight w:val="yellow"/>
-        </w:rPr>
-        <w:t>git</w:t>
-      </w:r>
-      <w:proofErr w:type="gramEnd"/>
-      <w:r>
-        <w:rPr>
-          <w:highlight w:val="yellow"/>
-        </w:rPr>
-        <w:t xml:space="preserve"> </w:t>
-      </w:r>
-      <w:proofErr w:type="spellStart"/>
-      <w:r>
-        <w:rPr>
-          <w:highlight w:val="yellow"/>
-        </w:rPr>
-        <w:t>rm</w:t>
-      </w:r>
-      <w:proofErr w:type="spellEnd"/>
-      <w:r>
-        <w:rPr>
-          <w:highlight w:val="yellow"/>
-        </w:rPr>
-        <w:t xml:space="preserve"> '*.txt'</w:t>
+        <w:t>git rm '*.txt'</w:t>
       </w:r>
     </w:p>
     <w:p>
@@ -3497,81 +3081,49 @@
       </w:r>
     </w:p>
     <w:p>
-      <w:proofErr w:type="gramStart"/>
       <w:r>
         <w:rPr>
           <w:highlight w:val="yellow"/>
         </w:rPr>
-        <w:t>git</w:t>
-      </w:r>
-      <w:proofErr w:type="gramEnd"/>
+        <w:t>git checkout 09bd8cc1 hello.txt</w:t>
+      </w:r>
+    </w:p>
+    <w:p>
+      <w:r>
+        <w:t xml:space="preserve">The command contains the sha-id of the commit to which we want to move and the file name.                         </w:t>
+      </w:r>
+    </w:p>
+    <w:p/>
+    <w:p>
+      <w:r>
+        <w:t>**</w:t>
+      </w:r>
+      <w:r>
+        <w:t>The newest commit can be accessed by the HEAD alias.</w:t>
+      </w:r>
+    </w:p>
+    <w:p>
       <w:r>
         <w:rPr>
           <w:highlight w:val="yellow"/>
         </w:rPr>
-        <w:t xml:space="preserve"> checkout 09bd8cc1 hello.txt</w:t>
-      </w:r>
-    </w:p>
-    <w:p>
-      <w:r>
-        <w:t xml:space="preserve">The command contains the </w:t>
-      </w:r>
-      <w:proofErr w:type="spellStart"/>
-      <w:r>
-        <w:t>sha</w:t>
-      </w:r>
-      <w:proofErr w:type="spellEnd"/>
-      <w:r>
-        <w:t xml:space="preserve">-id of the commit to which we want to move and the file name.                         </w:t>
-      </w:r>
-    </w:p>
-    <w:p/>
+        <w:t>git revert HEAD</w:t>
+      </w:r>
+    </w:p>
     <w:p>
       <w:r>
         <w:t>**</w:t>
       </w:r>
       <w:r>
-        <w:t>The newest commit can be accessed by the HEAD alias.</w:t>
-      </w:r>
-    </w:p>
-    <w:p>
-      <w:proofErr w:type="gramStart"/>
+        <w:t>For other commits it's best to use an id.</w:t>
+      </w:r>
+    </w:p>
+    <w:p>
       <w:r>
         <w:rPr>
           <w:highlight w:val="yellow"/>
         </w:rPr>
-        <w:t>git</w:t>
-      </w:r>
-      <w:proofErr w:type="gramEnd"/>
-      <w:r>
-        <w:rPr>
-          <w:highlight w:val="yellow"/>
-        </w:rPr>
-        <w:t xml:space="preserve"> revert HEAD</w:t>
-      </w:r>
-    </w:p>
-    <w:p>
-      <w:r>
-        <w:t>**</w:t>
-      </w:r>
-      <w:r>
-        <w:t>For other commits it's best to use an id.</w:t>
-      </w:r>
-    </w:p>
-    <w:p>
-      <w:proofErr w:type="gramStart"/>
-      <w:r>
-        <w:rPr>
-          <w:highlight w:val="yellow"/>
-        </w:rPr>
-        <w:t>git</w:t>
-      </w:r>
-      <w:proofErr w:type="gramEnd"/>
-      <w:r>
-        <w:rPr>
-          <w:highlight w:val="yellow"/>
-        </w:rPr>
-        <w:t xml:space="preserve"> revert b10cc123</w:t>
+        <w:t>git revert b10cc123</w:t>
       </w:r>
     </w:p>
     <w:p>
@@ -3640,36 +3192,12 @@
         <w:t>This is an</w:t>
       </w:r>
       <w:r>
-        <w:t xml:space="preserve"> example where we're trying to merge two branches called </w:t>
-      </w:r>
-      <w:proofErr w:type="spellStart"/>
-      <w:r>
-        <w:t>john_branch</w:t>
-      </w:r>
-      <w:proofErr w:type="spellEnd"/>
-      <w:r>
-        <w:t xml:space="preserve"> and </w:t>
-      </w:r>
-      <w:proofErr w:type="spellStart"/>
-      <w:r>
-        <w:t>tim_branch</w:t>
-      </w:r>
-      <w:proofErr w:type="spellEnd"/>
-      <w:r>
-        <w:t>. Both John and Tim are writing in the same file a function that displays all the elements in an array.</w:t>
-      </w:r>
-    </w:p>
-    <w:p>
-      <w:r>
-        <w:t xml:space="preserve">John is using </w:t>
-      </w:r>
-      <w:proofErr w:type="gramStart"/>
-      <w:r>
-        <w:t>a for</w:t>
-      </w:r>
-      <w:proofErr w:type="gramEnd"/>
-      <w:r>
-        <w:t xml:space="preserve"> loop:</w:t>
+        <w:t xml:space="preserve"> example where we're trying to merge two branches called john_branch and tim_branch. Both John and Tim are writing in the same file a function that displays all the elements in an array.</w:t>
+      </w:r>
+    </w:p>
+    <w:p>
+      <w:r>
+        <w:t>John is using a for loop:</w:t>
       </w:r>
     </w:p>
     <w:p>
@@ -3677,65 +3205,15 @@
         <w:shd w:val="clear" w:color="auto" w:fill="F2F2F2" w:themeFill="background1" w:themeFillShade="F2"/>
       </w:pPr>
       <w:r>
-        <w:t xml:space="preserve">// Use </w:t>
-      </w:r>
-      <w:proofErr w:type="gramStart"/>
-      <w:r>
-        <w:t>a for</w:t>
-      </w:r>
-      <w:proofErr w:type="gramEnd"/>
-      <w:r>
-        <w:t xml:space="preserve"> loop to console.log contents.</w:t>
+        <w:t>// Use a for loop to console.log contents.</w:t>
       </w:r>
     </w:p>
     <w:p>
       <w:pPr>
         <w:shd w:val="clear" w:color="auto" w:fill="F2F2F2" w:themeFill="background1" w:themeFillShade="F2"/>
       </w:pPr>
-      <w:proofErr w:type="gramStart"/>
-      <w:r>
-        <w:t>for(</w:t>
-      </w:r>
-      <w:proofErr w:type="spellStart"/>
-      <w:proofErr w:type="gramEnd"/>
-      <w:r>
-        <w:t>var</w:t>
-      </w:r>
-      <w:proofErr w:type="spellEnd"/>
-      <w:r>
-        <w:t xml:space="preserve"> </w:t>
-      </w:r>
-      <w:proofErr w:type="spellStart"/>
-      <w:r>
-        <w:t>i</w:t>
-      </w:r>
-      <w:proofErr w:type="spellEnd"/>
-      <w:r>
-        <w:t xml:space="preserve">=0; </w:t>
-      </w:r>
-      <w:proofErr w:type="spellStart"/>
-      <w:r>
-        <w:t>i</w:t>
-      </w:r>
-      <w:proofErr w:type="spellEnd"/>
-      <w:r>
-        <w:t>&lt;</w:t>
-      </w:r>
-      <w:proofErr w:type="spellStart"/>
-      <w:r>
-        <w:t>arr.length</w:t>
-      </w:r>
-      <w:proofErr w:type="spellEnd"/>
-      <w:r>
-        <w:t xml:space="preserve">; </w:t>
-      </w:r>
-      <w:proofErr w:type="spellStart"/>
-      <w:r>
-        <w:t>i</w:t>
-      </w:r>
-      <w:proofErr w:type="spellEnd"/>
-      <w:r>
-        <w:t>++) {</w:t>
+      <w:r>
+        <w:t>for(var i=0; i&lt;arr.length; i++) {</w:t>
       </w:r>
     </w:p>
     <w:p>
@@ -3743,28 +3221,7 @@
         <w:shd w:val="clear" w:color="auto" w:fill="F2F2F2" w:themeFill="background1" w:themeFillShade="F2"/>
       </w:pPr>
       <w:r>
-        <w:t xml:space="preserve">    </w:t>
-      </w:r>
-      <w:proofErr w:type="gramStart"/>
-      <w:r>
-        <w:t>console.log(</w:t>
-      </w:r>
-      <w:proofErr w:type="spellStart"/>
-      <w:proofErr w:type="gramEnd"/>
-      <w:r>
-        <w:t>arr</w:t>
-      </w:r>
-      <w:proofErr w:type="spellEnd"/>
-      <w:r>
-        <w:t>[</w:t>
-      </w:r>
-      <w:proofErr w:type="spellStart"/>
-      <w:r>
-        <w:t>i</w:t>
-      </w:r>
-      <w:proofErr w:type="spellEnd"/>
-      <w:r>
-        <w:t>]);</w:t>
+        <w:t xml:space="preserve">    console.log(arr[i]);</w:t>
       </w:r>
     </w:p>
     <w:p>
@@ -3777,15 +3234,7 @@
     </w:p>
     <w:p>
       <w:r>
-        <w:t xml:space="preserve">Tim prefers </w:t>
-      </w:r>
-      <w:proofErr w:type="spellStart"/>
-      <w:r>
-        <w:t>forEach</w:t>
-      </w:r>
-      <w:proofErr w:type="spellEnd"/>
-      <w:r>
-        <w:t>:</w:t>
+        <w:t>Tim prefers forEach:</w:t>
       </w:r>
     </w:p>
     <w:p>
@@ -3793,33 +3242,15 @@
         <w:shd w:val="clear" w:color="auto" w:fill="F2F2F2" w:themeFill="background1" w:themeFillShade="F2"/>
       </w:pPr>
       <w:r>
-        <w:t xml:space="preserve">// Use </w:t>
-      </w:r>
-      <w:proofErr w:type="spellStart"/>
-      <w:r>
-        <w:t>forEach</w:t>
-      </w:r>
-      <w:proofErr w:type="spellEnd"/>
-      <w:r>
-        <w:t xml:space="preserve"> to console.log contents.</w:t>
+        <w:t>// Use forEach to console.log contents.</w:t>
       </w:r>
     </w:p>
     <w:p>
       <w:pPr>
         <w:shd w:val="clear" w:color="auto" w:fill="F2F2F2" w:themeFill="background1" w:themeFillShade="F2"/>
       </w:pPr>
-      <w:proofErr w:type="spellStart"/>
-      <w:proofErr w:type="gramStart"/>
-      <w:r>
-        <w:t>arr.forEach</w:t>
-      </w:r>
-      <w:proofErr w:type="spellEnd"/>
-      <w:r>
-        <w:t>(</w:t>
-      </w:r>
-      <w:proofErr w:type="gramEnd"/>
-      <w:r>
-        <w:t>function(item) {</w:t>
+      <w:r>
+        <w:t>arr.forEach(function(item) {</w:t>
       </w:r>
     </w:p>
     <w:p>
@@ -3828,15 +3259,7 @@
       </w:pPr>
       <w:r>
         <w:lastRenderedPageBreak/>
-        <w:t xml:space="preserve">    </w:t>
-      </w:r>
-      <w:proofErr w:type="gramStart"/>
-      <w:r>
-        <w:t>console.log(</w:t>
-      </w:r>
-      <w:proofErr w:type="gramEnd"/>
-      <w:r>
-        <w:t>item);</w:t>
+        <w:t xml:space="preserve">    console.log(item);</w:t>
       </w:r>
     </w:p>
     <w:p>
@@ -3857,23 +3280,7 @@
         <w:shd w:val="clear" w:color="auto" w:fill="F2F2F2" w:themeFill="background1" w:themeFillShade="F2"/>
       </w:pPr>
       <w:r>
-        <w:t xml:space="preserve">$ </w:t>
-      </w:r>
-      <w:proofErr w:type="gramStart"/>
-      <w:r>
-        <w:t>git</w:t>
-      </w:r>
-      <w:proofErr w:type="gramEnd"/>
-      <w:r>
-        <w:t xml:space="preserve"> merge </w:t>
-      </w:r>
-      <w:proofErr w:type="spellStart"/>
-      <w:r>
-        <w:t>tim_branch</w:t>
-      </w:r>
-      <w:proofErr w:type="spellEnd"/>
-      <w:r>
-        <w:t xml:space="preserve"> </w:t>
+        <w:t xml:space="preserve">$ git merge tim_branch </w:t>
       </w:r>
     </w:p>
     <w:p>
@@ -3929,65 +3336,15 @@
         <w:shd w:val="clear" w:color="auto" w:fill="F2F2F2" w:themeFill="background1" w:themeFillShade="F2"/>
       </w:pPr>
       <w:r>
-        <w:t xml:space="preserve">// Use </w:t>
-      </w:r>
-      <w:proofErr w:type="gramStart"/>
-      <w:r>
-        <w:t>a for</w:t>
-      </w:r>
-      <w:proofErr w:type="gramEnd"/>
-      <w:r>
-        <w:t xml:space="preserve"> loop to console.log contents.</w:t>
+        <w:t>// Use a for loop to console.log contents.</w:t>
       </w:r>
     </w:p>
     <w:p>
       <w:pPr>
         <w:shd w:val="clear" w:color="auto" w:fill="F2F2F2" w:themeFill="background1" w:themeFillShade="F2"/>
       </w:pPr>
-      <w:proofErr w:type="gramStart"/>
-      <w:r>
-        <w:t>for(</w:t>
-      </w:r>
-      <w:proofErr w:type="spellStart"/>
-      <w:proofErr w:type="gramEnd"/>
-      <w:r>
-        <w:t>var</w:t>
-      </w:r>
-      <w:proofErr w:type="spellEnd"/>
-      <w:r>
-        <w:t xml:space="preserve"> </w:t>
-      </w:r>
-      <w:proofErr w:type="spellStart"/>
-      <w:r>
-        <w:t>i</w:t>
-      </w:r>
-      <w:proofErr w:type="spellEnd"/>
-      <w:r>
-        <w:t xml:space="preserve">=0; </w:t>
-      </w:r>
-      <w:proofErr w:type="spellStart"/>
-      <w:r>
-        <w:t>i</w:t>
-      </w:r>
-      <w:proofErr w:type="spellEnd"/>
-      <w:r>
-        <w:t>&lt;</w:t>
-      </w:r>
-      <w:proofErr w:type="spellStart"/>
-      <w:r>
-        <w:t>arr.length</w:t>
-      </w:r>
-      <w:proofErr w:type="spellEnd"/>
-      <w:r>
-        <w:t xml:space="preserve">; </w:t>
-      </w:r>
-      <w:proofErr w:type="spellStart"/>
-      <w:r>
-        <w:t>i</w:t>
-      </w:r>
-      <w:proofErr w:type="spellEnd"/>
-      <w:r>
-        <w:t>++) {</w:t>
+      <w:r>
+        <w:t>for(var i=0; i&lt;arr.length; i++) {</w:t>
       </w:r>
     </w:p>
     <w:p>
@@ -3995,28 +3352,7 @@
         <w:shd w:val="clear" w:color="auto" w:fill="F2F2F2" w:themeFill="background1" w:themeFillShade="F2"/>
       </w:pPr>
       <w:r>
-        <w:t xml:space="preserve">    </w:t>
-      </w:r>
-      <w:proofErr w:type="gramStart"/>
-      <w:r>
-        <w:t>console.log(</w:t>
-      </w:r>
-      <w:proofErr w:type="spellStart"/>
-      <w:proofErr w:type="gramEnd"/>
-      <w:r>
-        <w:t>arr</w:t>
-      </w:r>
-      <w:proofErr w:type="spellEnd"/>
-      <w:r>
-        <w:t>[</w:t>
-      </w:r>
-      <w:proofErr w:type="spellStart"/>
-      <w:r>
-        <w:t>i</w:t>
-      </w:r>
-      <w:proofErr w:type="spellEnd"/>
-      <w:r>
-        <w:t>]);</w:t>
+        <w:t xml:space="preserve">    console.log(arr[i]);</w:t>
       </w:r>
     </w:p>
     <w:p>
@@ -4040,33 +3376,15 @@
         <w:shd w:val="clear" w:color="auto" w:fill="F2F2F2" w:themeFill="background1" w:themeFillShade="F2"/>
       </w:pPr>
       <w:r>
-        <w:t xml:space="preserve">// Use </w:t>
-      </w:r>
-      <w:proofErr w:type="spellStart"/>
-      <w:r>
-        <w:t>forEach</w:t>
-      </w:r>
-      <w:proofErr w:type="spellEnd"/>
-      <w:r>
-        <w:t xml:space="preserve"> to console.log contents.</w:t>
+        <w:t>// Use forEach to console.log contents.</w:t>
       </w:r>
     </w:p>
     <w:p>
       <w:pPr>
         <w:shd w:val="clear" w:color="auto" w:fill="F2F2F2" w:themeFill="background1" w:themeFillShade="F2"/>
       </w:pPr>
-      <w:proofErr w:type="spellStart"/>
-      <w:proofErr w:type="gramStart"/>
-      <w:r>
-        <w:t>arr.forEach</w:t>
-      </w:r>
-      <w:proofErr w:type="spellEnd"/>
-      <w:r>
-        <w:t>(</w:t>
-      </w:r>
-      <w:proofErr w:type="gramEnd"/>
-      <w:r>
-        <w:t>function(item) {</w:t>
+      <w:r>
+        <w:t>arr.forEach(function(item) {</w:t>
       </w:r>
     </w:p>
     <w:p>
@@ -4074,15 +3392,7 @@
         <w:shd w:val="clear" w:color="auto" w:fill="F2F2F2" w:themeFill="background1" w:themeFillShade="F2"/>
       </w:pPr>
       <w:r>
-        <w:t xml:space="preserve">    </w:t>
-      </w:r>
-      <w:proofErr w:type="gramStart"/>
-      <w:r>
-        <w:t>console.log(</w:t>
-      </w:r>
-      <w:proofErr w:type="gramEnd"/>
-      <w:r>
-        <w:t>item);</w:t>
+        <w:t xml:space="preserve">    console.log(item);</w:t>
       </w:r>
     </w:p>
     <w:p>
@@ -4138,38 +3448,15 @@
       </w:pPr>
       <w:r>
         <w:lastRenderedPageBreak/>
-        <w:t xml:space="preserve">// Use </w:t>
-      </w:r>
-      <w:proofErr w:type="spellStart"/>
-      <w:proofErr w:type="gramStart"/>
-      <w:r>
-        <w:t>Array.toString</w:t>
-      </w:r>
-      <w:proofErr w:type="spellEnd"/>
-      <w:r>
-        <w:t>(</w:t>
-      </w:r>
-      <w:proofErr w:type="gramEnd"/>
-      <w:r>
-        <w:t>) to console.log contents.</w:t>
+        <w:t>// Use Array.toString() to console.log contents.</w:t>
       </w:r>
     </w:p>
     <w:p>
       <w:pPr>
         <w:shd w:val="clear" w:color="auto" w:fill="F2F2F2" w:themeFill="background1" w:themeFillShade="F2"/>
       </w:pPr>
-      <w:proofErr w:type="gramStart"/>
-      <w:r>
-        <w:t>console.log(</w:t>
-      </w:r>
-      <w:proofErr w:type="spellStart"/>
-      <w:proofErr w:type="gramEnd"/>
-      <w:r>
-        <w:t>arr.toString</w:t>
-      </w:r>
-      <w:proofErr w:type="spellEnd"/>
-      <w:r>
-        <w:t>());</w:t>
+      <w:r>
+        <w:t>console.log(arr.toString());</w:t>
       </w:r>
     </w:p>
     <w:p/>
@@ -4185,67 +3472,46 @@
           <w:highlight w:val="yellow"/>
         </w:rPr>
       </w:pPr>
-      <w:proofErr w:type="gramStart"/>
       <w:r>
         <w:rPr>
           <w:highlight w:val="yellow"/>
         </w:rPr>
-        <w:t>git</w:t>
-      </w:r>
-      <w:proofErr w:type="gramEnd"/>
+        <w:t xml:space="preserve">git add </w:t>
+      </w:r>
       <w:r>
         <w:rPr>
           <w:highlight w:val="yellow"/>
         </w:rPr>
-        <w:t xml:space="preserve"> add </w:t>
+        <w:t>–</w:t>
       </w:r>
       <w:r>
         <w:rPr>
           <w:highlight w:val="yellow"/>
         </w:rPr>
-        <w:t>–</w:t>
-      </w:r>
+        <w:t>A</w:t>
+      </w:r>
+      <w:r>
+        <w:sym w:font="Wingdings" w:char="F0DF"/>
+      </w:r>
+      <w:r>
+        <w:t xml:space="preserve"> this add all the files to the staging area</w:t>
+      </w:r>
+    </w:p>
+    <w:p>
       <w:r>
         <w:rPr>
           <w:highlight w:val="yellow"/>
         </w:rPr>
-        <w:t>A</w:t>
+        <w:t>git commit -m "Array printing conflict resolved."</w:t>
+      </w:r>
+      <w:r>
+        <w:t xml:space="preserve">  </w:t>
       </w:r>
       <w:r>
         <w:sym w:font="Wingdings" w:char="F0DF"/>
       </w:r>
       <w:r>
-        <w:t xml:space="preserve"> this add all the files to the staging area</w:t>
-      </w:r>
-    </w:p>
-    <w:p>
-      <w:proofErr w:type="gramStart"/>
-      <w:r>
-        <w:rPr>
-          <w:highlight w:val="yellow"/>
-        </w:rPr>
-        <w:t>git</w:t>
-      </w:r>
-      <w:proofErr w:type="gramEnd"/>
-      <w:r>
-        <w:rPr>
-          <w:highlight w:val="yellow"/>
-        </w:rPr>
-        <w:t xml:space="preserve"> commit -m "Array printing conflict resolved."</w:t>
-      </w:r>
-      <w:r>
-        <w:t xml:space="preserve">  </w:t>
-      </w:r>
-      <w:r>
-        <w:sym w:font="Wingdings" w:char="F0DF"/>
-      </w:r>
-      <w:proofErr w:type="gramStart"/>
-      <w:r>
-        <w:t>committing</w:t>
-      </w:r>
-      <w:proofErr w:type="gramEnd"/>
-      <w:r>
-        <w:t xml:space="preserve"> with proper info</w:t>
+        <w:t>committing with proper info</w:t>
       </w:r>
     </w:p>
     <w:p/>
@@ -4268,17 +3534,8 @@
           <w:b/>
           <w:bCs/>
         </w:rPr>
-        <w:t xml:space="preserve"> Setting up .</w:t>
-      </w:r>
-      <w:proofErr w:type="spellStart"/>
-      <w:r>
-        <w:rPr>
-          <w:b/>
-          <w:bCs/>
-        </w:rPr>
-        <w:t>gitignore</w:t>
-      </w:r>
-      <w:proofErr w:type="spellEnd"/>
+        <w:t xml:space="preserve"> Setting up .gitignore</w:t>
+      </w:r>
     </w:p>
     <w:p>
       <w:r>
@@ -4289,17 +3546,8 @@
           <w:i/>
           <w:iCs/>
         </w:rPr>
-        <w:t>.</w:t>
-      </w:r>
-      <w:proofErr w:type="spellStart"/>
-      <w:r>
-        <w:rPr>
-          <w:i/>
-          <w:iCs/>
-        </w:rPr>
-        <w:t>gitignore</w:t>
-      </w:r>
-      <w:proofErr w:type="spellEnd"/>
+        <w:t>.gitignore</w:t>
+      </w:r>
       <w:r>
         <w:t> file:</w:t>
       </w:r>
@@ -4312,15 +3560,7 @@
         </w:numPr>
       </w:pPr>
       <w:r>
-        <w:t>Manually create a text file called .</w:t>
-      </w:r>
-      <w:proofErr w:type="spellStart"/>
-      <w:r>
-        <w:t>gitignore</w:t>
-      </w:r>
-      <w:proofErr w:type="spellEnd"/>
-      <w:r>
-        <w:t xml:space="preserve"> and save it in your project's directory.</w:t>
+        <w:t>Manually create a text file called .gitignore and save it in your project's directory.</w:t>
       </w:r>
     </w:p>
     <w:p>
@@ -4342,15 +3582,7 @@
         </w:numPr>
       </w:pPr>
       <w:r>
-        <w:t>The .</w:t>
-      </w:r>
-      <w:proofErr w:type="spellStart"/>
-      <w:r>
-        <w:t>gitignore</w:t>
-      </w:r>
-      <w:proofErr w:type="spellEnd"/>
-      <w:r>
-        <w:t xml:space="preserve"> itself has to be added, committed and pushed, as it is just like any other file in the project.</w:t>
+        <w:t>The .gitignore itself has to be added, committed and pushed, as it is just like any other file in the project.</w:t>
       </w:r>
     </w:p>
     <w:p>
@@ -4388,15 +3620,7 @@
         </w:numPr>
       </w:pPr>
       <w:r>
-        <w:t xml:space="preserve">the </w:t>
-      </w:r>
-      <w:proofErr w:type="spellStart"/>
-      <w:r>
-        <w:t>node_modules</w:t>
-      </w:r>
-      <w:proofErr w:type="spellEnd"/>
-      <w:r>
-        <w:t xml:space="preserve"> folder in node.js projects</w:t>
+        <w:t>the node_modules folder in node.js projects</w:t>
       </w:r>
     </w:p>
     <w:p>
@@ -4407,21 +3631,8 @@
         </w:numPr>
       </w:pPr>
       <w:r>
-        <w:t xml:space="preserve">folders created by IDEs like </w:t>
-      </w:r>
-      <w:proofErr w:type="spellStart"/>
-      <w:r>
-        <w:t>Netbeans</w:t>
-      </w:r>
-      <w:proofErr w:type="spellEnd"/>
-      <w:r>
-        <w:t xml:space="preserve"> and </w:t>
-      </w:r>
-      <w:proofErr w:type="spellStart"/>
-      <w:r>
-        <w:t>IntelliJ</w:t>
-      </w:r>
-      <w:proofErr w:type="spellEnd"/>
+        <w:t>folders created by IDEs like Netbeans and IntelliJ</w:t>
+      </w:r>
     </w:p>
     <w:p>
       <w:pPr>
@@ -4438,15 +3649,7 @@
     <w:p/>
     <w:p>
       <w:r>
-        <w:t>A .</w:t>
-      </w:r>
-      <w:proofErr w:type="spellStart"/>
-      <w:r>
-        <w:t>gitignore</w:t>
-      </w:r>
-      <w:proofErr w:type="spellEnd"/>
-      <w:r>
-        <w:t xml:space="preserve"> banning all of the above will look like this:</w:t>
+        <w:t>A .gitignore banning all of the above will look like this:</w:t>
       </w:r>
     </w:p>
     <w:p>
@@ -4461,27 +3664,17 @@
       <w:pPr>
         <w:shd w:val="clear" w:color="auto" w:fill="F2F2F2" w:themeFill="background1" w:themeFillShade="F2"/>
       </w:pPr>
-      <w:proofErr w:type="gramStart"/>
-      <w:r>
-        <w:t>build</w:t>
-      </w:r>
-      <w:proofErr w:type="gramEnd"/>
-      <w:r>
-        <w:t>/</w:t>
+      <w:r>
+        <w:t>build/</w:t>
       </w:r>
     </w:p>
     <w:p>
       <w:pPr>
         <w:shd w:val="clear" w:color="auto" w:fill="F2F2F2" w:themeFill="background1" w:themeFillShade="F2"/>
       </w:pPr>
-      <w:proofErr w:type="spellStart"/>
       <w:r>
         <w:lastRenderedPageBreak/>
-        <w:t>node_modules</w:t>
-      </w:r>
-      <w:proofErr w:type="spellEnd"/>
-      <w:r>
-        <w:t>/</w:t>
+        <w:t>node_modules/</w:t>
       </w:r>
     </w:p>
     <w:p>

</xml_diff>

<commit_message>
Some file changes including borders and templates
</commit_message>
<xml_diff>
--- a/git.docx
+++ b/git.docx
@@ -4,10 +4,17 @@
   <w:body>
     <w:p>
       <w:pPr>
-        <w:rPr>
-          <w:b/>
-          <w:sz w:val="32"/>
-          <w:szCs w:val="32"/>
+        <w:pBdr>
+          <w:top w:val="single" w:sz="4" w:space="1" w:color="auto"/>
+          <w:left w:val="single" w:sz="4" w:space="4" w:color="auto"/>
+          <w:bottom w:val="single" w:sz="4" w:space="1" w:color="auto"/>
+          <w:right w:val="single" w:sz="4" w:space="4" w:color="auto"/>
+        </w:pBdr>
+        <w:shd w:val="clear" w:color="auto" w:fill="C0504D" w:themeFill="accent2"/>
+        <w:rPr>
+          <w:b/>
+          <w:sz w:val="48"/>
+          <w:szCs w:val="48"/>
         </w:rPr>
       </w:pPr>
       <w:r>
@@ -37,55 +44,51 @@
       <w:r>
         <w:rPr>
           <w:b/>
-          <w:sz w:val="32"/>
-          <w:szCs w:val="32"/>
-        </w:rPr>
-        <w:t>GIT</w:t>
-      </w:r>
-      <w:r>
-        <w:rPr>
-          <w:b/>
-          <w:sz w:val="32"/>
-          <w:szCs w:val="32"/>
-        </w:rPr>
-        <w:t xml:space="preserve"> </w:t>
-      </w:r>
-      <w:r>
-        <w:rPr>
-          <w:b/>
-          <w:sz w:val="32"/>
-          <w:szCs w:val="32"/>
-        </w:rPr>
-        <w:t>(version control)</w:t>
-      </w:r>
-    </w:p>
-    <w:p>
-      <w:pPr>
-        <w:rPr>
-          <w:b/>
-        </w:rPr>
-      </w:pPr>
-      <w:r>
-        <w:rPr>
-          <w:b/>
+          <w:sz w:val="48"/>
+          <w:szCs w:val="48"/>
+        </w:rPr>
+        <w:t>GIT (version control)</w:t>
+      </w:r>
+    </w:p>
+    <w:p>
+      <w:pPr>
+        <w:rPr>
+          <w:b/>
+        </w:rPr>
+      </w:pPr>
+    </w:p>
+    <w:p>
+      <w:pPr>
+        <w:shd w:val="clear" w:color="auto" w:fill="F2DBDB" w:themeFill="accent2" w:themeFillTint="33"/>
+        <w:rPr>
+          <w:b/>
+          <w:sz w:val="24"/>
+          <w:szCs w:val="24"/>
+        </w:rPr>
+      </w:pPr>
+      <w:r>
+        <w:rPr>
+          <w:b/>
+          <w:sz w:val="24"/>
+          <w:szCs w:val="24"/>
         </w:rPr>
         <w:t xml:space="preserve">Step 1- </w:t>
       </w:r>
       <w:r>
         <w:rPr>
           <w:b/>
+          <w:sz w:val="24"/>
+          <w:szCs w:val="24"/>
         </w:rPr>
         <w:t>Configuring Git</w:t>
       </w:r>
     </w:p>
     <w:p>
       <w:pPr>
-        <w:pStyle w:val="NormalWeb"/>
-        <w:shd w:val="clear" w:color="auto" w:fill="FFFFFF"/>
-        <w:spacing w:before="240" w:beforeAutospacing="0" w:after="360" w:afterAutospacing="0"/>
-        <w:textAlignment w:val="baseline"/>
-        <w:rPr>
-          <w:rFonts w:asciiTheme="minorHAnsi" w:hAnsiTheme="minorHAnsi" w:cs="Arial"/>
+        <w:rPr>
+          <w:b/>
+          <w:sz w:val="24"/>
+          <w:szCs w:val="24"/>
         </w:rPr>
       </w:pPr>
     </w:p>
@@ -260,7 +263,7 @@
           <w:noProof/>
         </w:rPr>
         <w:drawing>
-          <wp:inline distT="0" distB="0" distL="0" distR="0" wp14:anchorId="509A6C73" wp14:editId="4F3F4EFE">
+          <wp:inline distT="0" distB="0" distL="0" distR="0" wp14:anchorId="45E05D24" wp14:editId="4B61FE07">
             <wp:extent cx="5276850" cy="885825"/>
             <wp:effectExtent l="0" t="0" r="0" b="9525"/>
             <wp:docPr id="3" name="Picture 3"/>
@@ -312,6 +315,7 @@
     </w:p>
     <w:p>
       <w:pPr>
+        <w:shd w:val="clear" w:color="auto" w:fill="F2DBDB" w:themeFill="accent2" w:themeFillTint="33"/>
         <w:rPr>
           <w:b/>
         </w:rPr>
@@ -346,7 +350,7 @@
           <w:noProof/>
         </w:rPr>
         <w:drawing>
-          <wp:inline distT="0" distB="0" distL="0" distR="0" wp14:anchorId="32CE0E0C" wp14:editId="25FDB395">
+          <wp:inline distT="0" distB="0" distL="0" distR="0" wp14:anchorId="095B251E" wp14:editId="08ABA9D2">
             <wp:extent cx="5275425" cy="904875"/>
             <wp:effectExtent l="0" t="0" r="1905" b="0"/>
             <wp:docPr id="1" name="Picture 1"/>
@@ -402,13 +406,16 @@
         </w:numPr>
       </w:pPr>
       <w:r>
-        <w:t xml:space="preserve">Execute the command – </w:t>
+        <w:t xml:space="preserve">Execute the command </w:t>
+      </w:r>
+      <w:r>
+        <w:t>– git</w:t>
       </w:r>
       <w:r>
         <w:rPr>
           <w:highlight w:val="yellow"/>
         </w:rPr>
-        <w:t>git init</w:t>
+        <w:t xml:space="preserve"> init</w:t>
       </w:r>
       <w:r>
         <w:t xml:space="preserve">   (</w:t>
@@ -431,7 +438,7 @@
           <w:noProof/>
         </w:rPr>
         <w:drawing>
-          <wp:inline distT="0" distB="0" distL="0" distR="0" wp14:anchorId="0E5825C1" wp14:editId="66AD099E">
+          <wp:inline distT="0" distB="0" distL="0" distR="0" wp14:anchorId="3C9EA06D" wp14:editId="2C7D45D9">
             <wp:extent cx="5620535" cy="647790"/>
             <wp:effectExtent l="0" t="0" r="0" b="0"/>
             <wp:docPr id="4" name="Picture 4"/>
@@ -474,6 +481,13 @@
       </w:r>
     </w:p>
     <w:p>
+      <w:pPr>
+        <w:pStyle w:val="ListParagraph"/>
+        <w:numPr>
+          <w:ilvl w:val="0"/>
+          <w:numId w:val="1"/>
+        </w:numPr>
+      </w:pPr>
       <w:r>
         <w:t>Now our git repository has been successfully created but is still empty.</w:t>
       </w:r>
@@ -482,6 +496,7 @@
     <w:p/>
     <w:p>
       <w:pPr>
+        <w:shd w:val="clear" w:color="auto" w:fill="F2DBDB" w:themeFill="accent2" w:themeFillTint="33"/>
         <w:rPr>
           <w:b/>
         </w:rPr>
@@ -494,9 +509,15 @@
       </w:r>
     </w:p>
     <w:p>
-      <w:r>
-        <w:lastRenderedPageBreak/>
-        <w:t>-</w:t>
+      <w:pPr>
+        <w:pStyle w:val="ListParagraph"/>
+        <w:numPr>
+          <w:ilvl w:val="0"/>
+          <w:numId w:val="1"/>
+        </w:numPr>
+      </w:pPr>
+      <w:r>
+        <w:t xml:space="preserve">It </w:t>
       </w:r>
       <w:r>
         <w:t>returns information about the current state of the repository</w:t>
@@ -506,6 +527,18 @@
       </w:r>
     </w:p>
     <w:p>
+      <w:pPr>
+        <w:pStyle w:val="ListParagraph"/>
+      </w:pPr>
+    </w:p>
+    <w:p>
+      <w:pPr>
+        <w:pStyle w:val="ListParagraph"/>
+        <w:numPr>
+          <w:ilvl w:val="0"/>
+          <w:numId w:val="1"/>
+        </w:numPr>
+      </w:pPr>
       <w:r>
         <w:t xml:space="preserve">Execute this command – </w:t>
       </w:r>
@@ -520,12 +553,22 @@
       </w:r>
     </w:p>
     <w:p>
+      <w:pPr>
+        <w:pStyle w:val="ListParagraph"/>
+      </w:pPr>
+    </w:p>
+    <w:p>
+      <w:pPr>
+        <w:pStyle w:val="ListParagraph"/>
+      </w:pPr>
+    </w:p>
+    <w:p>
       <w:r>
         <w:rPr>
           <w:noProof/>
         </w:rPr>
         <w:drawing>
-          <wp:inline distT="0" distB="0" distL="0" distR="0" wp14:anchorId="318BCE85" wp14:editId="5B7E802F">
+          <wp:inline distT="0" distB="0" distL="0" distR="0" wp14:anchorId="5CED5DE9" wp14:editId="1938A9CF">
             <wp:extent cx="5124450" cy="1012873"/>
             <wp:effectExtent l="0" t="0" r="0" b="0"/>
             <wp:docPr id="5" name="Picture 5"/>
@@ -570,6 +613,7 @@
     <w:p/>
     <w:p>
       <w:pPr>
+        <w:shd w:val="clear" w:color="auto" w:fill="F2DBDB" w:themeFill="accent2" w:themeFillTint="33"/>
         <w:rPr>
           <w:b/>
         </w:rPr>
@@ -600,7 +644,10 @@
         </w:rPr>
       </w:pPr>
       <w:r>
-        <w:t>This is done to have hands-on-experience.</w:t>
+        <w:t>** This is done to just for practicing</w:t>
+      </w:r>
+      <w:r>
+        <w:t>.</w:t>
       </w:r>
       <w:r>
         <w:rPr>
@@ -611,6 +658,11 @@
     </w:p>
     <w:p>
       <w:pPr>
+        <w:pStyle w:val="ListParagraph"/>
+        <w:numPr>
+          <w:ilvl w:val="0"/>
+          <w:numId w:val="1"/>
+        </w:numPr>
         <w:rPr>
           <w:noProof/>
         </w:rPr>
@@ -628,7 +680,7 @@
           <w:noProof/>
         </w:rPr>
         <w:drawing>
-          <wp:inline distT="0" distB="0" distL="0" distR="0" wp14:anchorId="26E1EF61" wp14:editId="44A91602">
+          <wp:inline distT="0" distB="0" distL="0" distR="0" wp14:anchorId="2DD72ED6" wp14:editId="332C89E8">
             <wp:extent cx="5363324" cy="1838582"/>
             <wp:effectExtent l="0" t="0" r="0" b="9525"/>
             <wp:docPr id="6" name="Picture 6"/>
@@ -670,7 +722,11 @@
         </w:drawing>
       </w:r>
     </w:p>
-    <w:p>
+    <w:p/>
+    <w:p>
+      <w:r>
+        <w:t>**</w:t>
+      </w:r>
       <w:r>
         <w:t>Untracked means that the file is new and Git doesn’t know yet those if it should keep track of changes happening to the file or just ignore. To acknowledge the new file we need to stage it.</w:t>
       </w:r>
@@ -688,10 +744,26 @@
           <w:b/>
         </w:rPr>
       </w:pPr>
-      <w:r>
-        <w:rPr>
-          <w:b/>
-        </w:rPr>
+    </w:p>
+    <w:p>
+      <w:pPr>
+        <w:rPr>
+          <w:b/>
+        </w:rPr>
+      </w:pPr>
+    </w:p>
+    <w:p>
+      <w:pPr>
+        <w:shd w:val="clear" w:color="auto" w:fill="F2DBDB" w:themeFill="accent2" w:themeFillTint="33"/>
+        <w:rPr>
+          <w:b/>
+        </w:rPr>
+      </w:pPr>
+      <w:r>
+        <w:rPr>
+          <w:b/>
+        </w:rPr>
+        <w:lastRenderedPageBreak/>
         <w:t>Step 5</w:t>
       </w:r>
       <w:r>
@@ -702,6 +774,13 @@
       </w:r>
     </w:p>
     <w:p>
+      <w:pPr>
+        <w:pStyle w:val="ListParagraph"/>
+        <w:numPr>
+          <w:ilvl w:val="0"/>
+          <w:numId w:val="1"/>
+        </w:numPr>
+      </w:pPr>
       <w:r>
         <w:t>This is done to add files to the staging area so Git can track changes made into the file</w:t>
       </w:r>
@@ -710,6 +789,13 @@
       </w:r>
     </w:p>
     <w:p>
+      <w:pPr>
+        <w:pStyle w:val="ListParagraph"/>
+        <w:numPr>
+          <w:ilvl w:val="0"/>
+          <w:numId w:val="1"/>
+        </w:numPr>
+      </w:pPr>
       <w:r>
         <w:t xml:space="preserve">Execute the command to stag the file:  </w:t>
       </w:r>
@@ -726,7 +812,7 @@
           <w:noProof/>
         </w:rPr>
         <w:drawing>
-          <wp:inline distT="0" distB="0" distL="0" distR="0">
+          <wp:inline distT="0" distB="0" distL="0" distR="0" wp14:anchorId="4EB34BAB" wp14:editId="4F6AB669">
             <wp:extent cx="5820588" cy="352474"/>
             <wp:effectExtent l="0" t="0" r="8890" b="9525"/>
             <wp:docPr id="7" name="Picture 7"/>
@@ -769,15 +855,7 @@
       </w:r>
     </w:p>
     <w:p>
-      <w:r>
-        <w:t>**Git_training.docx is my filename.</w:t>
-      </w:r>
-    </w:p>
-    <w:p>
-      <w:pPr>
-        <w:shd w:val="clear" w:color="auto" w:fill="FFFFFF"/>
-        <w:spacing w:before="240" w:after="360" w:line="240" w:lineRule="auto"/>
-        <w:textAlignment w:val="baseline"/>
+      <w:pPr>
         <w:rPr>
           <w:rFonts w:ascii="Arial" w:eastAsia="Times New Roman" w:hAnsi="Arial" w:cs="Arial"/>
           <w:color w:val="3E454C"/>
@@ -785,6 +863,9 @@
           <w:szCs w:val="23"/>
         </w:rPr>
       </w:pPr>
+      <w:r>
+        <w:t>**Git_training.docx is my filename.</w:t>
+      </w:r>
     </w:p>
     <w:p>
       <w:pPr>
@@ -792,75 +873,32 @@
         <w:spacing w:before="240" w:after="360" w:line="240" w:lineRule="auto"/>
         <w:textAlignment w:val="baseline"/>
         <w:rPr>
-          <w:rFonts w:ascii="Arial" w:eastAsia="Times New Roman" w:hAnsi="Arial" w:cs="Arial"/>
-          <w:color w:val="3E454C"/>
-          <w:sz w:val="23"/>
-          <w:szCs w:val="23"/>
-        </w:rPr>
-      </w:pPr>
-    </w:p>
-    <w:p>
-      <w:pPr>
-        <w:shd w:val="clear" w:color="auto" w:fill="FFFFFF"/>
+          <w:rFonts w:eastAsia="Times New Roman" w:cs="Arial"/>
+        </w:rPr>
+      </w:pPr>
+      <w:r>
+        <w:rPr>
+          <w:rFonts w:eastAsia="Times New Roman" w:cs="Arial"/>
+        </w:rPr>
+        <w:t>**</w:t>
+      </w:r>
+      <w:r>
+        <w:rPr>
+          <w:rFonts w:eastAsia="Times New Roman" w:cs="Arial"/>
+        </w:rPr>
+        <w:t>If we want to add everything in the directory, we can use:</w:t>
+      </w:r>
+    </w:p>
+    <w:p>
+      <w:pPr>
+        <w:shd w:val="clear" w:color="auto" w:fill="F2F2F2" w:themeFill="background1" w:themeFillShade="F2"/>
         <w:spacing w:before="240" w:after="360" w:line="240" w:lineRule="auto"/>
         <w:textAlignment w:val="baseline"/>
         <w:rPr>
-          <w:rFonts w:ascii="Arial" w:eastAsia="Times New Roman" w:hAnsi="Arial" w:cs="Arial"/>
-          <w:color w:val="3E454C"/>
-          <w:sz w:val="23"/>
-          <w:szCs w:val="23"/>
-        </w:rPr>
-      </w:pPr>
-    </w:p>
-    <w:p>
-      <w:pPr>
-        <w:shd w:val="clear" w:color="auto" w:fill="FFFFFF"/>
-        <w:spacing w:before="240" w:after="360" w:line="240" w:lineRule="auto"/>
-        <w:textAlignment w:val="baseline"/>
-        <w:rPr>
-          <w:rFonts w:ascii="Arial" w:eastAsia="Times New Roman" w:hAnsi="Arial" w:cs="Arial"/>
-          <w:color w:val="3E454C"/>
-          <w:sz w:val="23"/>
-          <w:szCs w:val="23"/>
-        </w:rPr>
-      </w:pPr>
-      <w:r>
-        <w:rPr>
-          <w:rFonts w:ascii="Arial" w:eastAsia="Times New Roman" w:hAnsi="Arial" w:cs="Arial"/>
-          <w:color w:val="3E454C"/>
-          <w:sz w:val="23"/>
-          <w:szCs w:val="23"/>
-        </w:rPr>
-        <w:t>In our case we have only one file so let's add that:</w:t>
-      </w:r>
-    </w:p>
-    <w:p>
-      <w:pPr>
-        <w:pBdr>
-          <w:left w:val="single" w:sz="6" w:space="11" w:color="AEC8DA"/>
-        </w:pBdr>
-        <w:shd w:val="clear" w:color="auto" w:fill="FAFAFA"/>
-        <w:tabs>
-          <w:tab w:val="left" w:pos="916"/>
-          <w:tab w:val="left" w:pos="1832"/>
-          <w:tab w:val="left" w:pos="2748"/>
-          <w:tab w:val="left" w:pos="3664"/>
-          <w:tab w:val="left" w:pos="4580"/>
-          <w:tab w:val="left" w:pos="5496"/>
-          <w:tab w:val="left" w:pos="6412"/>
-          <w:tab w:val="left" w:pos="7328"/>
-          <w:tab w:val="left" w:pos="8244"/>
-          <w:tab w:val="left" w:pos="9160"/>
-          <w:tab w:val="left" w:pos="10076"/>
-          <w:tab w:val="left" w:pos="10992"/>
-          <w:tab w:val="left" w:pos="11908"/>
-          <w:tab w:val="left" w:pos="12824"/>
-          <w:tab w:val="left" w:pos="13740"/>
-          <w:tab w:val="left" w:pos="14656"/>
-        </w:tabs>
-        <w:wordWrap w:val="0"/>
-        <w:spacing w:after="0" w:line="240" w:lineRule="auto"/>
-        <w:textAlignment w:val="baseline"/>
+          <w:rFonts w:eastAsia="Times New Roman" w:cs="Arial"/>
+        </w:rPr>
+      </w:pPr>
+      <w:r>
         <w:rPr>
           <w:rFonts w:ascii="Courier New" w:eastAsia="Times New Roman" w:hAnsi="Courier New" w:cs="Courier New"/>
           <w:color w:val="191919"/>
@@ -868,7 +906,8 @@
           <w:sz w:val="18"/>
           <w:szCs w:val="18"/>
         </w:rPr>
-      </w:pPr>
+        <w:t xml:space="preserve">  </w:t>
+      </w:r>
       <w:r>
         <w:rPr>
           <w:rFonts w:ascii="Courier New" w:eastAsia="Times New Roman" w:hAnsi="Courier New" w:cs="Courier New"/>
@@ -877,7 +916,7 @@
           <w:sz w:val="18"/>
           <w:szCs w:val="18"/>
         </w:rPr>
-        <w:t xml:space="preserve">$ git </w:t>
+        <w:t xml:space="preserve">git </w:t>
       </w:r>
       <w:r>
         <w:rPr>
@@ -898,58 +937,9 @@
           <w:sz w:val="18"/>
           <w:szCs w:val="18"/>
         </w:rPr>
-        <w:t xml:space="preserve"> hello.txt</w:t>
-      </w:r>
-    </w:p>
-    <w:p>
-      <w:pPr>
-        <w:shd w:val="clear" w:color="auto" w:fill="FFFFFF"/>
-        <w:spacing w:before="240" w:after="360" w:line="240" w:lineRule="auto"/>
-        <w:textAlignment w:val="baseline"/>
-        <w:rPr>
-          <w:rFonts w:ascii="Arial" w:eastAsia="Times New Roman" w:hAnsi="Arial" w:cs="Arial"/>
-          <w:color w:val="3E454C"/>
-          <w:sz w:val="23"/>
-          <w:szCs w:val="23"/>
-        </w:rPr>
-      </w:pPr>
-      <w:r>
-        <w:rPr>
-          <w:rFonts w:ascii="Arial" w:eastAsia="Times New Roman" w:hAnsi="Arial" w:cs="Arial"/>
-          <w:color w:val="3E454C"/>
-          <w:sz w:val="23"/>
-          <w:szCs w:val="23"/>
-        </w:rPr>
-        <w:t>If we want to add everything in the directory, we can use:</w:t>
-      </w:r>
-    </w:p>
-    <w:p>
-      <w:pPr>
-        <w:pBdr>
-          <w:left w:val="single" w:sz="6" w:space="11" w:color="AEC8DA"/>
-        </w:pBdr>
-        <w:shd w:val="clear" w:color="auto" w:fill="FAFAFA"/>
-        <w:tabs>
-          <w:tab w:val="left" w:pos="916"/>
-          <w:tab w:val="left" w:pos="1832"/>
-          <w:tab w:val="left" w:pos="2748"/>
-          <w:tab w:val="left" w:pos="3664"/>
-          <w:tab w:val="left" w:pos="4580"/>
-          <w:tab w:val="left" w:pos="5496"/>
-          <w:tab w:val="left" w:pos="6412"/>
-          <w:tab w:val="left" w:pos="7328"/>
-          <w:tab w:val="left" w:pos="8244"/>
-          <w:tab w:val="left" w:pos="9160"/>
-          <w:tab w:val="left" w:pos="10076"/>
-          <w:tab w:val="left" w:pos="10992"/>
-          <w:tab w:val="left" w:pos="11908"/>
-          <w:tab w:val="left" w:pos="12824"/>
-          <w:tab w:val="left" w:pos="13740"/>
-          <w:tab w:val="left" w:pos="14656"/>
-        </w:tabs>
-        <w:wordWrap w:val="0"/>
-        <w:spacing w:after="0" w:line="240" w:lineRule="auto"/>
-        <w:textAlignment w:val="baseline"/>
+        <w:t xml:space="preserve"> </w:t>
+      </w:r>
+      <w:r>
         <w:rPr>
           <w:rFonts w:ascii="Courier New" w:eastAsia="Times New Roman" w:hAnsi="Courier New" w:cs="Courier New"/>
           <w:color w:val="191919"/>
@@ -957,7 +947,8 @@
           <w:sz w:val="18"/>
           <w:szCs w:val="18"/>
         </w:rPr>
-      </w:pPr>
+        <w:t>–</w:t>
+      </w:r>
       <w:r>
         <w:rPr>
           <w:rFonts w:ascii="Courier New" w:eastAsia="Times New Roman" w:hAnsi="Courier New" w:cs="Courier New"/>
@@ -966,59 +957,18 @@
           <w:sz w:val="18"/>
           <w:szCs w:val="18"/>
         </w:rPr>
-        <w:t xml:space="preserve">$ git </w:t>
-      </w:r>
-      <w:r>
-        <w:rPr>
-          <w:rFonts w:ascii="Courier New" w:eastAsia="Times New Roman" w:hAnsi="Courier New" w:cs="Courier New"/>
-          <w:color w:val="0077AA"/>
-          <w:spacing w:val="5"/>
-          <w:sz w:val="18"/>
-          <w:szCs w:val="18"/>
-          <w:bdr w:val="none" w:sz="0" w:space="0" w:color="auto" w:frame="1"/>
-        </w:rPr>
-        <w:t>add</w:t>
-      </w:r>
-      <w:r>
-        <w:rPr>
-          <w:rFonts w:ascii="Courier New" w:eastAsia="Times New Roman" w:hAnsi="Courier New" w:cs="Courier New"/>
-          <w:color w:val="191919"/>
-          <w:spacing w:val="5"/>
-          <w:sz w:val="18"/>
-          <w:szCs w:val="18"/>
-        </w:rPr>
-        <w:t xml:space="preserve"> </w:t>
-      </w:r>
-      <w:r>
-        <w:rPr>
-          <w:rFonts w:ascii="Courier New" w:eastAsia="Times New Roman" w:hAnsi="Courier New" w:cs="Courier New"/>
-          <w:color w:val="191919"/>
-          <w:spacing w:val="5"/>
-          <w:sz w:val="18"/>
-          <w:szCs w:val="18"/>
-        </w:rPr>
-        <w:t>–</w:t>
-      </w:r>
-      <w:r>
-        <w:rPr>
-          <w:rFonts w:ascii="Courier New" w:eastAsia="Times New Roman" w:hAnsi="Courier New" w:cs="Courier New"/>
-          <w:color w:val="191919"/>
-          <w:spacing w:val="5"/>
-          <w:sz w:val="18"/>
-          <w:szCs w:val="18"/>
-        </w:rPr>
         <w:t>A</w:t>
       </w:r>
     </w:p>
+    <w:p>
+      <w:r>
+        <w:t>Again check status of the project and notice the difference.</w:t>
+      </w:r>
+    </w:p>
     <w:p/>
     <w:p>
-      <w:r>
-        <w:t>Again check status of the project and notice the difference.</w:t>
-      </w:r>
-    </w:p>
-    <w:p/>
-    <w:p>
-      <w:pPr>
+      <w:pPr>
+        <w:shd w:val="clear" w:color="auto" w:fill="F2DBDB" w:themeFill="accent2" w:themeFillTint="33"/>
         <w:rPr>
           <w:b/>
         </w:rPr>
@@ -1040,6 +990,13 @@
       </w:r>
     </w:p>
     <w:p>
+      <w:pPr>
+        <w:pStyle w:val="ListParagraph"/>
+        <w:numPr>
+          <w:ilvl w:val="0"/>
+          <w:numId w:val="12"/>
+        </w:numPr>
+      </w:pPr>
       <w:r>
         <w:t xml:space="preserve">Execute the command:  </w:t>
       </w:r>
@@ -1056,7 +1013,7 @@
           <w:noProof/>
         </w:rPr>
         <w:drawing>
-          <wp:inline distT="0" distB="0" distL="0" distR="0">
+          <wp:inline distT="0" distB="0" distL="0" distR="0" wp14:anchorId="4BE4CB70" wp14:editId="235D53BE">
             <wp:extent cx="5325219" cy="809738"/>
             <wp:effectExtent l="0" t="0" r="8890" b="9525"/>
             <wp:docPr id="8" name="Picture 8"/>
@@ -1099,6 +1056,13 @@
       </w:r>
     </w:p>
     <w:p>
+      <w:pPr>
+        <w:pStyle w:val="ListParagraph"/>
+        <w:numPr>
+          <w:ilvl w:val="0"/>
+          <w:numId w:val="12"/>
+        </w:numPr>
+      </w:pPr>
       <w:r>
         <w:t>This will create a new commit with all the changes from the staging area</w:t>
       </w:r>
@@ -1113,6 +1077,15 @@
           <w:bCs/>
         </w:rPr>
       </w:pPr>
+    </w:p>
+    <w:p>
+      <w:pPr>
+        <w:shd w:val="clear" w:color="auto" w:fill="F2DBDB" w:themeFill="accent2" w:themeFillTint="33"/>
+        <w:rPr>
+          <w:b/>
+          <w:bCs/>
+        </w:rPr>
+      </w:pPr>
       <w:r>
         <w:rPr>
           <w:b/>
@@ -1122,24 +1095,25 @@
       </w:r>
     </w:p>
     <w:p>
-      <w:r>
-        <w:t>Every commit has its unique id in the form of a string of numbers and symbols. To see a list of all commits and their ids we can use </w:t>
-      </w:r>
+      <w:pPr>
+        <w:pStyle w:val="ListParagraph"/>
+        <w:numPr>
+          <w:ilvl w:val="0"/>
+          <w:numId w:val="12"/>
+        </w:numPr>
+      </w:pPr>
+      <w:r>
+        <w:t>Every commit has its unique id in the form of a string of numbers and symbols. To see a list of all c</w:t>
+      </w:r>
+      <w:r>
+        <w:t>ommits and their ids we can use:</w:t>
+      </w:r>
+    </w:p>
+    <w:p>
       <w:r>
         <w:rPr>
           <w:highlight w:val="yellow"/>
         </w:rPr>
-        <w:t>git log</w:t>
-      </w:r>
-      <w:r>
-        <w:t>:</w:t>
-      </w:r>
-    </w:p>
-    <w:p>
-      <w:r>
-        <w:rPr>
-          <w:highlight w:val="yellow"/>
-        </w:rPr>
         <w:t>$ git log</w:t>
       </w:r>
     </w:p>
@@ -1149,7 +1123,7 @@
           <w:noProof/>
         </w:rPr>
         <w:drawing>
-          <wp:inline distT="0" distB="0" distL="0" distR="0">
+          <wp:inline distT="0" distB="0" distL="0" distR="0" wp14:anchorId="4E626183" wp14:editId="2F43AEFD">
             <wp:extent cx="5515745" cy="990738"/>
             <wp:effectExtent l="0" t="0" r="8890" b="0"/>
             <wp:docPr id="9" name="Picture 9"/>
@@ -1192,7 +1166,15 @@
       </w:r>
     </w:p>
     <w:p>
-      <w:r>
+      <w:pPr>
+        <w:pStyle w:val="ListParagraph"/>
+        <w:numPr>
+          <w:ilvl w:val="0"/>
+          <w:numId w:val="12"/>
+        </w:numPr>
+      </w:pPr>
+      <w:r>
+        <w:lastRenderedPageBreak/>
         <w:t>As you can see the ids are really long, but when working with them it's not necessary to copy the whole thing - the first several symbols are usually enough.</w:t>
       </w:r>
       <w:r>
@@ -1200,8 +1182,10 @@
       </w:r>
     </w:p>
     <w:p>
-      <w:r>
-        <w:lastRenderedPageBreak/>
+      <w:pPr>
+        <w:shd w:val="clear" w:color="auto" w:fill="F2F2F2" w:themeFill="background1" w:themeFillShade="F2"/>
+      </w:pPr>
+      <w:r>
         <w:t>**</w:t>
       </w:r>
       <w:r>
@@ -1236,7 +1220,7 @@
           <w:noProof/>
         </w:rPr>
         <w:drawing>
-          <wp:inline distT="0" distB="0" distL="0" distR="0">
+          <wp:inline distT="0" distB="0" distL="0" distR="0" wp14:anchorId="529CF5ED" wp14:editId="6A937304">
             <wp:extent cx="5943600" cy="2838450"/>
             <wp:effectExtent l="0" t="0" r="0" b="0"/>
             <wp:docPr id="10" name="Picture 10"/>
@@ -1288,6 +1272,9 @@
       </w:r>
     </w:p>
     <w:p>
+      <w:pPr>
+        <w:shd w:val="clear" w:color="auto" w:fill="F2F2F2" w:themeFill="background1" w:themeFillShade="F2"/>
+      </w:pPr>
       <w:r>
         <w:t>To see the HEAD commit, enter:</w:t>
       </w:r>
@@ -1306,25 +1293,40 @@
       </w:r>
     </w:p>
     <w:p/>
-    <w:p>
-      <w:pPr>
-        <w:rPr>
-          <w:b/>
-        </w:rPr>
-      </w:pPr>
-      <w:r>
-        <w:rPr>
-          <w:b/>
-        </w:rPr>
+    <w:p/>
+    <w:p/>
+    <w:p/>
+    <w:p>
+      <w:pPr>
+        <w:shd w:val="clear" w:color="auto" w:fill="F2DBDB" w:themeFill="accent2" w:themeFillTint="33"/>
+        <w:rPr>
+          <w:b/>
+        </w:rPr>
+      </w:pPr>
+      <w:r>
+        <w:rPr>
+          <w:b/>
+        </w:rPr>
+        <w:lastRenderedPageBreak/>
         <w:t>Step 8- Checking the difference in commits</w:t>
       </w:r>
     </w:p>
     <w:p>
-      <w:r>
-        <w:t>**In this case we want the diff of our most recent commit, which we can refer to using the HEAD pointer.</w:t>
-      </w:r>
-    </w:p>
-    <w:p>
+      <w:pPr>
+        <w:pStyle w:val="ListParagraph"/>
+        <w:numPr>
+          <w:ilvl w:val="0"/>
+          <w:numId w:val="12"/>
+        </w:numPr>
+      </w:pPr>
+      <w:r>
+        <w:t>In this case we want the diff of our most recent commit, which we can refer to using the HEAD pointer.</w:t>
+      </w:r>
+    </w:p>
+    <w:p>
+      <w:pPr>
+        <w:ind w:firstLine="720"/>
+      </w:pPr>
       <w:r>
         <w:rPr>
           <w:highlight w:val="yellow"/>
@@ -1333,35 +1335,52 @@
       </w:r>
     </w:p>
     <w:p>
-      <w:r>
-        <w:t>**</w:t>
-      </w:r>
+      <w:pPr>
+        <w:ind w:firstLine="720"/>
+      </w:pPr>
+    </w:p>
+    <w:p>
+      <w:pPr>
+        <w:pStyle w:val="ListParagraph"/>
+        <w:numPr>
+          <w:ilvl w:val="0"/>
+          <w:numId w:val="12"/>
+        </w:numPr>
+      </w:pPr>
       <w:r>
         <w:t>To see the difference between any two commits we can use </w:t>
       </w:r>
       <w:r>
+        <w:t>git diff</w:t>
+      </w:r>
+      <w:r>
+        <w:t> with the [commit-from]..[commit-to] syntax:</w:t>
+      </w:r>
+    </w:p>
+    <w:p>
+      <w:pPr>
+        <w:ind w:firstLine="720"/>
+      </w:pPr>
+      <w:r>
         <w:rPr>
           <w:highlight w:val="yellow"/>
         </w:rPr>
-        <w:t>git diff</w:t>
-      </w:r>
-      <w:r>
-        <w:t> with the [commit-from]..[commit-to] syntax:</w:t>
-      </w:r>
-    </w:p>
-    <w:p>
-      <w:r>
-        <w:rPr>
-          <w:highlight w:val="yellow"/>
-        </w:rPr>
-        <w:lastRenderedPageBreak/>
         <w:t>git diff 09bd8cc..ba25c0ff</w:t>
       </w:r>
     </w:p>
     <w:p>
-      <w:r>
-        <w:t>**</w:t>
-      </w:r>
+      <w:pPr>
+        <w:ind w:firstLine="720"/>
+      </w:pPr>
+    </w:p>
+    <w:p>
+      <w:pPr>
+        <w:pStyle w:val="ListParagraph"/>
+        <w:numPr>
+          <w:ilvl w:val="0"/>
+          <w:numId w:val="12"/>
+        </w:numPr>
+      </w:pPr>
       <w:r>
         <w:t>run git diff with the --staged option to see the changes you just staged. You should see that </w:t>
       </w:r>
@@ -1373,6 +1392,9 @@
       </w:r>
     </w:p>
     <w:p>
+      <w:pPr>
+        <w:ind w:firstLine="720"/>
+      </w:pPr>
       <w:r>
         <w:rPr>
           <w:highlight w:val="yellow"/>
@@ -1391,6 +1413,7 @@
     </w:p>
     <w:p>
       <w:pPr>
+        <w:shd w:val="clear" w:color="auto" w:fill="F2DBDB" w:themeFill="accent2" w:themeFillTint="33"/>
         <w:rPr>
           <w:b/>
           <w:bCs/>
@@ -1421,6 +1444,11 @@
     </w:p>
     <w:p>
       <w:pPr>
+        <w:pStyle w:val="ListParagraph"/>
+        <w:numPr>
+          <w:ilvl w:val="0"/>
+          <w:numId w:val="12"/>
+        </w:numPr>
         <w:rPr>
           <w:bCs/>
           <w:i/>
@@ -1444,6 +1472,21 @@
     </w:p>
     <w:p>
       <w:pPr>
+        <w:pStyle w:val="ListParagraph"/>
+        <w:rPr>
+          <w:bCs/>
+          <w:i/>
+          <w:iCs/>
+        </w:rPr>
+      </w:pPr>
+    </w:p>
+    <w:p>
+      <w:pPr>
+        <w:pStyle w:val="ListParagraph"/>
+        <w:numPr>
+          <w:ilvl w:val="0"/>
+          <w:numId w:val="12"/>
+        </w:numPr>
         <w:rPr>
           <w:bCs/>
           <w:i/>
@@ -1550,7 +1593,19 @@
         <w:rPr>
           <w:bCs/>
         </w:rPr>
-        <w:t>origin is the name of our remote repository</w:t>
+        <w:t>origin is the alias given to</w:t>
+      </w:r>
+      <w:r>
+        <w:rPr>
+          <w:bCs/>
+        </w:rPr>
+        <w:t xml:space="preserve"> our remote repository</w:t>
+      </w:r>
+      <w:r>
+        <w:rPr>
+          <w:bCs/>
+        </w:rPr>
+        <w:t>.</w:t>
       </w:r>
     </w:p>
     <w:p>
@@ -1565,7 +1620,7 @@
           <w:noProof/>
         </w:rPr>
         <w:drawing>
-          <wp:inline distT="0" distB="0" distL="0" distR="0">
+          <wp:inline distT="0" distB="0" distL="0" distR="0" wp14:anchorId="35B04C33" wp14:editId="47682202">
             <wp:extent cx="5401429" cy="485843"/>
             <wp:effectExtent l="0" t="0" r="0" b="9525"/>
             <wp:docPr id="13" name="Picture 13"/>
@@ -1648,11 +1703,21 @@
           <w:bCs/>
         </w:rPr>
       </w:pPr>
-      <w:r>
-        <w:rPr>
-          <w:b/>
-          <w:bCs/>
-        </w:rPr>
+    </w:p>
+    <w:p>
+      <w:pPr>
+        <w:shd w:val="clear" w:color="auto" w:fill="F2DBDB" w:themeFill="accent2" w:themeFillTint="33"/>
+        <w:rPr>
+          <w:b/>
+          <w:bCs/>
+        </w:rPr>
+      </w:pPr>
+      <w:r>
+        <w:rPr>
+          <w:b/>
+          <w:bCs/>
+        </w:rPr>
+        <w:lastRenderedPageBreak/>
         <w:t>Step 10</w:t>
       </w:r>
       <w:r>
@@ -1680,6 +1745,11 @@
     </w:p>
     <w:p>
       <w:pPr>
+        <w:pStyle w:val="ListParagraph"/>
+        <w:numPr>
+          <w:ilvl w:val="0"/>
+          <w:numId w:val="13"/>
+        </w:numPr>
         <w:rPr>
           <w:bCs/>
         </w:rPr>
@@ -1718,15 +1788,34 @@
     </w:p>
     <w:p>
       <w:pPr>
-        <w:rPr>
-          <w:bCs/>
-        </w:rPr>
-      </w:pPr>
-      <w:r>
-        <w:rPr>
-          <w:bCs/>
-        </w:rPr>
-        <w:t>The Git command to do this is git push and takes two parameters - the name of the remote repo (we called ours </w:t>
+        <w:pStyle w:val="ListParagraph"/>
+        <w:numPr>
+          <w:ilvl w:val="0"/>
+          <w:numId w:val="13"/>
+        </w:numPr>
+        <w:rPr>
+          <w:bCs/>
+        </w:rPr>
+      </w:pPr>
+      <w:r>
+        <w:rPr>
+          <w:bCs/>
+        </w:rPr>
+        <w:t>The Git command to do this is git push and takes two parameters</w:t>
+      </w:r>
+    </w:p>
+    <w:p>
+      <w:pPr>
+        <w:pStyle w:val="ListParagraph"/>
+        <w:rPr>
+          <w:bCs/>
+        </w:rPr>
+      </w:pPr>
+      <w:r>
+        <w:rPr>
+          <w:bCs/>
+        </w:rPr>
+        <w:t xml:space="preserve"> - the name of the remote repo (we called ours </w:t>
       </w:r>
       <w:r>
         <w:rPr>
@@ -1740,7 +1829,27 @@
         <w:rPr>
           <w:bCs/>
         </w:rPr>
-        <w:t>) and the branch to push to (</w:t>
+        <w:t xml:space="preserve">) </w:t>
+      </w:r>
+    </w:p>
+    <w:p>
+      <w:pPr>
+        <w:pStyle w:val="ListParagraph"/>
+        <w:rPr>
+          <w:bCs/>
+        </w:rPr>
+      </w:pPr>
+      <w:r>
+        <w:rPr>
+          <w:bCs/>
+        </w:rPr>
+        <w:t xml:space="preserve"> -</w:t>
+      </w:r>
+      <w:r>
+        <w:rPr>
+          <w:bCs/>
+        </w:rPr>
+        <w:t>and the branch to push to (</w:t>
       </w:r>
       <w:r>
         <w:rPr>
@@ -1782,9 +1891,8 @@
           <w:bCs/>
           <w:noProof/>
         </w:rPr>
-        <w:lastRenderedPageBreak/>
         <w:drawing>
-          <wp:inline distT="0" distB="0" distL="0" distR="0">
+          <wp:inline distT="0" distB="0" distL="0" distR="0" wp14:anchorId="00ED8CA2" wp14:editId="3438D787">
             <wp:extent cx="5315692" cy="1438476"/>
             <wp:effectExtent l="0" t="0" r="0" b="9525"/>
             <wp:docPr id="14" name="Picture 14"/>
@@ -1843,6 +1951,12 @@
         <w:rPr>
           <w:bCs/>
         </w:rPr>
+        <w:t>**</w:t>
+      </w:r>
+      <w:r>
+        <w:rPr>
+          <w:bCs/>
+        </w:rPr>
         <w:t>Depending on the service you're using, you will need to authenticate yourself for the push to go through. If everything was done correctly, when you go in your web browser to the remote repository created earlier, </w:t>
       </w:r>
       <w:r>
@@ -1869,6 +1983,7 @@
     </w:p>
     <w:p>
       <w:pPr>
+        <w:shd w:val="clear" w:color="auto" w:fill="F2DBDB" w:themeFill="accent2" w:themeFillTint="33"/>
         <w:rPr>
           <w:b/>
           <w:bCs/>
@@ -1898,6 +2013,13 @@
       </w:r>
     </w:p>
     <w:p>
+      <w:pPr>
+        <w:pStyle w:val="ListParagraph"/>
+        <w:numPr>
+          <w:ilvl w:val="0"/>
+          <w:numId w:val="14"/>
+        </w:numPr>
+      </w:pPr>
       <w:r>
         <w:t>At this point, people can see and browse through your remote repository on Github. They can download it locally and have a fully working copy of your project with the git clone command:</w:t>
       </w:r>
@@ -1934,7 +2056,7 @@
           <w:noProof/>
         </w:rPr>
         <w:drawing>
-          <wp:inline distT="0" distB="0" distL="0" distR="0">
+          <wp:inline distT="0" distB="0" distL="0" distR="0" wp14:anchorId="03B12420" wp14:editId="3DC38294">
             <wp:extent cx="5391903" cy="1066949"/>
             <wp:effectExtent l="0" t="0" r="0" b="0"/>
             <wp:docPr id="12" name="Picture 12"/>
@@ -1976,7 +2098,14 @@
         </w:drawing>
       </w:r>
     </w:p>
-    <w:p>
+    <w:p/>
+    <w:p/>
+    <w:p/>
+    <w:p>
+      <w:r>
+        <w:lastRenderedPageBreak/>
+        <w:t>*</w:t>
+      </w:r>
       <w:r>
         <w:t>A new local repository is automatically created, with the github version configured as a remote.</w:t>
       </w:r>
@@ -1987,7 +2116,7 @@
           <w:noProof/>
         </w:rPr>
         <w:drawing>
-          <wp:inline distT="0" distB="0" distL="0" distR="0" wp14:anchorId="36206B1A" wp14:editId="14B9844A">
+          <wp:inline distT="0" distB="0" distL="0" distR="0" wp14:anchorId="10754AA3" wp14:editId="7EBD095B">
             <wp:extent cx="5943600" cy="1191895"/>
             <wp:effectExtent l="0" t="0" r="0" b="8255"/>
             <wp:docPr id="20" name="Picture 20"/>
@@ -2031,13 +2160,7 @@
     </w:p>
     <w:p>
       <w:pPr>
-        <w:rPr>
-          <w:bCs/>
-        </w:rPr>
-      </w:pPr>
-    </w:p>
-    <w:p>
-      <w:pPr>
+        <w:shd w:val="clear" w:color="auto" w:fill="F2DBDB" w:themeFill="accent2" w:themeFillTint="33"/>
         <w:rPr>
           <w:b/>
           <w:bCs/>
@@ -2067,6 +2190,13 @@
       </w:r>
     </w:p>
     <w:p>
+      <w:pPr>
+        <w:pStyle w:val="ListParagraph"/>
+        <w:numPr>
+          <w:ilvl w:val="0"/>
+          <w:numId w:val="14"/>
+        </w:numPr>
+      </w:pPr>
       <w:r>
         <w:t>If you make updates to your repository, people can download your changes with a single command - </w:t>
       </w:r>
@@ -2086,7 +2216,6 @@
         <w:rPr>
           <w:highlight w:val="yellow"/>
         </w:rPr>
-        <w:lastRenderedPageBreak/>
         <w:t>git pull origin master</w:t>
       </w:r>
     </w:p>
@@ -2096,7 +2225,7 @@
           <w:noProof/>
         </w:rPr>
         <w:drawing>
-          <wp:inline distT="0" distB="0" distL="0" distR="0">
+          <wp:inline distT="0" distB="0" distL="0" distR="0" wp14:anchorId="351CE677" wp14:editId="30C22731">
             <wp:extent cx="5325219" cy="771633"/>
             <wp:effectExtent l="0" t="0" r="0" b="9525"/>
             <wp:docPr id="15" name="Picture 15"/>
@@ -2150,6 +2279,16 @@
       </w:r>
     </w:p>
     <w:p>
+      <w:pPr>
+        <w:rPr>
+          <w:b/>
+        </w:rPr>
+      </w:pPr>
+    </w:p>
+    <w:p>
+      <w:pPr>
+        <w:shd w:val="clear" w:color="auto" w:fill="F2DBDB" w:themeFill="accent2" w:themeFillTint="33"/>
+      </w:pPr>
       <w:r>
         <w:rPr>
           <w:b/>
@@ -2222,6 +2361,7 @@
     </w:p>
     <w:p>
       <w:pPr>
+        <w:shd w:val="clear" w:color="auto" w:fill="F2F2F2" w:themeFill="background1" w:themeFillShade="F2"/>
         <w:rPr>
           <w:bCs/>
           <w:i/>
@@ -2272,7 +2412,7 @@
           <w:noProof/>
         </w:rPr>
         <w:drawing>
-          <wp:inline distT="0" distB="0" distL="0" distR="0">
+          <wp:inline distT="0" distB="0" distL="0" distR="0" wp14:anchorId="236652FA" wp14:editId="278A01EF">
             <wp:extent cx="5287113" cy="371527"/>
             <wp:effectExtent l="0" t="0" r="0" b="9525"/>
             <wp:docPr id="16" name="Picture 16"/>
@@ -2316,6 +2456,7 @@
     </w:p>
     <w:p>
       <w:r>
+        <w:lastRenderedPageBreak/>
         <w:t>This just creates the new branch, which at this point is exactly the same as our </w:t>
       </w:r>
       <w:r>
@@ -2374,7 +2515,7 @@
           <w:noProof/>
         </w:rPr>
         <w:drawing>
-          <wp:inline distT="0" distB="0" distL="0" distR="0">
+          <wp:inline distT="0" distB="0" distL="0" distR="0" wp14:anchorId="747901BE" wp14:editId="6144C0A5">
             <wp:extent cx="4791744" cy="657317"/>
             <wp:effectExtent l="0" t="0" r="0" b="9525"/>
             <wp:docPr id="17" name="Picture 17"/>
@@ -2439,19 +2580,17 @@
     </w:p>
     <w:p>
       <w:pPr>
+        <w:shd w:val="clear" w:color="auto" w:fill="F2F2F2" w:themeFill="background1" w:themeFillShade="F2"/>
         <w:rPr>
           <w:bCs/>
           <w:i/>
         </w:rPr>
       </w:pPr>
-      <w:bookmarkStart w:id="0" w:name="_GoBack"/>
-      <w:bookmarkEnd w:id="0"/>
       <w:r>
         <w:rPr>
           <w:bCs/>
           <w:i/>
         </w:rPr>
-        <w:lastRenderedPageBreak/>
         <w:t>2. Switching branches - git checkout</w:t>
       </w:r>
     </w:p>
@@ -2469,7 +2608,7 @@
           <w:noProof/>
         </w:rPr>
         <w:drawing>
-          <wp:inline distT="0" distB="0" distL="0" distR="0">
+          <wp:inline distT="0" distB="0" distL="0" distR="0" wp14:anchorId="259F6611" wp14:editId="6F1B51C5">
             <wp:extent cx="5449061" cy="562053"/>
             <wp:effectExtent l="0" t="0" r="0" b="9525"/>
             <wp:docPr id="18" name="Picture 18"/>
@@ -2518,6 +2657,7 @@
     </w:p>
     <w:p>
       <w:pPr>
+        <w:shd w:val="clear" w:color="auto" w:fill="F2F2F2" w:themeFill="background1" w:themeFillShade="F2"/>
         <w:rPr>
           <w:bCs/>
           <w:i/>
@@ -2573,7 +2713,7 @@
           <w:noProof/>
         </w:rPr>
         <w:drawing>
-          <wp:inline distT="0" distB="0" distL="0" distR="0">
+          <wp:inline distT="0" distB="0" distL="0" distR="0" wp14:anchorId="061CEA3B" wp14:editId="1E52900F">
             <wp:extent cx="5943600" cy="1220470"/>
             <wp:effectExtent l="0" t="0" r="0" b="0"/>
             <wp:docPr id="21" name="Picture 21"/>
@@ -2634,11 +2774,13 @@
         <w:t xml:space="preserve"> we can go back to the master branch.</w:t>
       </w:r>
     </w:p>
+    <w:p/>
     <w:p>
       <w:r>
         <w:rPr>
           <w:highlight w:val="yellow"/>
         </w:rPr>
+        <w:lastRenderedPageBreak/>
         <w:t>git checkout master</w:t>
       </w:r>
     </w:p>
@@ -2693,7 +2835,7 @@
           <w:noProof/>
         </w:rPr>
         <w:drawing>
-          <wp:inline distT="0" distB="0" distL="0" distR="0">
+          <wp:inline distT="0" distB="0" distL="0" distR="0" wp14:anchorId="606D52E2" wp14:editId="5D119439">
             <wp:extent cx="5943600" cy="934085"/>
             <wp:effectExtent l="0" t="0" r="0" b="0"/>
             <wp:docPr id="23" name="Picture 23"/>
@@ -2771,9 +2913,8 @@
         <w:rPr>
           <w:noProof/>
         </w:rPr>
-        <w:lastRenderedPageBreak/>
         <w:drawing>
-          <wp:inline distT="0" distB="0" distL="0" distR="0">
+          <wp:inline distT="0" distB="0" distL="0" distR="0" wp14:anchorId="06702CAC" wp14:editId="186E6D6C">
             <wp:extent cx="5943600" cy="444500"/>
             <wp:effectExtent l="0" t="0" r="0" b="0"/>
             <wp:docPr id="24" name="Picture 24"/>
@@ -2846,6 +2987,7 @@
     </w:p>
     <w:p>
       <w:pPr>
+        <w:shd w:val="clear" w:color="auto" w:fill="F2DBDB" w:themeFill="accent2" w:themeFillTint="33"/>
         <w:rPr>
           <w:b/>
           <w:noProof/>
@@ -2867,14 +3009,21 @@
       </w:r>
     </w:p>
     <w:p>
-      <w:r>
-        <w:t>**</w:t>
-      </w:r>
+      <w:pPr>
+        <w:pStyle w:val="ListParagraph"/>
+        <w:numPr>
+          <w:ilvl w:val="0"/>
+          <w:numId w:val="14"/>
+        </w:numPr>
+      </w:pPr>
       <w:r>
         <w:t xml:space="preserve">You can unstage files by using the git reset command. </w:t>
       </w:r>
     </w:p>
     <w:p>
+      <w:pPr>
+        <w:ind w:firstLine="720"/>
+      </w:pPr>
       <w:r>
         <w:rPr>
           <w:highlight w:val="yellow"/>
@@ -2882,11 +3031,14 @@
         <w:t>git reset filename</w:t>
       </w:r>
     </w:p>
-    <w:p/>
-    <w:p>
-      <w:r>
-        <w:t>**</w:t>
-      </w:r>
+    <w:p>
+      <w:pPr>
+        <w:pStyle w:val="ListParagraph"/>
+        <w:numPr>
+          <w:ilvl w:val="0"/>
+          <w:numId w:val="14"/>
+        </w:numPr>
+      </w:pPr>
       <w:r>
         <w:t>We can </w:t>
       </w:r>
@@ -2902,6 +3054,9 @@
       </w:r>
     </w:p>
     <w:p>
+      <w:pPr>
+        <w:ind w:firstLine="720"/>
+      </w:pPr>
       <w:r>
         <w:rPr>
           <w:highlight w:val="yellow"/>
@@ -2925,8 +3080,15 @@
       </w:r>
     </w:p>
     <w:p>
-      <w:r>
-        <w:t>**We</w:t>
+      <w:pPr>
+        <w:pStyle w:val="ListParagraph"/>
+        <w:numPr>
+          <w:ilvl w:val="0"/>
+          <w:numId w:val="14"/>
+        </w:numPr>
+      </w:pPr>
+      <w:r>
+        <w:t>We</w:t>
       </w:r>
       <w:r>
         <w:t xml:space="preserve"> can </w:t>
@@ -2945,6 +3107,9 @@
       </w:r>
     </w:p>
     <w:p>
+      <w:pPr>
+        <w:ind w:firstLine="720"/>
+      </w:pPr>
       <w:r>
         <w:rPr>
           <w:highlight w:val="yellow"/>
@@ -2965,14 +3130,16 @@
     <w:p/>
     <w:p>
       <w:pPr>
-        <w:rPr>
-          <w:b/>
-        </w:rPr>
-      </w:pPr>
-      <w:r>
-        <w:rPr>
-          <w:b/>
-        </w:rPr>
+        <w:shd w:val="clear" w:color="auto" w:fill="F2DBDB" w:themeFill="accent2" w:themeFillTint="33"/>
+        <w:rPr>
+          <w:b/>
+        </w:rPr>
+      </w:pPr>
+      <w:r>
+        <w:rPr>
+          <w:b/>
+        </w:rPr>
+        <w:lastRenderedPageBreak/>
         <w:t xml:space="preserve">Step 15- </w:t>
       </w:r>
       <w:r>
@@ -2983,6 +3150,13 @@
       </w:r>
     </w:p>
     <w:p>
+      <w:pPr>
+        <w:pStyle w:val="ListParagraph"/>
+        <w:numPr>
+          <w:ilvl w:val="0"/>
+          <w:numId w:val="14"/>
+        </w:numPr>
+      </w:pPr>
       <w:r>
         <w:t xml:space="preserve">You can finally remove </w:t>
       </w:r>
@@ -2996,13 +3170,33 @@
         <w:rPr>
           <w:highlight w:val="yellow"/>
         </w:rPr>
-        <w:t>git rm</w:t>
-      </w:r>
+        <w:t xml:space="preserve">git </w:t>
+      </w:r>
+      <w:proofErr w:type="spellStart"/>
+      <w:r>
+        <w:rPr>
+          <w:highlight w:val="yellow"/>
+        </w:rPr>
+        <w:t>rm</w:t>
+      </w:r>
+      <w:proofErr w:type="spellEnd"/>
       <w:r>
         <w:t> command which will not only remove the actual files from disk, but will also stage the removal of the files for us.</w:t>
       </w:r>
     </w:p>
     <w:p>
+      <w:pPr>
+        <w:pStyle w:val="ListParagraph"/>
+      </w:pPr>
+    </w:p>
+    <w:p>
+      <w:pPr>
+        <w:pStyle w:val="ListParagraph"/>
+        <w:numPr>
+          <w:ilvl w:val="0"/>
+          <w:numId w:val="14"/>
+        </w:numPr>
+      </w:pPr>
       <w:r>
         <w:t xml:space="preserve">We can use a wildcard </w:t>
       </w:r>
@@ -3017,22 +3211,40 @@
       </w:r>
     </w:p>
     <w:p>
+      <w:pPr>
+        <w:ind w:firstLine="720"/>
+      </w:pPr>
       <w:r>
         <w:rPr>
           <w:highlight w:val="yellow"/>
         </w:rPr>
-        <w:t>git rm '*.txt'</w:t>
-      </w:r>
-    </w:p>
-    <w:p>
-      <w:pPr>
-        <w:rPr>
-          <w:bCs/>
-        </w:rPr>
-      </w:pPr>
-    </w:p>
-    <w:p>
-      <w:pPr>
+        <w:t xml:space="preserve">git </w:t>
+      </w:r>
+      <w:proofErr w:type="spellStart"/>
+      <w:r>
+        <w:rPr>
+          <w:highlight w:val="yellow"/>
+        </w:rPr>
+        <w:t>rm</w:t>
+      </w:r>
+      <w:proofErr w:type="spellEnd"/>
+      <w:r>
+        <w:rPr>
+          <w:highlight w:val="yellow"/>
+        </w:rPr>
+        <w:t xml:space="preserve"> '*.txt'</w:t>
+      </w:r>
+    </w:p>
+    <w:p>
+      <w:pPr>
+        <w:rPr>
+          <w:bCs/>
+        </w:rPr>
+      </w:pPr>
+    </w:p>
+    <w:p>
+      <w:pPr>
+        <w:shd w:val="clear" w:color="auto" w:fill="F2DBDB" w:themeFill="accent2" w:themeFillTint="33"/>
         <w:rPr>
           <w:b/>
           <w:bCs/>
@@ -3066,7 +3278,6 @@
     </w:p>
     <w:p>
       <w:r>
-        <w:lastRenderedPageBreak/>
         <w:t>In the following example we will take </w:t>
       </w:r>
       <w:r>
@@ -3077,10 +3288,25 @@
         <w:t>hello.txt </w:t>
       </w:r>
       <w:r>
-        <w:t>and reverse everything we've done to it since the initial commit. To do so we have to supply the id of the commit we want to go back to, as well as the full path to our file.</w:t>
-      </w:r>
-    </w:p>
-    <w:p>
+        <w:t xml:space="preserve">and reverse everything we've done to it since the initial commit. </w:t>
+      </w:r>
+    </w:p>
+    <w:p>
+      <w:pPr>
+        <w:pStyle w:val="ListParagraph"/>
+        <w:numPr>
+          <w:ilvl w:val="0"/>
+          <w:numId w:val="15"/>
+        </w:numPr>
+      </w:pPr>
+      <w:r>
+        <w:t>To do so we have to supply the id of the commit we want to go back to, as well as the full path to our file.</w:t>
+      </w:r>
+    </w:p>
+    <w:p>
+      <w:pPr>
+        <w:ind w:left="720"/>
+      </w:pPr>
       <w:r>
         <w:rPr>
           <w:highlight w:val="yellow"/>
@@ -3095,14 +3321,21 @@
     </w:p>
     <w:p/>
     <w:p>
-      <w:r>
-        <w:t>**</w:t>
-      </w:r>
+      <w:pPr>
+        <w:pStyle w:val="ListParagraph"/>
+        <w:numPr>
+          <w:ilvl w:val="0"/>
+          <w:numId w:val="15"/>
+        </w:numPr>
+      </w:pPr>
       <w:r>
         <w:t>The newest commit can be accessed by the HEAD alias.</w:t>
       </w:r>
     </w:p>
     <w:p>
+      <w:pPr>
+        <w:ind w:firstLine="720"/>
+      </w:pPr>
       <w:r>
         <w:rPr>
           <w:highlight w:val="yellow"/>
@@ -3111,14 +3344,21 @@
       </w:r>
     </w:p>
     <w:p>
-      <w:r>
-        <w:t>**</w:t>
-      </w:r>
+      <w:pPr>
+        <w:pStyle w:val="ListParagraph"/>
+        <w:numPr>
+          <w:ilvl w:val="0"/>
+          <w:numId w:val="15"/>
+        </w:numPr>
+      </w:pPr>
       <w:r>
         <w:t>For other commits it's best to use an id.</w:t>
       </w:r>
     </w:p>
     <w:p>
+      <w:pPr>
+        <w:ind w:firstLine="720"/>
+      </w:pPr>
       <w:r>
         <w:rPr>
           <w:highlight w:val="yellow"/>
@@ -3154,11 +3394,29 @@
           <w:bCs/>
         </w:rPr>
       </w:pPr>
-      <w:r>
-        <w:rPr>
-          <w:b/>
-          <w:bCs/>
-        </w:rPr>
+    </w:p>
+    <w:p>
+      <w:pPr>
+        <w:rPr>
+          <w:b/>
+          <w:bCs/>
+        </w:rPr>
+      </w:pPr>
+    </w:p>
+    <w:p>
+      <w:pPr>
+        <w:shd w:val="clear" w:color="auto" w:fill="F2DBDB" w:themeFill="accent2" w:themeFillTint="33"/>
+        <w:rPr>
+          <w:b/>
+          <w:bCs/>
+        </w:rPr>
+      </w:pPr>
+      <w:r>
+        <w:rPr>
+          <w:b/>
+          <w:bCs/>
+        </w:rPr>
+        <w:lastRenderedPageBreak/>
         <w:t>Step 17</w:t>
       </w:r>
       <w:r>
@@ -3196,6 +3454,13 @@
       </w:r>
     </w:p>
     <w:p>
+      <w:pPr>
+        <w:pStyle w:val="ListParagraph"/>
+        <w:numPr>
+          <w:ilvl w:val="0"/>
+          <w:numId w:val="15"/>
+        </w:numPr>
+      </w:pPr>
       <w:r>
         <w:t>John is using a for loop:</w:t>
       </w:r>
@@ -3232,7 +3497,15 @@
         <w:t>}</w:t>
       </w:r>
     </w:p>
-    <w:p>
+    <w:p/>
+    <w:p>
+      <w:pPr>
+        <w:pStyle w:val="ListParagraph"/>
+        <w:numPr>
+          <w:ilvl w:val="0"/>
+          <w:numId w:val="15"/>
+        </w:numPr>
+      </w:pPr>
       <w:r>
         <w:t>Tim prefers forEach:</w:t>
       </w:r>
@@ -3258,7 +3531,141 @@
         <w:shd w:val="clear" w:color="auto" w:fill="F2F2F2" w:themeFill="background1" w:themeFillShade="F2"/>
       </w:pPr>
       <w:r>
+        <w:t xml:space="preserve">    console.log(item);</w:t>
+      </w:r>
+    </w:p>
+    <w:p>
+      <w:pPr>
+        <w:shd w:val="clear" w:color="auto" w:fill="F2F2F2" w:themeFill="background1" w:themeFillShade="F2"/>
+      </w:pPr>
+      <w:r>
+        <w:t>});</w:t>
+      </w:r>
+    </w:p>
+    <w:p/>
+    <w:p>
+      <w:r>
+        <w:t>They both commit their code on their respective branch. Now if they try to merge the two branches they will see the following error message:</w:t>
+      </w:r>
+    </w:p>
+    <w:p>
+      <w:pPr>
+        <w:shd w:val="clear" w:color="auto" w:fill="F2F2F2" w:themeFill="background1" w:themeFillShade="F2"/>
+      </w:pPr>
+      <w:r>
+        <w:t xml:space="preserve">$ git merge tim_branch </w:t>
+      </w:r>
+    </w:p>
+    <w:p>
+      <w:pPr>
+        <w:shd w:val="clear" w:color="auto" w:fill="F2F2F2" w:themeFill="background1" w:themeFillShade="F2"/>
+      </w:pPr>
+    </w:p>
+    <w:p>
+      <w:pPr>
+        <w:shd w:val="clear" w:color="auto" w:fill="F2F2F2" w:themeFill="background1" w:themeFillShade="F2"/>
+      </w:pPr>
+      <w:r>
+        <w:t>Auto-merging print_array.js</w:t>
+      </w:r>
+    </w:p>
+    <w:p>
+      <w:pPr>
+        <w:shd w:val="clear" w:color="auto" w:fill="F2F2F2" w:themeFill="background1" w:themeFillShade="F2"/>
+      </w:pPr>
+      <w:r>
+        <w:t>CONFLICT (content): Merge conflict in print_array.js</w:t>
+      </w:r>
+    </w:p>
+    <w:p>
+      <w:pPr>
+        <w:shd w:val="clear" w:color="auto" w:fill="F2F2F2" w:themeFill="background1" w:themeFillShade="F2"/>
+      </w:pPr>
+      <w:r>
+        <w:t>Automatic merge failed; fix conflicts and then commit the result.</w:t>
+      </w:r>
+    </w:p>
+    <w:p>
+      <w:r>
+        <w:t>Git wasn't able to merge the branches automatically, so now it's up to the dev</w:t>
+      </w:r>
+      <w:r>
+        <w:t>eloper</w:t>
+      </w:r>
+      <w:r>
+        <w:t>s to manually resolve the conflict. If they open the file where the conflict resides, they'll see that Git has inserted a marker on the conflicting lines.</w:t>
+      </w:r>
+    </w:p>
+    <w:p>
+      <w:pPr>
+        <w:shd w:val="clear" w:color="auto" w:fill="F2F2F2" w:themeFill="background1" w:themeFillShade="F2"/>
+      </w:pPr>
+      <w:r>
         <w:lastRenderedPageBreak/>
+        <w:t>&lt;&lt;&lt;&lt;&lt;&lt;&lt; HEAD</w:t>
+      </w:r>
+    </w:p>
+    <w:p>
+      <w:pPr>
+        <w:shd w:val="clear" w:color="auto" w:fill="F2F2F2" w:themeFill="background1" w:themeFillShade="F2"/>
+      </w:pPr>
+      <w:r>
+        <w:t>// Use a for loop to console.log contents.</w:t>
+      </w:r>
+    </w:p>
+    <w:p>
+      <w:pPr>
+        <w:shd w:val="clear" w:color="auto" w:fill="F2F2F2" w:themeFill="background1" w:themeFillShade="F2"/>
+      </w:pPr>
+      <w:r>
+        <w:t>for(var i=0; i&lt;arr.length; i++) {</w:t>
+      </w:r>
+    </w:p>
+    <w:p>
+      <w:pPr>
+        <w:shd w:val="clear" w:color="auto" w:fill="F2F2F2" w:themeFill="background1" w:themeFillShade="F2"/>
+      </w:pPr>
+      <w:r>
+        <w:t xml:space="preserve">    console.log(arr[i]);</w:t>
+      </w:r>
+    </w:p>
+    <w:p>
+      <w:pPr>
+        <w:shd w:val="clear" w:color="auto" w:fill="F2F2F2" w:themeFill="background1" w:themeFillShade="F2"/>
+      </w:pPr>
+      <w:r>
+        <w:t>}</w:t>
+      </w:r>
+    </w:p>
+    <w:p>
+      <w:pPr>
+        <w:shd w:val="clear" w:color="auto" w:fill="F2F2F2" w:themeFill="background1" w:themeFillShade="F2"/>
+      </w:pPr>
+      <w:r>
+        <w:t>=======</w:t>
+      </w:r>
+    </w:p>
+    <w:p>
+      <w:pPr>
+        <w:shd w:val="clear" w:color="auto" w:fill="F2F2F2" w:themeFill="background1" w:themeFillShade="F2"/>
+      </w:pPr>
+      <w:r>
+        <w:t>// Use forEach to console.log contents.</w:t>
+      </w:r>
+    </w:p>
+    <w:p>
+      <w:pPr>
+        <w:shd w:val="clear" w:color="auto" w:fill="F2F2F2" w:themeFill="background1" w:themeFillShade="F2"/>
+      </w:pPr>
+      <w:r>
+        <w:t>arr.forEach(function(item) {</w:t>
+      </w:r>
+    </w:p>
+    <w:p>
+      <w:pPr>
+        <w:shd w:val="clear" w:color="auto" w:fill="F2F2F2" w:themeFill="background1" w:themeFillShade="F2"/>
+      </w:pPr>
+      <w:r>
         <w:t xml:space="preserve">    console.log(item);</w:t>
       </w:r>
     </w:p>
@@ -3271,183 +3678,51 @@
       </w:r>
     </w:p>
     <w:p>
-      <w:r>
-        <w:t>They both commit their code on their respective branch. Now if they try to merge the two branches they will see the following error message:</w:t>
-      </w:r>
-    </w:p>
-    <w:p>
       <w:pPr>
         <w:shd w:val="clear" w:color="auto" w:fill="F2F2F2" w:themeFill="background1" w:themeFillShade="F2"/>
       </w:pPr>
       <w:r>
-        <w:t xml:space="preserve">$ git merge tim_branch </w:t>
+        <w:t>&gt;&gt;&gt;&gt;&gt;&gt;&gt; Tim's commit.</w:t>
+      </w:r>
+      <w:bookmarkStart w:id="0" w:name="_GoBack"/>
+      <w:bookmarkEnd w:id="0"/>
+    </w:p>
+    <w:p>
+      <w:r>
+        <w:t xml:space="preserve">Above the ===== we have the current HEAD commit, and below the conflicting one. This way we can clearly see the differences, and decide which </w:t>
+      </w:r>
+      <w:r>
+        <w:t>the better version is</w:t>
+      </w:r>
+      <w:r>
+        <w:t xml:space="preserve">, or write a new one </w:t>
+      </w:r>
+      <w:r>
+        <w:t>altogether</w:t>
+      </w:r>
+      <w:r>
+        <w:t>. In this situation we go for the latter and rewrite the whole thing, removing the markers to let Git know we're done.</w:t>
       </w:r>
     </w:p>
     <w:p>
       <w:pPr>
         <w:shd w:val="clear" w:color="auto" w:fill="F2F2F2" w:themeFill="background1" w:themeFillShade="F2"/>
       </w:pPr>
+      <w:r>
+        <w:t xml:space="preserve">// Not using for loop or </w:t>
+      </w:r>
+      <w:r>
+        <w:t>for each</w:t>
+      </w:r>
+      <w:r>
+        <w:t>.</w:t>
+      </w:r>
     </w:p>
     <w:p>
       <w:pPr>
         <w:shd w:val="clear" w:color="auto" w:fill="F2F2F2" w:themeFill="background1" w:themeFillShade="F2"/>
       </w:pPr>
       <w:r>
-        <w:t>Auto-merging print_array.js</w:t>
-      </w:r>
-    </w:p>
-    <w:p>
-      <w:pPr>
-        <w:shd w:val="clear" w:color="auto" w:fill="F2F2F2" w:themeFill="background1" w:themeFillShade="F2"/>
-      </w:pPr>
-      <w:r>
-        <w:t>CONFLICT (content): Merge conflict in print_array.js</w:t>
-      </w:r>
-    </w:p>
-    <w:p>
-      <w:pPr>
-        <w:shd w:val="clear" w:color="auto" w:fill="F2F2F2" w:themeFill="background1" w:themeFillShade="F2"/>
-      </w:pPr>
-      <w:r>
-        <w:t>Automatic merge failed; fix conflicts and then commit the result.</w:t>
-      </w:r>
-    </w:p>
-    <w:p>
-      <w:r>
-        <w:t>Git wasn't able to merge the branches automatically, so now it's up to the dev</w:t>
-      </w:r>
-      <w:r>
-        <w:t>eloper</w:t>
-      </w:r>
-      <w:r>
-        <w:t>s to manually resolve the conflict. If they open the file where the conflict resides, they'll see that Git has inserted a marker on the conflicting lines.</w:t>
-      </w:r>
-    </w:p>
-    <w:p>
-      <w:pPr>
-        <w:shd w:val="clear" w:color="auto" w:fill="F2F2F2" w:themeFill="background1" w:themeFillShade="F2"/>
-      </w:pPr>
-      <w:r>
-        <w:t>&lt;&lt;&lt;&lt;&lt;&lt;&lt; HEAD</w:t>
-      </w:r>
-    </w:p>
-    <w:p>
-      <w:pPr>
-        <w:shd w:val="clear" w:color="auto" w:fill="F2F2F2" w:themeFill="background1" w:themeFillShade="F2"/>
-      </w:pPr>
-      <w:r>
-        <w:t>// Use a for loop to console.log contents.</w:t>
-      </w:r>
-    </w:p>
-    <w:p>
-      <w:pPr>
-        <w:shd w:val="clear" w:color="auto" w:fill="F2F2F2" w:themeFill="background1" w:themeFillShade="F2"/>
-      </w:pPr>
-      <w:r>
-        <w:t>for(var i=0; i&lt;arr.length; i++) {</w:t>
-      </w:r>
-    </w:p>
-    <w:p>
-      <w:pPr>
-        <w:shd w:val="clear" w:color="auto" w:fill="F2F2F2" w:themeFill="background1" w:themeFillShade="F2"/>
-      </w:pPr>
-      <w:r>
-        <w:t xml:space="preserve">    console.log(arr[i]);</w:t>
-      </w:r>
-    </w:p>
-    <w:p>
-      <w:pPr>
-        <w:shd w:val="clear" w:color="auto" w:fill="F2F2F2" w:themeFill="background1" w:themeFillShade="F2"/>
-      </w:pPr>
-      <w:r>
-        <w:t>}</w:t>
-      </w:r>
-    </w:p>
-    <w:p>
-      <w:pPr>
-        <w:shd w:val="clear" w:color="auto" w:fill="F2F2F2" w:themeFill="background1" w:themeFillShade="F2"/>
-      </w:pPr>
-      <w:r>
-        <w:t>=======</w:t>
-      </w:r>
-    </w:p>
-    <w:p>
-      <w:pPr>
-        <w:shd w:val="clear" w:color="auto" w:fill="F2F2F2" w:themeFill="background1" w:themeFillShade="F2"/>
-      </w:pPr>
-      <w:r>
-        <w:t>// Use forEach to console.log contents.</w:t>
-      </w:r>
-    </w:p>
-    <w:p>
-      <w:pPr>
-        <w:shd w:val="clear" w:color="auto" w:fill="F2F2F2" w:themeFill="background1" w:themeFillShade="F2"/>
-      </w:pPr>
-      <w:r>
-        <w:t>arr.forEach(function(item) {</w:t>
-      </w:r>
-    </w:p>
-    <w:p>
-      <w:pPr>
-        <w:shd w:val="clear" w:color="auto" w:fill="F2F2F2" w:themeFill="background1" w:themeFillShade="F2"/>
-      </w:pPr>
-      <w:r>
-        <w:t xml:space="preserve">    console.log(item);</w:t>
-      </w:r>
-    </w:p>
-    <w:p>
-      <w:pPr>
-        <w:shd w:val="clear" w:color="auto" w:fill="F2F2F2" w:themeFill="background1" w:themeFillShade="F2"/>
-      </w:pPr>
-      <w:r>
-        <w:t>});</w:t>
-      </w:r>
-    </w:p>
-    <w:p>
-      <w:pPr>
-        <w:shd w:val="clear" w:color="auto" w:fill="F2F2F2" w:themeFill="background1" w:themeFillShade="F2"/>
-      </w:pPr>
-      <w:r>
-        <w:t>&gt;&gt;&gt;&gt;&gt;&gt;&gt; Tim's commit.</w:t>
-      </w:r>
-    </w:p>
-    <w:p>
-      <w:r>
-        <w:t xml:space="preserve">Above the ===== we have the current HEAD commit, and below the conflicting one. This way we can clearly see the differences, and decide which </w:t>
-      </w:r>
-      <w:r>
-        <w:t>the better version is</w:t>
-      </w:r>
-      <w:r>
-        <w:t xml:space="preserve">, or write a new one </w:t>
-      </w:r>
-      <w:r>
-        <w:t>altogether</w:t>
-      </w:r>
-      <w:r>
-        <w:t>. In this situation we go for the latter and rewrite the whole thing, removing the markers to let Git know we're done.</w:t>
-      </w:r>
-    </w:p>
-    <w:p>
-      <w:pPr>
-        <w:shd w:val="clear" w:color="auto" w:fill="F2F2F2" w:themeFill="background1" w:themeFillShade="F2"/>
-      </w:pPr>
-      <w:r>
-        <w:t xml:space="preserve">// Not using for loop or </w:t>
-      </w:r>
-      <w:r>
-        <w:t>for each</w:t>
-      </w:r>
-      <w:r>
-        <w:t>.</w:t>
-      </w:r>
-    </w:p>
-    <w:p>
-      <w:pPr>
-        <w:shd w:val="clear" w:color="auto" w:fill="F2F2F2" w:themeFill="background1" w:themeFillShade="F2"/>
-      </w:pPr>
-      <w:r>
-        <w:lastRenderedPageBreak/>
         <w:t>// Use Array.toString() to console.log contents.</w:t>
       </w:r>
     </w:p>
@@ -3462,6 +3737,9 @@
     <w:p/>
     <w:p/>
     <w:p>
+      <w:pPr>
+        <w:shd w:val="clear" w:color="auto" w:fill="F2F2F2" w:themeFill="background1" w:themeFillShade="F2"/>
+      </w:pPr>
       <w:r>
         <w:t>When everything is set, a merge commit has to be done to finish the process.</w:t>
       </w:r>
@@ -3515,18 +3793,23 @@
       </w:r>
     </w:p>
     <w:p/>
-    <w:p>
-      <w:pPr>
-        <w:rPr>
-          <w:b/>
-          <w:bCs/>
-        </w:rPr>
-      </w:pPr>
-      <w:r>
-        <w:rPr>
-          <w:b/>
-          <w:bCs/>
-        </w:rPr>
+    <w:p/>
+    <w:p/>
+    <w:p/>
+    <w:p>
+      <w:pPr>
+        <w:shd w:val="clear" w:color="auto" w:fill="F2DBDB" w:themeFill="accent2" w:themeFillTint="33"/>
+        <w:rPr>
+          <w:b/>
+          <w:bCs/>
+        </w:rPr>
+      </w:pPr>
+      <w:r>
+        <w:rPr>
+          <w:b/>
+          <w:bCs/>
+        </w:rPr>
+        <w:lastRenderedPageBreak/>
         <w:t>Step 18-</w:t>
       </w:r>
       <w:r>
@@ -3631,22 +3914,9 @@
         </w:numPr>
       </w:pPr>
       <w:r>
-        <w:t>folders created by IDEs like Netbeans and IntelliJ</w:t>
-      </w:r>
-    </w:p>
-    <w:p>
-      <w:pPr>
-        <w:numPr>
-          <w:ilvl w:val="0"/>
-          <w:numId w:val="9"/>
-        </w:numPr>
-      </w:pPr>
-      <w:r>
         <w:t>personal developer notes</w:t>
       </w:r>
     </w:p>
-    <w:p/>
-    <w:p/>
     <w:p>
       <w:r>
         <w:t>A .gitignore banning all of the above will look like this:</w:t>
@@ -3673,7 +3943,6 @@
         <w:shd w:val="clear" w:color="auto" w:fill="F2F2F2" w:themeFill="background1" w:themeFillShade="F2"/>
       </w:pPr>
       <w:r>
-        <w:lastRenderedPageBreak/>
         <w:t>node_modules/</w:t>
       </w:r>
     </w:p>
@@ -3724,6 +3993,12 @@
     <w:sectPr>
       <w:pgSz w:w="12240" w:h="15840"/>
       <w:pgMar w:top="1440" w:right="1440" w:bottom="1440" w:left="1440" w:header="720" w:footer="720" w:gutter="0"/>
+      <w:pgBorders w:offsetFrom="page">
+        <w:top w:val="single" w:sz="4" w:space="24" w:color="auto"/>
+        <w:left w:val="single" w:sz="4" w:space="24" w:color="auto"/>
+        <w:bottom w:val="single" w:sz="4" w:space="24" w:color="auto"/>
+        <w:right w:val="single" w:sz="4" w:space="24" w:color="auto"/>
+      </w:pgBorders>
       <w:cols w:space="720"/>
       <w:docGrid w:linePitch="360"/>
     </w:sectPr>
@@ -3784,6 +4059,118 @@
 <file path=word/numbering.xml><?xml version="1.0" encoding="utf-8"?>
 <w:numbering xmlns:wpc="http://schemas.microsoft.com/office/word/2010/wordprocessingCanvas" xmlns:mc="http://schemas.openxmlformats.org/markup-compatibility/2006" xmlns:o="urn:schemas-microsoft-com:office:office" xmlns:r="http://schemas.openxmlformats.org/officeDocument/2006/relationships" xmlns:m="http://schemas.openxmlformats.org/officeDocument/2006/math" xmlns:v="urn:schemas-microsoft-com:vml" xmlns:wp14="http://schemas.microsoft.com/office/word/2010/wordprocessingDrawing" xmlns:wp="http://schemas.openxmlformats.org/drawingml/2006/wordprocessingDrawing" xmlns:w10="urn:schemas-microsoft-com:office:word" xmlns:w="http://schemas.openxmlformats.org/wordprocessingml/2006/main" xmlns:w14="http://schemas.microsoft.com/office/word/2010/wordml" xmlns:wpg="http://schemas.microsoft.com/office/word/2010/wordprocessingGroup" xmlns:wpi="http://schemas.microsoft.com/office/word/2010/wordprocessingInk" xmlns:wne="http://schemas.microsoft.com/office/word/2006/wordml" xmlns:wps="http://schemas.microsoft.com/office/word/2010/wordprocessingShape" mc:Ignorable="w14 wp14">
   <w:abstractNum w:abstractNumId="0">
+    <w:nsid w:val="01F42F70"/>
+    <w:multiLevelType w:val="hybridMultilevel"/>
+    <w:tmpl w:val="6C8C9DB2"/>
+    <w:lvl w:ilvl="0" w:tplc="9836E2C0">
+      <w:numFmt w:val="bullet"/>
+      <w:lvlText w:val="-"/>
+      <w:lvlJc w:val="left"/>
+      <w:pPr>
+        <w:ind w:left="720" w:hanging="360"/>
+      </w:pPr>
+      <w:rPr>
+        <w:rFonts w:ascii="Calibri" w:eastAsiaTheme="minorHAnsi" w:hAnsi="Calibri" w:cstheme="minorBidi" w:hint="default"/>
+      </w:rPr>
+    </w:lvl>
+    <w:lvl w:ilvl="1" w:tplc="04090003" w:tentative="1">
+      <w:start w:val="1"/>
+      <w:numFmt w:val="bullet"/>
+      <w:lvlText w:val="o"/>
+      <w:lvlJc w:val="left"/>
+      <w:pPr>
+        <w:ind w:left="1440" w:hanging="360"/>
+      </w:pPr>
+      <w:rPr>
+        <w:rFonts w:ascii="Courier New" w:hAnsi="Courier New" w:cs="Courier New" w:hint="default"/>
+      </w:rPr>
+    </w:lvl>
+    <w:lvl w:ilvl="2" w:tplc="04090005" w:tentative="1">
+      <w:start w:val="1"/>
+      <w:numFmt w:val="bullet"/>
+      <w:lvlText w:val=""/>
+      <w:lvlJc w:val="left"/>
+      <w:pPr>
+        <w:ind w:left="2160" w:hanging="360"/>
+      </w:pPr>
+      <w:rPr>
+        <w:rFonts w:ascii="Wingdings" w:hAnsi="Wingdings" w:hint="default"/>
+      </w:rPr>
+    </w:lvl>
+    <w:lvl w:ilvl="3" w:tplc="04090001" w:tentative="1">
+      <w:start w:val="1"/>
+      <w:numFmt w:val="bullet"/>
+      <w:lvlText w:val=""/>
+      <w:lvlJc w:val="left"/>
+      <w:pPr>
+        <w:ind w:left="2880" w:hanging="360"/>
+      </w:pPr>
+      <w:rPr>
+        <w:rFonts w:ascii="Symbol" w:hAnsi="Symbol" w:hint="default"/>
+      </w:rPr>
+    </w:lvl>
+    <w:lvl w:ilvl="4" w:tplc="04090003" w:tentative="1">
+      <w:start w:val="1"/>
+      <w:numFmt w:val="bullet"/>
+      <w:lvlText w:val="o"/>
+      <w:lvlJc w:val="left"/>
+      <w:pPr>
+        <w:ind w:left="3600" w:hanging="360"/>
+      </w:pPr>
+      <w:rPr>
+        <w:rFonts w:ascii="Courier New" w:hAnsi="Courier New" w:cs="Courier New" w:hint="default"/>
+      </w:rPr>
+    </w:lvl>
+    <w:lvl w:ilvl="5" w:tplc="04090005" w:tentative="1">
+      <w:start w:val="1"/>
+      <w:numFmt w:val="bullet"/>
+      <w:lvlText w:val=""/>
+      <w:lvlJc w:val="left"/>
+      <w:pPr>
+        <w:ind w:left="4320" w:hanging="360"/>
+      </w:pPr>
+      <w:rPr>
+        <w:rFonts w:ascii="Wingdings" w:hAnsi="Wingdings" w:hint="default"/>
+      </w:rPr>
+    </w:lvl>
+    <w:lvl w:ilvl="6" w:tplc="04090001" w:tentative="1">
+      <w:start w:val="1"/>
+      <w:numFmt w:val="bullet"/>
+      <w:lvlText w:val=""/>
+      <w:lvlJc w:val="left"/>
+      <w:pPr>
+        <w:ind w:left="5040" w:hanging="360"/>
+      </w:pPr>
+      <w:rPr>
+        <w:rFonts w:ascii="Symbol" w:hAnsi="Symbol" w:hint="default"/>
+      </w:rPr>
+    </w:lvl>
+    <w:lvl w:ilvl="7" w:tplc="04090003" w:tentative="1">
+      <w:start w:val="1"/>
+      <w:numFmt w:val="bullet"/>
+      <w:lvlText w:val="o"/>
+      <w:lvlJc w:val="left"/>
+      <w:pPr>
+        <w:ind w:left="5760" w:hanging="360"/>
+      </w:pPr>
+      <w:rPr>
+        <w:rFonts w:ascii="Courier New" w:hAnsi="Courier New" w:cs="Courier New" w:hint="default"/>
+      </w:rPr>
+    </w:lvl>
+    <w:lvl w:ilvl="8" w:tplc="04090005" w:tentative="1">
+      <w:start w:val="1"/>
+      <w:numFmt w:val="bullet"/>
+      <w:lvlText w:val=""/>
+      <w:lvlJc w:val="left"/>
+      <w:pPr>
+        <w:ind w:left="6480" w:hanging="360"/>
+      </w:pPr>
+      <w:rPr>
+        <w:rFonts w:ascii="Wingdings" w:hAnsi="Wingdings" w:hint="default"/>
+      </w:rPr>
+    </w:lvl>
+  </w:abstractNum>
+  <w:abstractNum w:abstractNumId="1">
     <w:nsid w:val="02C500B9"/>
     <w:multiLevelType w:val="multilevel"/>
     <w:tmpl w:val="B9940AC0"/>
@@ -3896,7 +4283,7 @@
       </w:pPr>
     </w:lvl>
   </w:abstractNum>
-  <w:abstractNum w:abstractNumId="1">
+  <w:abstractNum w:abstractNumId="2">
     <w:nsid w:val="07475C08"/>
     <w:multiLevelType w:val="hybridMultilevel"/>
     <w:tmpl w:val="B0CE7E68"/>
@@ -4008,7 +4395,7 @@
       </w:rPr>
     </w:lvl>
   </w:abstractNum>
-  <w:abstractNum w:abstractNumId="2">
+  <w:abstractNum w:abstractNumId="3">
     <w:nsid w:val="0BB37CCA"/>
     <w:multiLevelType w:val="hybridMultilevel"/>
     <w:tmpl w:val="5386A3AE"/>
@@ -4121,7 +4508,120 @@
       </w:rPr>
     </w:lvl>
   </w:abstractNum>
-  <w:abstractNum w:abstractNumId="3">
+  <w:abstractNum w:abstractNumId="4">
+    <w:nsid w:val="0F0A12C4"/>
+    <w:multiLevelType w:val="hybridMultilevel"/>
+    <w:tmpl w:val="A8DCA658"/>
+    <w:lvl w:ilvl="0" w:tplc="04090001">
+      <w:start w:val="1"/>
+      <w:numFmt w:val="bullet"/>
+      <w:lvlText w:val=""/>
+      <w:lvlJc w:val="left"/>
+      <w:pPr>
+        <w:ind w:left="720" w:hanging="360"/>
+      </w:pPr>
+      <w:rPr>
+        <w:rFonts w:ascii="Symbol" w:hAnsi="Symbol" w:hint="default"/>
+      </w:rPr>
+    </w:lvl>
+    <w:lvl w:ilvl="1" w:tplc="04090003" w:tentative="1">
+      <w:start w:val="1"/>
+      <w:numFmt w:val="bullet"/>
+      <w:lvlText w:val="o"/>
+      <w:lvlJc w:val="left"/>
+      <w:pPr>
+        <w:ind w:left="1440" w:hanging="360"/>
+      </w:pPr>
+      <w:rPr>
+        <w:rFonts w:ascii="Courier New" w:hAnsi="Courier New" w:cs="Courier New" w:hint="default"/>
+      </w:rPr>
+    </w:lvl>
+    <w:lvl w:ilvl="2" w:tplc="04090005" w:tentative="1">
+      <w:start w:val="1"/>
+      <w:numFmt w:val="bullet"/>
+      <w:lvlText w:val=""/>
+      <w:lvlJc w:val="left"/>
+      <w:pPr>
+        <w:ind w:left="2160" w:hanging="360"/>
+      </w:pPr>
+      <w:rPr>
+        <w:rFonts w:ascii="Wingdings" w:hAnsi="Wingdings" w:hint="default"/>
+      </w:rPr>
+    </w:lvl>
+    <w:lvl w:ilvl="3" w:tplc="04090001" w:tentative="1">
+      <w:start w:val="1"/>
+      <w:numFmt w:val="bullet"/>
+      <w:lvlText w:val=""/>
+      <w:lvlJc w:val="left"/>
+      <w:pPr>
+        <w:ind w:left="2880" w:hanging="360"/>
+      </w:pPr>
+      <w:rPr>
+        <w:rFonts w:ascii="Symbol" w:hAnsi="Symbol" w:hint="default"/>
+      </w:rPr>
+    </w:lvl>
+    <w:lvl w:ilvl="4" w:tplc="04090003" w:tentative="1">
+      <w:start w:val="1"/>
+      <w:numFmt w:val="bullet"/>
+      <w:lvlText w:val="o"/>
+      <w:lvlJc w:val="left"/>
+      <w:pPr>
+        <w:ind w:left="3600" w:hanging="360"/>
+      </w:pPr>
+      <w:rPr>
+        <w:rFonts w:ascii="Courier New" w:hAnsi="Courier New" w:cs="Courier New" w:hint="default"/>
+      </w:rPr>
+    </w:lvl>
+    <w:lvl w:ilvl="5" w:tplc="04090005" w:tentative="1">
+      <w:start w:val="1"/>
+      <w:numFmt w:val="bullet"/>
+      <w:lvlText w:val=""/>
+      <w:lvlJc w:val="left"/>
+      <w:pPr>
+        <w:ind w:left="4320" w:hanging="360"/>
+      </w:pPr>
+      <w:rPr>
+        <w:rFonts w:ascii="Wingdings" w:hAnsi="Wingdings" w:hint="default"/>
+      </w:rPr>
+    </w:lvl>
+    <w:lvl w:ilvl="6" w:tplc="04090001" w:tentative="1">
+      <w:start w:val="1"/>
+      <w:numFmt w:val="bullet"/>
+      <w:lvlText w:val=""/>
+      <w:lvlJc w:val="left"/>
+      <w:pPr>
+        <w:ind w:left="5040" w:hanging="360"/>
+      </w:pPr>
+      <w:rPr>
+        <w:rFonts w:ascii="Symbol" w:hAnsi="Symbol" w:hint="default"/>
+      </w:rPr>
+    </w:lvl>
+    <w:lvl w:ilvl="7" w:tplc="04090003" w:tentative="1">
+      <w:start w:val="1"/>
+      <w:numFmt w:val="bullet"/>
+      <w:lvlText w:val="o"/>
+      <w:lvlJc w:val="left"/>
+      <w:pPr>
+        <w:ind w:left="5760" w:hanging="360"/>
+      </w:pPr>
+      <w:rPr>
+        <w:rFonts w:ascii="Courier New" w:hAnsi="Courier New" w:cs="Courier New" w:hint="default"/>
+      </w:rPr>
+    </w:lvl>
+    <w:lvl w:ilvl="8" w:tplc="04090005" w:tentative="1">
+      <w:start w:val="1"/>
+      <w:numFmt w:val="bullet"/>
+      <w:lvlText w:val=""/>
+      <w:lvlJc w:val="left"/>
+      <w:pPr>
+        <w:ind w:left="6480" w:hanging="360"/>
+      </w:pPr>
+      <w:rPr>
+        <w:rFonts w:ascii="Wingdings" w:hAnsi="Wingdings" w:hint="default"/>
+      </w:rPr>
+    </w:lvl>
+  </w:abstractNum>
+  <w:abstractNum w:abstractNumId="5">
     <w:nsid w:val="10E42BCF"/>
     <w:multiLevelType w:val="hybridMultilevel"/>
     <w:tmpl w:val="23BA179E"/>
@@ -4233,10 +4733,123 @@
       </w:rPr>
     </w:lvl>
   </w:abstractNum>
-  <w:abstractNum w:abstractNumId="4">
+  <w:abstractNum w:abstractNumId="6">
+    <w:nsid w:val="31850798"/>
+    <w:multiLevelType w:val="hybridMultilevel"/>
+    <w:tmpl w:val="1AA47E78"/>
+    <w:lvl w:ilvl="0" w:tplc="04090001">
+      <w:start w:val="1"/>
+      <w:numFmt w:val="bullet"/>
+      <w:lvlText w:val=""/>
+      <w:lvlJc w:val="left"/>
+      <w:pPr>
+        <w:ind w:left="720" w:hanging="360"/>
+      </w:pPr>
+      <w:rPr>
+        <w:rFonts w:ascii="Symbol" w:hAnsi="Symbol" w:hint="default"/>
+      </w:rPr>
+    </w:lvl>
+    <w:lvl w:ilvl="1" w:tplc="04090003" w:tentative="1">
+      <w:start w:val="1"/>
+      <w:numFmt w:val="bullet"/>
+      <w:lvlText w:val="o"/>
+      <w:lvlJc w:val="left"/>
+      <w:pPr>
+        <w:ind w:left="1440" w:hanging="360"/>
+      </w:pPr>
+      <w:rPr>
+        <w:rFonts w:ascii="Courier New" w:hAnsi="Courier New" w:cs="Courier New" w:hint="default"/>
+      </w:rPr>
+    </w:lvl>
+    <w:lvl w:ilvl="2" w:tplc="04090005" w:tentative="1">
+      <w:start w:val="1"/>
+      <w:numFmt w:val="bullet"/>
+      <w:lvlText w:val=""/>
+      <w:lvlJc w:val="left"/>
+      <w:pPr>
+        <w:ind w:left="2160" w:hanging="360"/>
+      </w:pPr>
+      <w:rPr>
+        <w:rFonts w:ascii="Wingdings" w:hAnsi="Wingdings" w:hint="default"/>
+      </w:rPr>
+    </w:lvl>
+    <w:lvl w:ilvl="3" w:tplc="04090001" w:tentative="1">
+      <w:start w:val="1"/>
+      <w:numFmt w:val="bullet"/>
+      <w:lvlText w:val=""/>
+      <w:lvlJc w:val="left"/>
+      <w:pPr>
+        <w:ind w:left="2880" w:hanging="360"/>
+      </w:pPr>
+      <w:rPr>
+        <w:rFonts w:ascii="Symbol" w:hAnsi="Symbol" w:hint="default"/>
+      </w:rPr>
+    </w:lvl>
+    <w:lvl w:ilvl="4" w:tplc="04090003" w:tentative="1">
+      <w:start w:val="1"/>
+      <w:numFmt w:val="bullet"/>
+      <w:lvlText w:val="o"/>
+      <w:lvlJc w:val="left"/>
+      <w:pPr>
+        <w:ind w:left="3600" w:hanging="360"/>
+      </w:pPr>
+      <w:rPr>
+        <w:rFonts w:ascii="Courier New" w:hAnsi="Courier New" w:cs="Courier New" w:hint="default"/>
+      </w:rPr>
+    </w:lvl>
+    <w:lvl w:ilvl="5" w:tplc="04090005" w:tentative="1">
+      <w:start w:val="1"/>
+      <w:numFmt w:val="bullet"/>
+      <w:lvlText w:val=""/>
+      <w:lvlJc w:val="left"/>
+      <w:pPr>
+        <w:ind w:left="4320" w:hanging="360"/>
+      </w:pPr>
+      <w:rPr>
+        <w:rFonts w:ascii="Wingdings" w:hAnsi="Wingdings" w:hint="default"/>
+      </w:rPr>
+    </w:lvl>
+    <w:lvl w:ilvl="6" w:tplc="04090001" w:tentative="1">
+      <w:start w:val="1"/>
+      <w:numFmt w:val="bullet"/>
+      <w:lvlText w:val=""/>
+      <w:lvlJc w:val="left"/>
+      <w:pPr>
+        <w:ind w:left="5040" w:hanging="360"/>
+      </w:pPr>
+      <w:rPr>
+        <w:rFonts w:ascii="Symbol" w:hAnsi="Symbol" w:hint="default"/>
+      </w:rPr>
+    </w:lvl>
+    <w:lvl w:ilvl="7" w:tplc="04090003" w:tentative="1">
+      <w:start w:val="1"/>
+      <w:numFmt w:val="bullet"/>
+      <w:lvlText w:val="o"/>
+      <w:lvlJc w:val="left"/>
+      <w:pPr>
+        <w:ind w:left="5760" w:hanging="360"/>
+      </w:pPr>
+      <w:rPr>
+        <w:rFonts w:ascii="Courier New" w:hAnsi="Courier New" w:cs="Courier New" w:hint="default"/>
+      </w:rPr>
+    </w:lvl>
+    <w:lvl w:ilvl="8" w:tplc="04090005" w:tentative="1">
+      <w:start w:val="1"/>
+      <w:numFmt w:val="bullet"/>
+      <w:lvlText w:val=""/>
+      <w:lvlJc w:val="left"/>
+      <w:pPr>
+        <w:ind w:left="6480" w:hanging="360"/>
+      </w:pPr>
+      <w:rPr>
+        <w:rFonts w:ascii="Wingdings" w:hAnsi="Wingdings" w:hint="default"/>
+      </w:rPr>
+    </w:lvl>
+  </w:abstractNum>
+  <w:abstractNum w:abstractNumId="7">
     <w:nsid w:val="3C025C88"/>
     <w:multiLevelType w:val="hybridMultilevel"/>
-    <w:tmpl w:val="CCB6012E"/>
+    <w:tmpl w:val="3CD8A86A"/>
     <w:lvl w:ilvl="0" w:tplc="04090001">
       <w:start w:val="1"/>
       <w:numFmt w:val="bullet"/>
@@ -4346,7 +4959,7 @@
       </w:rPr>
     </w:lvl>
   </w:abstractNum>
-  <w:abstractNum w:abstractNumId="5">
+  <w:abstractNum w:abstractNumId="8">
     <w:nsid w:val="40343DC8"/>
     <w:multiLevelType w:val="multilevel"/>
     <w:tmpl w:val="B7500BD4"/>
@@ -4495,7 +5108,7 @@
       </w:rPr>
     </w:lvl>
   </w:abstractNum>
-  <w:abstractNum w:abstractNumId="6">
+  <w:abstractNum w:abstractNumId="9">
     <w:nsid w:val="4BB41044"/>
     <w:multiLevelType w:val="multilevel"/>
     <w:tmpl w:val="51BE7FD2"/>
@@ -4644,7 +5257,7 @@
       </w:rPr>
     </w:lvl>
   </w:abstractNum>
-  <w:abstractNum w:abstractNumId="7">
+  <w:abstractNum w:abstractNumId="10">
     <w:nsid w:val="59014E27"/>
     <w:multiLevelType w:val="hybridMultilevel"/>
     <w:tmpl w:val="551C9580"/>
@@ -4756,7 +5369,120 @@
       </w:rPr>
     </w:lvl>
   </w:abstractNum>
-  <w:abstractNum w:abstractNumId="8">
+  <w:abstractNum w:abstractNumId="11">
+    <w:nsid w:val="64FB41AB"/>
+    <w:multiLevelType w:val="hybridMultilevel"/>
+    <w:tmpl w:val="6E14892A"/>
+    <w:lvl w:ilvl="0" w:tplc="04090001">
+      <w:start w:val="1"/>
+      <w:numFmt w:val="bullet"/>
+      <w:lvlText w:val=""/>
+      <w:lvlJc w:val="left"/>
+      <w:pPr>
+        <w:ind w:left="720" w:hanging="360"/>
+      </w:pPr>
+      <w:rPr>
+        <w:rFonts w:ascii="Symbol" w:hAnsi="Symbol" w:hint="default"/>
+      </w:rPr>
+    </w:lvl>
+    <w:lvl w:ilvl="1" w:tplc="04090003" w:tentative="1">
+      <w:start w:val="1"/>
+      <w:numFmt w:val="bullet"/>
+      <w:lvlText w:val="o"/>
+      <w:lvlJc w:val="left"/>
+      <w:pPr>
+        <w:ind w:left="1440" w:hanging="360"/>
+      </w:pPr>
+      <w:rPr>
+        <w:rFonts w:ascii="Courier New" w:hAnsi="Courier New" w:cs="Courier New" w:hint="default"/>
+      </w:rPr>
+    </w:lvl>
+    <w:lvl w:ilvl="2" w:tplc="04090005" w:tentative="1">
+      <w:start w:val="1"/>
+      <w:numFmt w:val="bullet"/>
+      <w:lvlText w:val=""/>
+      <w:lvlJc w:val="left"/>
+      <w:pPr>
+        <w:ind w:left="2160" w:hanging="360"/>
+      </w:pPr>
+      <w:rPr>
+        <w:rFonts w:ascii="Wingdings" w:hAnsi="Wingdings" w:hint="default"/>
+      </w:rPr>
+    </w:lvl>
+    <w:lvl w:ilvl="3" w:tplc="04090001" w:tentative="1">
+      <w:start w:val="1"/>
+      <w:numFmt w:val="bullet"/>
+      <w:lvlText w:val=""/>
+      <w:lvlJc w:val="left"/>
+      <w:pPr>
+        <w:ind w:left="2880" w:hanging="360"/>
+      </w:pPr>
+      <w:rPr>
+        <w:rFonts w:ascii="Symbol" w:hAnsi="Symbol" w:hint="default"/>
+      </w:rPr>
+    </w:lvl>
+    <w:lvl w:ilvl="4" w:tplc="04090003" w:tentative="1">
+      <w:start w:val="1"/>
+      <w:numFmt w:val="bullet"/>
+      <w:lvlText w:val="o"/>
+      <w:lvlJc w:val="left"/>
+      <w:pPr>
+        <w:ind w:left="3600" w:hanging="360"/>
+      </w:pPr>
+      <w:rPr>
+        <w:rFonts w:ascii="Courier New" w:hAnsi="Courier New" w:cs="Courier New" w:hint="default"/>
+      </w:rPr>
+    </w:lvl>
+    <w:lvl w:ilvl="5" w:tplc="04090005" w:tentative="1">
+      <w:start w:val="1"/>
+      <w:numFmt w:val="bullet"/>
+      <w:lvlText w:val=""/>
+      <w:lvlJc w:val="left"/>
+      <w:pPr>
+        <w:ind w:left="4320" w:hanging="360"/>
+      </w:pPr>
+      <w:rPr>
+        <w:rFonts w:ascii="Wingdings" w:hAnsi="Wingdings" w:hint="default"/>
+      </w:rPr>
+    </w:lvl>
+    <w:lvl w:ilvl="6" w:tplc="04090001" w:tentative="1">
+      <w:start w:val="1"/>
+      <w:numFmt w:val="bullet"/>
+      <w:lvlText w:val=""/>
+      <w:lvlJc w:val="left"/>
+      <w:pPr>
+        <w:ind w:left="5040" w:hanging="360"/>
+      </w:pPr>
+      <w:rPr>
+        <w:rFonts w:ascii="Symbol" w:hAnsi="Symbol" w:hint="default"/>
+      </w:rPr>
+    </w:lvl>
+    <w:lvl w:ilvl="7" w:tplc="04090003" w:tentative="1">
+      <w:start w:val="1"/>
+      <w:numFmt w:val="bullet"/>
+      <w:lvlText w:val="o"/>
+      <w:lvlJc w:val="left"/>
+      <w:pPr>
+        <w:ind w:left="5760" w:hanging="360"/>
+      </w:pPr>
+      <w:rPr>
+        <w:rFonts w:ascii="Courier New" w:hAnsi="Courier New" w:cs="Courier New" w:hint="default"/>
+      </w:rPr>
+    </w:lvl>
+    <w:lvl w:ilvl="8" w:tplc="04090005" w:tentative="1">
+      <w:start w:val="1"/>
+      <w:numFmt w:val="bullet"/>
+      <w:lvlText w:val=""/>
+      <w:lvlJc w:val="left"/>
+      <w:pPr>
+        <w:ind w:left="6480" w:hanging="360"/>
+      </w:pPr>
+      <w:rPr>
+        <w:rFonts w:ascii="Wingdings" w:hAnsi="Wingdings" w:hint="default"/>
+      </w:rPr>
+    </w:lvl>
+  </w:abstractNum>
+  <w:abstractNum w:abstractNumId="12">
     <w:nsid w:val="6D841D10"/>
     <w:multiLevelType w:val="multilevel"/>
     <w:tmpl w:val="38A44300"/>
@@ -4905,32 +5631,275 @@
       </w:rPr>
     </w:lvl>
   </w:abstractNum>
+  <w:abstractNum w:abstractNumId="13">
+    <w:nsid w:val="77AC5D20"/>
+    <w:multiLevelType w:val="hybridMultilevel"/>
+    <w:tmpl w:val="CA14F798"/>
+    <w:lvl w:ilvl="0" w:tplc="9836E2C0">
+      <w:numFmt w:val="bullet"/>
+      <w:lvlText w:val="-"/>
+      <w:lvlJc w:val="left"/>
+      <w:pPr>
+        <w:ind w:left="720" w:hanging="360"/>
+      </w:pPr>
+      <w:rPr>
+        <w:rFonts w:ascii="Calibri" w:eastAsiaTheme="minorHAnsi" w:hAnsi="Calibri" w:cstheme="minorBidi" w:hint="default"/>
+      </w:rPr>
+    </w:lvl>
+    <w:lvl w:ilvl="1" w:tplc="04090003" w:tentative="1">
+      <w:start w:val="1"/>
+      <w:numFmt w:val="bullet"/>
+      <w:lvlText w:val="o"/>
+      <w:lvlJc w:val="left"/>
+      <w:pPr>
+        <w:ind w:left="1440" w:hanging="360"/>
+      </w:pPr>
+      <w:rPr>
+        <w:rFonts w:ascii="Courier New" w:hAnsi="Courier New" w:cs="Courier New" w:hint="default"/>
+      </w:rPr>
+    </w:lvl>
+    <w:lvl w:ilvl="2" w:tplc="04090005" w:tentative="1">
+      <w:start w:val="1"/>
+      <w:numFmt w:val="bullet"/>
+      <w:lvlText w:val=""/>
+      <w:lvlJc w:val="left"/>
+      <w:pPr>
+        <w:ind w:left="2160" w:hanging="360"/>
+      </w:pPr>
+      <w:rPr>
+        <w:rFonts w:ascii="Wingdings" w:hAnsi="Wingdings" w:hint="default"/>
+      </w:rPr>
+    </w:lvl>
+    <w:lvl w:ilvl="3" w:tplc="04090001" w:tentative="1">
+      <w:start w:val="1"/>
+      <w:numFmt w:val="bullet"/>
+      <w:lvlText w:val=""/>
+      <w:lvlJc w:val="left"/>
+      <w:pPr>
+        <w:ind w:left="2880" w:hanging="360"/>
+      </w:pPr>
+      <w:rPr>
+        <w:rFonts w:ascii="Symbol" w:hAnsi="Symbol" w:hint="default"/>
+      </w:rPr>
+    </w:lvl>
+    <w:lvl w:ilvl="4" w:tplc="04090003" w:tentative="1">
+      <w:start w:val="1"/>
+      <w:numFmt w:val="bullet"/>
+      <w:lvlText w:val="o"/>
+      <w:lvlJc w:val="left"/>
+      <w:pPr>
+        <w:ind w:left="3600" w:hanging="360"/>
+      </w:pPr>
+      <w:rPr>
+        <w:rFonts w:ascii="Courier New" w:hAnsi="Courier New" w:cs="Courier New" w:hint="default"/>
+      </w:rPr>
+    </w:lvl>
+    <w:lvl w:ilvl="5" w:tplc="04090005" w:tentative="1">
+      <w:start w:val="1"/>
+      <w:numFmt w:val="bullet"/>
+      <w:lvlText w:val=""/>
+      <w:lvlJc w:val="left"/>
+      <w:pPr>
+        <w:ind w:left="4320" w:hanging="360"/>
+      </w:pPr>
+      <w:rPr>
+        <w:rFonts w:ascii="Wingdings" w:hAnsi="Wingdings" w:hint="default"/>
+      </w:rPr>
+    </w:lvl>
+    <w:lvl w:ilvl="6" w:tplc="04090001" w:tentative="1">
+      <w:start w:val="1"/>
+      <w:numFmt w:val="bullet"/>
+      <w:lvlText w:val=""/>
+      <w:lvlJc w:val="left"/>
+      <w:pPr>
+        <w:ind w:left="5040" w:hanging="360"/>
+      </w:pPr>
+      <w:rPr>
+        <w:rFonts w:ascii="Symbol" w:hAnsi="Symbol" w:hint="default"/>
+      </w:rPr>
+    </w:lvl>
+    <w:lvl w:ilvl="7" w:tplc="04090003" w:tentative="1">
+      <w:start w:val="1"/>
+      <w:numFmt w:val="bullet"/>
+      <w:lvlText w:val="o"/>
+      <w:lvlJc w:val="left"/>
+      <w:pPr>
+        <w:ind w:left="5760" w:hanging="360"/>
+      </w:pPr>
+      <w:rPr>
+        <w:rFonts w:ascii="Courier New" w:hAnsi="Courier New" w:cs="Courier New" w:hint="default"/>
+      </w:rPr>
+    </w:lvl>
+    <w:lvl w:ilvl="8" w:tplc="04090005" w:tentative="1">
+      <w:start w:val="1"/>
+      <w:numFmt w:val="bullet"/>
+      <w:lvlText w:val=""/>
+      <w:lvlJc w:val="left"/>
+      <w:pPr>
+        <w:ind w:left="6480" w:hanging="360"/>
+      </w:pPr>
+      <w:rPr>
+        <w:rFonts w:ascii="Wingdings" w:hAnsi="Wingdings" w:hint="default"/>
+      </w:rPr>
+    </w:lvl>
+  </w:abstractNum>
+  <w:abstractNum w:abstractNumId="14">
+    <w:nsid w:val="7F4C61DA"/>
+    <w:multiLevelType w:val="hybridMultilevel"/>
+    <w:tmpl w:val="6448ACC4"/>
+    <w:lvl w:ilvl="0" w:tplc="04090001">
+      <w:start w:val="1"/>
+      <w:numFmt w:val="bullet"/>
+      <w:lvlText w:val=""/>
+      <w:lvlJc w:val="left"/>
+      <w:pPr>
+        <w:ind w:left="720" w:hanging="360"/>
+      </w:pPr>
+      <w:rPr>
+        <w:rFonts w:ascii="Symbol" w:hAnsi="Symbol" w:hint="default"/>
+      </w:rPr>
+    </w:lvl>
+    <w:lvl w:ilvl="1" w:tplc="04090003" w:tentative="1">
+      <w:start w:val="1"/>
+      <w:numFmt w:val="bullet"/>
+      <w:lvlText w:val="o"/>
+      <w:lvlJc w:val="left"/>
+      <w:pPr>
+        <w:ind w:left="1440" w:hanging="360"/>
+      </w:pPr>
+      <w:rPr>
+        <w:rFonts w:ascii="Courier New" w:hAnsi="Courier New" w:cs="Courier New" w:hint="default"/>
+      </w:rPr>
+    </w:lvl>
+    <w:lvl w:ilvl="2" w:tplc="04090005" w:tentative="1">
+      <w:start w:val="1"/>
+      <w:numFmt w:val="bullet"/>
+      <w:lvlText w:val=""/>
+      <w:lvlJc w:val="left"/>
+      <w:pPr>
+        <w:ind w:left="2160" w:hanging="360"/>
+      </w:pPr>
+      <w:rPr>
+        <w:rFonts w:ascii="Wingdings" w:hAnsi="Wingdings" w:hint="default"/>
+      </w:rPr>
+    </w:lvl>
+    <w:lvl w:ilvl="3" w:tplc="04090001" w:tentative="1">
+      <w:start w:val="1"/>
+      <w:numFmt w:val="bullet"/>
+      <w:lvlText w:val=""/>
+      <w:lvlJc w:val="left"/>
+      <w:pPr>
+        <w:ind w:left="2880" w:hanging="360"/>
+      </w:pPr>
+      <w:rPr>
+        <w:rFonts w:ascii="Symbol" w:hAnsi="Symbol" w:hint="default"/>
+      </w:rPr>
+    </w:lvl>
+    <w:lvl w:ilvl="4" w:tplc="04090003" w:tentative="1">
+      <w:start w:val="1"/>
+      <w:numFmt w:val="bullet"/>
+      <w:lvlText w:val="o"/>
+      <w:lvlJc w:val="left"/>
+      <w:pPr>
+        <w:ind w:left="3600" w:hanging="360"/>
+      </w:pPr>
+      <w:rPr>
+        <w:rFonts w:ascii="Courier New" w:hAnsi="Courier New" w:cs="Courier New" w:hint="default"/>
+      </w:rPr>
+    </w:lvl>
+    <w:lvl w:ilvl="5" w:tplc="04090005" w:tentative="1">
+      <w:start w:val="1"/>
+      <w:numFmt w:val="bullet"/>
+      <w:lvlText w:val=""/>
+      <w:lvlJc w:val="left"/>
+      <w:pPr>
+        <w:ind w:left="4320" w:hanging="360"/>
+      </w:pPr>
+      <w:rPr>
+        <w:rFonts w:ascii="Wingdings" w:hAnsi="Wingdings" w:hint="default"/>
+      </w:rPr>
+    </w:lvl>
+    <w:lvl w:ilvl="6" w:tplc="04090001" w:tentative="1">
+      <w:start w:val="1"/>
+      <w:numFmt w:val="bullet"/>
+      <w:lvlText w:val=""/>
+      <w:lvlJc w:val="left"/>
+      <w:pPr>
+        <w:ind w:left="5040" w:hanging="360"/>
+      </w:pPr>
+      <w:rPr>
+        <w:rFonts w:ascii="Symbol" w:hAnsi="Symbol" w:hint="default"/>
+      </w:rPr>
+    </w:lvl>
+    <w:lvl w:ilvl="7" w:tplc="04090003" w:tentative="1">
+      <w:start w:val="1"/>
+      <w:numFmt w:val="bullet"/>
+      <w:lvlText w:val="o"/>
+      <w:lvlJc w:val="left"/>
+      <w:pPr>
+        <w:ind w:left="5760" w:hanging="360"/>
+      </w:pPr>
+      <w:rPr>
+        <w:rFonts w:ascii="Courier New" w:hAnsi="Courier New" w:cs="Courier New" w:hint="default"/>
+      </w:rPr>
+    </w:lvl>
+    <w:lvl w:ilvl="8" w:tplc="04090005" w:tentative="1">
+      <w:start w:val="1"/>
+      <w:numFmt w:val="bullet"/>
+      <w:lvlText w:val=""/>
+      <w:lvlJc w:val="left"/>
+      <w:pPr>
+        <w:ind w:left="6480" w:hanging="360"/>
+      </w:pPr>
+      <w:rPr>
+        <w:rFonts w:ascii="Wingdings" w:hAnsi="Wingdings" w:hint="default"/>
+      </w:rPr>
+    </w:lvl>
+  </w:abstractNum>
   <w:num w:numId="1">
+    <w:abstractNumId w:val="7"/>
+  </w:num>
+  <w:num w:numId="2">
+    <w:abstractNumId w:val="3"/>
+  </w:num>
+  <w:num w:numId="3">
+    <w:abstractNumId w:val="2"/>
+  </w:num>
+  <w:num w:numId="4">
+    <w:abstractNumId w:val="5"/>
+  </w:num>
+  <w:num w:numId="5">
+    <w:abstractNumId w:val="10"/>
+  </w:num>
+  <w:num w:numId="6">
+    <w:abstractNumId w:val="9"/>
+  </w:num>
+  <w:num w:numId="7">
+    <w:abstractNumId w:val="8"/>
+  </w:num>
+  <w:num w:numId="8">
+    <w:abstractNumId w:val="1"/>
+  </w:num>
+  <w:num w:numId="9">
+    <w:abstractNumId w:val="12"/>
+  </w:num>
+  <w:num w:numId="10">
+    <w:abstractNumId w:val="0"/>
+  </w:num>
+  <w:num w:numId="11">
+    <w:abstractNumId w:val="13"/>
+  </w:num>
+  <w:num w:numId="12">
+    <w:abstractNumId w:val="6"/>
+  </w:num>
+  <w:num w:numId="13">
+    <w:abstractNumId w:val="14"/>
+  </w:num>
+  <w:num w:numId="14">
     <w:abstractNumId w:val="4"/>
   </w:num>
-  <w:num w:numId="2">
-    <w:abstractNumId w:val="2"/>
-  </w:num>
-  <w:num w:numId="3">
-    <w:abstractNumId w:val="1"/>
-  </w:num>
-  <w:num w:numId="4">
-    <w:abstractNumId w:val="3"/>
-  </w:num>
-  <w:num w:numId="5">
-    <w:abstractNumId w:val="7"/>
-  </w:num>
-  <w:num w:numId="6">
-    <w:abstractNumId w:val="6"/>
-  </w:num>
-  <w:num w:numId="7">
-    <w:abstractNumId w:val="5"/>
-  </w:num>
-  <w:num w:numId="8">
-    <w:abstractNumId w:val="0"/>
-  </w:num>
-  <w:num w:numId="9">
-    <w:abstractNumId w:val="8"/>
+  <w:num w:numId="15">
+    <w:abstractNumId w:val="11"/>
   </w:num>
 </w:numbering>
 </file>

</xml_diff>